<commit_message>
Minor update to tutorial.
</commit_message>
<xml_diff>
--- a/Move Graphic around with Points With Collision.docx
+++ b/Move Graphic around with Points With Collision.docx
@@ -112,13 +112,13 @@
           <w:lang w:val="en-CA" w:eastAsia="en-CA"/>
         </w:rPr>
         <w:drawing>
-          <wp:anchor distT="0" distB="0" distL="114300" distR="114300" simplePos="0" relativeHeight="251633664" behindDoc="1" locked="0" layoutInCell="1" allowOverlap="1" wp14:anchorId="49581DC4" wp14:editId="547AD646">
+          <wp:anchor distT="0" distB="0" distL="114300" distR="114300" simplePos="0" relativeHeight="251649536" behindDoc="1" locked="0" layoutInCell="1" allowOverlap="1" wp14:anchorId="49581DC4" wp14:editId="547AD646">
             <wp:simplePos x="0" y="0"/>
             <wp:positionH relativeFrom="column">
-              <wp:posOffset>2941320</wp:posOffset>
+              <wp:posOffset>4408170</wp:posOffset>
             </wp:positionH>
             <wp:positionV relativeFrom="paragraph">
-              <wp:posOffset>33020</wp:posOffset>
+              <wp:posOffset>61595</wp:posOffset>
             </wp:positionV>
             <wp:extent cx="1688793" cy="1600200"/>
             <wp:effectExtent l="0" t="0" r="6985" b="0"/>
@@ -182,7 +182,85 @@
           <w:b/>
         </w:rPr>
       </w:pPr>
+      <w:r>
+        <w:rPr>
+          <w:b/>
+          <w:noProof/>
+          <w:lang w:val="en-CA" w:eastAsia="en-CA"/>
+        </w:rPr>
+        <mc:AlternateContent>
+          <mc:Choice Requires="wps">
+            <w:drawing>
+              <wp:anchor distT="0" distB="0" distL="114300" distR="114300" simplePos="0" relativeHeight="251657728" behindDoc="0" locked="0" layoutInCell="1" allowOverlap="1">
+                <wp:simplePos x="0" y="0"/>
+                <wp:positionH relativeFrom="column">
+                  <wp:posOffset>-344805</wp:posOffset>
+                </wp:positionH>
+                <wp:positionV relativeFrom="paragraph">
+                  <wp:posOffset>194945</wp:posOffset>
+                </wp:positionV>
+                <wp:extent cx="2609850" cy="1219200"/>
+                <wp:effectExtent l="0" t="0" r="19050" b="19050"/>
+                <wp:wrapNone/>
+                <wp:docPr id="26" name="Oval 26"/>
+                <wp:cNvGraphicFramePr/>
+                <a:graphic xmlns:a="http://schemas.openxmlformats.org/drawingml/2006/main">
+                  <a:graphicData uri="http://schemas.microsoft.com/office/word/2010/wordprocessingShape">
+                    <wps:wsp>
+                      <wps:cNvSpPr/>
+                      <wps:spPr>
+                        <a:xfrm>
+                          <a:off x="0" y="0"/>
+                          <a:ext cx="2609850" cy="1219200"/>
+                        </a:xfrm>
+                        <a:prstGeom prst="ellipse">
+                          <a:avLst/>
+                        </a:prstGeom>
+                        <a:noFill/>
+                      </wps:spPr>
+                      <wps:style>
+                        <a:lnRef idx="2">
+                          <a:schemeClr val="accent1">
+                            <a:shade val="50000"/>
+                          </a:schemeClr>
+                        </a:lnRef>
+                        <a:fillRef idx="1">
+                          <a:schemeClr val="accent1"/>
+                        </a:fillRef>
+                        <a:effectRef idx="0">
+                          <a:schemeClr val="accent1"/>
+                        </a:effectRef>
+                        <a:fontRef idx="minor">
+                          <a:schemeClr val="lt1"/>
+                        </a:fontRef>
+                      </wps:style>
+                      <wps:bodyPr rot="0" spcFirstLastPara="0" vertOverflow="overflow" horzOverflow="overflow" vert="horz" wrap="square" lIns="91440" tIns="45720" rIns="91440" bIns="45720" numCol="1" spcCol="0" rtlCol="0" fromWordArt="0" anchor="ctr" anchorCtr="0" forceAA="0" compatLnSpc="1">
+                        <a:prstTxWarp prst="textNoShape">
+                          <a:avLst/>
+                        </a:prstTxWarp>
+                        <a:noAutofit/>
+                      </wps:bodyPr>
+                    </wps:wsp>
+                  </a:graphicData>
+                </a:graphic>
+                <wp14:sizeRelH relativeFrom="margin">
+                  <wp14:pctWidth>0</wp14:pctWidth>
+                </wp14:sizeRelH>
+                <wp14:sizeRelV relativeFrom="margin">
+                  <wp14:pctHeight>0</wp14:pctHeight>
+                </wp14:sizeRelV>
+              </wp:anchor>
+            </w:drawing>
+          </mc:Choice>
+          <mc:Fallback>
+            <w:pict>
+              <v:oval w14:anchorId="77233F69" id="Oval 26" o:spid="_x0000_s1026" style="position:absolute;margin-left:-27.15pt;margin-top:15.35pt;width:205.5pt;height:96pt;z-index:251657728;visibility:visible;mso-wrap-style:square;mso-width-percent:0;mso-height-percent:0;mso-wrap-distance-left:9pt;mso-wrap-distance-top:0;mso-wrap-distance-right:9pt;mso-wrap-distance-bottom:0;mso-position-horizontal:absolute;mso-position-horizontal-relative:text;mso-position-vertical:absolute;mso-position-vertical-relative:text;mso-width-percent:0;mso-height-percent:0;mso-width-relative:margin;mso-height-relative:margin;v-text-anchor:middle" o:gfxdata="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" filled="f" strokecolor="#243f60 [1604]" strokeweight="2pt"/>
+            </w:pict>
+          </mc:Fallback>
+        </mc:AlternateContent>
+      </w:r>
       <w:proofErr w:type="spellStart"/>
+      <w:proofErr w:type="gramStart"/>
       <w:r>
         <w:rPr>
           <w:b/>
@@ -190,6 +268,7 @@
         <w:t>frmMoveImage</w:t>
       </w:r>
       <w:proofErr w:type="spellEnd"/>
+      <w:proofErr w:type="gramEnd"/>
       <w:r>
         <w:rPr>
           <w:b/>
@@ -218,6 +297,137 @@
           <w:b/>
         </w:rPr>
       </w:pPr>
+      <w:r>
+        <w:rPr>
+          <w:b/>
+          <w:noProof/>
+          <w:lang w:val="en-CA" w:eastAsia="en-CA"/>
+        </w:rPr>
+        <mc:AlternateContent>
+          <mc:Choice Requires="wps">
+            <w:drawing>
+              <wp:anchor distT="45720" distB="45720" distL="114300" distR="114300" simplePos="0" relativeHeight="251652608" behindDoc="1" locked="0" layoutInCell="1" allowOverlap="1">
+                <wp:simplePos x="0" y="0"/>
+                <wp:positionH relativeFrom="column">
+                  <wp:posOffset>2446020</wp:posOffset>
+                </wp:positionH>
+                <wp:positionV relativeFrom="paragraph">
+                  <wp:posOffset>122555</wp:posOffset>
+                </wp:positionV>
+                <wp:extent cx="1733550" cy="866775"/>
+                <wp:effectExtent l="0" t="0" r="19050" b="28575"/>
+                <wp:wrapNone/>
+                <wp:docPr id="21" name="Text Box 2"/>
+                <wp:cNvGraphicFramePr>
+                  <a:graphicFrameLocks xmlns:a="http://schemas.openxmlformats.org/drawingml/2006/main"/>
+                </wp:cNvGraphicFramePr>
+                <a:graphic xmlns:a="http://schemas.openxmlformats.org/drawingml/2006/main">
+                  <a:graphicData uri="http://schemas.microsoft.com/office/word/2010/wordprocessingShape">
+                    <wps:wsp>
+                      <wps:cNvSpPr txBox="1">
+                        <a:spLocks noChangeArrowheads="1"/>
+                      </wps:cNvSpPr>
+                      <wps:spPr bwMode="auto">
+                        <a:xfrm>
+                          <a:off x="0" y="0"/>
+                          <a:ext cx="1733550" cy="866775"/>
+                        </a:xfrm>
+                        <a:prstGeom prst="rect">
+                          <a:avLst/>
+                        </a:prstGeom>
+                        <a:solidFill>
+                          <a:srgbClr val="FFFFFF"/>
+                        </a:solidFill>
+                        <a:ln w="9525">
+                          <a:solidFill>
+                            <a:srgbClr val="000000"/>
+                          </a:solidFill>
+                          <a:miter lim="800000"/>
+                          <a:headEnd/>
+                          <a:tailEnd/>
+                        </a:ln>
+                      </wps:spPr>
+                      <wps:txbx>
+                        <w:txbxContent>
+                          <w:p>
+                            <w:r>
+                              <w:t xml:space="preserve">If you have completed Keyboard Events, you may use </w:t>
+                            </w:r>
+                            <w:proofErr w:type="spellStart"/>
+                            <w:r>
+                              <w:t>KeyEvents</w:t>
+                            </w:r>
+                            <w:proofErr w:type="spellEnd"/>
+                            <w:r>
+                              <w:t xml:space="preserve"> </w:t>
+                            </w:r>
+                            <w:r>
+                              <w:rPr>
+                                <w:b/>
+                              </w:rPr>
+                              <w:t>instead</w:t>
+                            </w:r>
+                            <w:r>
+                              <w:t xml:space="preserve"> of Buttons for this tutorial.</w:t>
+                            </w:r>
+                          </w:p>
+                          <w:p/>
+                        </w:txbxContent>
+                      </wps:txbx>
+                      <wps:bodyPr rot="0" vert="horz" wrap="square" lIns="91440" tIns="45720" rIns="91440" bIns="45720" anchor="t" anchorCtr="0">
+                        <a:noAutofit/>
+                      </wps:bodyPr>
+                    </wps:wsp>
+                  </a:graphicData>
+                </a:graphic>
+                <wp14:sizeRelH relativeFrom="margin">
+                  <wp14:pctWidth>0</wp14:pctWidth>
+                </wp14:sizeRelH>
+                <wp14:sizeRelV relativeFrom="margin">
+                  <wp14:pctHeight>0</wp14:pctHeight>
+                </wp14:sizeRelV>
+              </wp:anchor>
+            </w:drawing>
+          </mc:Choice>
+          <mc:Fallback>
+            <w:pict>
+              <v:shapetype id="_x0000_t202" coordsize="21600,21600" o:spt="202" path="m,l,21600r21600,l21600,xe">
+                <v:stroke joinstyle="miter"/>
+                <v:path gradientshapeok="t" o:connecttype="rect"/>
+              </v:shapetype>
+              <v:shape id="Text Box 2" o:spid="_x0000_s1026" type="#_x0000_t202" style="position:absolute;margin-left:192.6pt;margin-top:9.65pt;width:136.5pt;height:68.25pt;z-index:-251663872;visibility:visible;mso-wrap-style:square;mso-width-percent:0;mso-height-percent:0;mso-wrap-distance-left:9pt;mso-wrap-distance-top:3.6pt;mso-wrap-distance-right:9pt;mso-wrap-distance-bottom:3.6pt;mso-position-horizontal:absolute;mso-position-horizontal-relative:text;mso-position-vertical:absolute;mso-position-vertical-relative:text;mso-width-percent:0;mso-height-percent:0;mso-width-relative:margin;mso-height-relative:margin;v-text-anchor:top" o:gfxdata="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">
+                <v:textbox>
+                  <w:txbxContent>
+                    <w:p>
+                      <w:r>
+                        <w:t xml:space="preserve">If you have completed Keyboard Events, you may use </w:t>
+                      </w:r>
+                      <w:proofErr w:type="spellStart"/>
+                      <w:r>
+                        <w:t>KeyEvents</w:t>
+                      </w:r>
+                      <w:proofErr w:type="spellEnd"/>
+                      <w:r>
+                        <w:t xml:space="preserve"> </w:t>
+                      </w:r>
+                      <w:r>
+                        <w:rPr>
+                          <w:b/>
+                        </w:rPr>
+                        <w:t>instead</w:t>
+                      </w:r>
+                      <w:r>
+                        <w:t xml:space="preserve"> of Buttons for this tutorial.</w:t>
+                      </w:r>
+                    </w:p>
+                    <w:p/>
+                  </w:txbxContent>
+                </v:textbox>
+              </v:shape>
+            </w:pict>
+          </mc:Fallback>
+        </mc:AlternateContent>
+      </w:r>
     </w:p>
     <w:p>
       <w:pPr>
@@ -227,6 +437,7 @@
         </w:rPr>
       </w:pPr>
       <w:proofErr w:type="spellStart"/>
+      <w:proofErr w:type="gramStart"/>
       <w:r>
         <w:rPr>
           <w:b/>
@@ -234,6 +445,7 @@
         <w:t>btnLeft</w:t>
       </w:r>
       <w:proofErr w:type="spellEnd"/>
+      <w:proofErr w:type="gramEnd"/>
       <w:r>
         <w:rPr>
           <w:b/>
@@ -273,6 +485,235 @@
           <w:b/>
         </w:rPr>
       </w:pPr>
+      <w:r>
+        <w:rPr>
+          <w:b/>
+          <w:noProof/>
+          <w:lang w:val="en-CA" w:eastAsia="en-CA"/>
+        </w:rPr>
+        <mc:AlternateContent>
+          <mc:Choice Requires="wps">
+            <w:drawing>
+              <wp:anchor distT="0" distB="0" distL="114300" distR="114300" simplePos="0" relativeHeight="251665920" behindDoc="0" locked="0" layoutInCell="1" allowOverlap="1">
+                <wp:simplePos x="0" y="0"/>
+                <wp:positionH relativeFrom="column">
+                  <wp:posOffset>2265045</wp:posOffset>
+                </wp:positionH>
+                <wp:positionV relativeFrom="paragraph">
+                  <wp:posOffset>177800</wp:posOffset>
+                </wp:positionV>
+                <wp:extent cx="190500" cy="47625"/>
+                <wp:effectExtent l="38100" t="38100" r="19050" b="66675"/>
+                <wp:wrapNone/>
+                <wp:docPr id="214" name="Straight Arrow Connector 214"/>
+                <wp:cNvGraphicFramePr/>
+                <a:graphic xmlns:a="http://schemas.openxmlformats.org/drawingml/2006/main">
+                  <a:graphicData uri="http://schemas.microsoft.com/office/word/2010/wordprocessingShape">
+                    <wps:wsp>
+                      <wps:cNvCnPr/>
+                      <wps:spPr>
+                        <a:xfrm flipH="1">
+                          <a:off x="0" y="0"/>
+                          <a:ext cx="190500" cy="47625"/>
+                        </a:xfrm>
+                        <a:prstGeom prst="straightConnector1">
+                          <a:avLst/>
+                        </a:prstGeom>
+                        <a:ln>
+                          <a:tailEnd type="triangle"/>
+                        </a:ln>
+                      </wps:spPr>
+                      <wps:style>
+                        <a:lnRef idx="1">
+                          <a:schemeClr val="accent1"/>
+                        </a:lnRef>
+                        <a:fillRef idx="0">
+                          <a:schemeClr val="accent1"/>
+                        </a:fillRef>
+                        <a:effectRef idx="0">
+                          <a:schemeClr val="accent1"/>
+                        </a:effectRef>
+                        <a:fontRef idx="minor">
+                          <a:schemeClr val="tx1"/>
+                        </a:fontRef>
+                      </wps:style>
+                      <wps:bodyPr/>
+                    </wps:wsp>
+                  </a:graphicData>
+                </a:graphic>
+                <wp14:sizeRelH relativeFrom="margin">
+                  <wp14:pctWidth>0</wp14:pctWidth>
+                </wp14:sizeRelH>
+                <wp14:sizeRelV relativeFrom="margin">
+                  <wp14:pctHeight>0</wp14:pctHeight>
+                </wp14:sizeRelV>
+              </wp:anchor>
+            </w:drawing>
+          </mc:Choice>
+          <mc:Fallback>
+            <w:pict>
+              <v:shapetype w14:anchorId="2E34ADC1" id="_x0000_t32" coordsize="21600,21600" o:spt="32" o:oned="t" path="m,l21600,21600e" filled="f">
+                <v:path arrowok="t" fillok="f" o:connecttype="none"/>
+                <o:lock v:ext="edit" shapetype="t"/>
+              </v:shapetype>
+              <v:shape id="Straight Arrow Connector 214" o:spid="_x0000_s1026" type="#_x0000_t32" style="position:absolute;margin-left:178.35pt;margin-top:14pt;width:15pt;height:3.75pt;flip:x;z-index:251665920;visibility:visible;mso-wrap-style:square;mso-width-percent:0;mso-height-percent:0;mso-wrap-distance-left:9pt;mso-wrap-distance-top:0;mso-wrap-distance-right:9pt;mso-wrap-distance-bottom:0;mso-position-horizontal:absolute;mso-position-horizontal-relative:text;mso-position-vertical:absolute;mso-position-vertical-relative:text;mso-width-percent:0;mso-height-percent:0;mso-width-relative:margin;mso-height-relative:margin" o:gfxdata="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" strokecolor="#4579b8 [3044]">
+                <v:stroke endarrow="block"/>
+              </v:shape>
+            </w:pict>
+          </mc:Fallback>
+        </mc:AlternateContent>
+      </w:r>
+      <w:r>
+        <w:rPr>
+          <w:b/>
+          <w:noProof/>
+          <w:lang w:val="en-CA" w:eastAsia="en-CA"/>
+        </w:rPr>
+        <mc:AlternateContent>
+          <mc:Choice Requires="wps">
+            <w:drawing>
+              <wp:anchor distT="0" distB="0" distL="114300" distR="114300" simplePos="0" relativeHeight="251663872" behindDoc="0" locked="0" layoutInCell="1" allowOverlap="1">
+                <wp:simplePos x="0" y="0"/>
+                <wp:positionH relativeFrom="column">
+                  <wp:posOffset>4189095</wp:posOffset>
+                </wp:positionH>
+                <wp:positionV relativeFrom="paragraph">
+                  <wp:posOffset>225425</wp:posOffset>
+                </wp:positionV>
+                <wp:extent cx="381000" cy="276225"/>
+                <wp:effectExtent l="0" t="0" r="76200" b="47625"/>
+                <wp:wrapNone/>
+                <wp:docPr id="213" name="Straight Arrow Connector 213"/>
+                <wp:cNvGraphicFramePr/>
+                <a:graphic xmlns:a="http://schemas.openxmlformats.org/drawingml/2006/main">
+                  <a:graphicData uri="http://schemas.microsoft.com/office/word/2010/wordprocessingShape">
+                    <wps:wsp>
+                      <wps:cNvCnPr/>
+                      <wps:spPr>
+                        <a:xfrm>
+                          <a:off x="0" y="0"/>
+                          <a:ext cx="381000" cy="276225"/>
+                        </a:xfrm>
+                        <a:prstGeom prst="straightConnector1">
+                          <a:avLst/>
+                        </a:prstGeom>
+                        <a:ln>
+                          <a:tailEnd type="triangle"/>
+                        </a:ln>
+                      </wps:spPr>
+                      <wps:style>
+                        <a:lnRef idx="1">
+                          <a:schemeClr val="accent1"/>
+                        </a:lnRef>
+                        <a:fillRef idx="0">
+                          <a:schemeClr val="accent1"/>
+                        </a:fillRef>
+                        <a:effectRef idx="0">
+                          <a:schemeClr val="accent1"/>
+                        </a:effectRef>
+                        <a:fontRef idx="minor">
+                          <a:schemeClr val="tx1"/>
+                        </a:fontRef>
+                      </wps:style>
+                      <wps:bodyPr/>
+                    </wps:wsp>
+                  </a:graphicData>
+                </a:graphic>
+                <wp14:sizeRelH relativeFrom="margin">
+                  <wp14:pctWidth>0</wp14:pctWidth>
+                </wp14:sizeRelH>
+                <wp14:sizeRelV relativeFrom="margin">
+                  <wp14:pctHeight>0</wp14:pctHeight>
+                </wp14:sizeRelV>
+              </wp:anchor>
+            </w:drawing>
+          </mc:Choice>
+          <mc:Fallback>
+            <w:pict>
+              <v:shape w14:anchorId="2B75A064" id="Straight Arrow Connector 213" o:spid="_x0000_s1026" type="#_x0000_t32" style="position:absolute;margin-left:329.85pt;margin-top:17.75pt;width:30pt;height:21.75pt;z-index:251663872;visibility:visible;mso-wrap-style:square;mso-width-percent:0;mso-height-percent:0;mso-wrap-distance-left:9pt;mso-wrap-distance-top:0;mso-wrap-distance-right:9pt;mso-wrap-distance-bottom:0;mso-position-horizontal:absolute;mso-position-horizontal-relative:text;mso-position-vertical:absolute;mso-position-vertical-relative:text;mso-width-percent:0;mso-height-percent:0;mso-width-relative:margin;mso-height-relative:margin" o:gfxdata="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" strokecolor="#4579b8 [3044]">
+                <v:stroke endarrow="block"/>
+              </v:shape>
+            </w:pict>
+          </mc:Fallback>
+        </mc:AlternateContent>
+      </w:r>
+      <w:r>
+        <w:rPr>
+          <w:b/>
+          <w:noProof/>
+          <w:lang w:val="en-CA" w:eastAsia="en-CA"/>
+        </w:rPr>
+        <mc:AlternateContent>
+          <mc:Choice Requires="wps">
+            <w:drawing>
+              <wp:anchor distT="0" distB="0" distL="114300" distR="114300" simplePos="0" relativeHeight="251661824" behindDoc="0" locked="0" layoutInCell="1" allowOverlap="1" wp14:anchorId="5CACCE01" wp14:editId="6C67D59A">
+                <wp:simplePos x="0" y="0"/>
+                <wp:positionH relativeFrom="column">
+                  <wp:posOffset>4560570</wp:posOffset>
+                </wp:positionH>
+                <wp:positionV relativeFrom="paragraph">
+                  <wp:posOffset>215265</wp:posOffset>
+                </wp:positionV>
+                <wp:extent cx="1390650" cy="561975"/>
+                <wp:effectExtent l="0" t="0" r="19050" b="28575"/>
+                <wp:wrapNone/>
+                <wp:docPr id="206" name="Oval 206"/>
+                <wp:cNvGraphicFramePr/>
+                <a:graphic xmlns:a="http://schemas.openxmlformats.org/drawingml/2006/main">
+                  <a:graphicData uri="http://schemas.microsoft.com/office/word/2010/wordprocessingShape">
+                    <wps:wsp>
+                      <wps:cNvSpPr/>
+                      <wps:spPr>
+                        <a:xfrm>
+                          <a:off x="0" y="0"/>
+                          <a:ext cx="1390650" cy="561975"/>
+                        </a:xfrm>
+                        <a:prstGeom prst="ellipse">
+                          <a:avLst/>
+                        </a:prstGeom>
+                        <a:noFill/>
+                      </wps:spPr>
+                      <wps:style>
+                        <a:lnRef idx="2">
+                          <a:schemeClr val="accent1">
+                            <a:shade val="50000"/>
+                          </a:schemeClr>
+                        </a:lnRef>
+                        <a:fillRef idx="1">
+                          <a:schemeClr val="accent1"/>
+                        </a:fillRef>
+                        <a:effectRef idx="0">
+                          <a:schemeClr val="accent1"/>
+                        </a:effectRef>
+                        <a:fontRef idx="minor">
+                          <a:schemeClr val="lt1"/>
+                        </a:fontRef>
+                      </wps:style>
+                      <wps:bodyPr rot="0" spcFirstLastPara="0" vertOverflow="overflow" horzOverflow="overflow" vert="horz" wrap="square" lIns="91440" tIns="45720" rIns="91440" bIns="45720" numCol="1" spcCol="0" rtlCol="0" fromWordArt="0" anchor="ctr" anchorCtr="0" forceAA="0" compatLnSpc="1">
+                        <a:prstTxWarp prst="textNoShape">
+                          <a:avLst/>
+                        </a:prstTxWarp>
+                        <a:noAutofit/>
+                      </wps:bodyPr>
+                    </wps:wsp>
+                  </a:graphicData>
+                </a:graphic>
+                <wp14:sizeRelH relativeFrom="margin">
+                  <wp14:pctWidth>0</wp14:pctWidth>
+                </wp14:sizeRelH>
+                <wp14:sizeRelV relativeFrom="margin">
+                  <wp14:pctHeight>0</wp14:pctHeight>
+                </wp14:sizeRelV>
+              </wp:anchor>
+            </w:drawing>
+          </mc:Choice>
+          <mc:Fallback>
+            <w:pict>
+              <v:oval w14:anchorId="1F3B8EF7" id="Oval 206" o:spid="_x0000_s1026" style="position:absolute;margin-left:359.1pt;margin-top:16.95pt;width:109.5pt;height:44.25pt;z-index:251661824;visibility:visible;mso-wrap-style:square;mso-width-percent:0;mso-height-percent:0;mso-wrap-distance-left:9pt;mso-wrap-distance-top:0;mso-wrap-distance-right:9pt;mso-wrap-distance-bottom:0;mso-position-horizontal:absolute;mso-position-horizontal-relative:text;mso-position-vertical:absolute;mso-position-vertical-relative:text;mso-width-percent:0;mso-height-percent:0;mso-width-relative:margin;mso-height-relative:margin;v-text-anchor:middle" o:gfxdata="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" filled="f" strokecolor="#243f60 [1604]" strokeweight="2pt"/>
+            </w:pict>
+          </mc:Fallback>
+        </mc:AlternateContent>
+      </w:r>
     </w:p>
     <w:p>
       <w:pPr>
@@ -281,6 +722,7 @@
         </w:rPr>
       </w:pPr>
       <w:proofErr w:type="spellStart"/>
+      <w:proofErr w:type="gramStart"/>
       <w:r>
         <w:rPr>
           <w:b/>
@@ -288,6 +730,7 @@
         <w:t>btnUp</w:t>
       </w:r>
       <w:proofErr w:type="spellEnd"/>
+      <w:proofErr w:type="gramEnd"/>
       <w:r>
         <w:rPr>
           <w:b/>
@@ -616,11 +1059,7 @@
           </mc:Choice>
           <mc:Fallback>
             <w:pict>
-              <v:shapetype w14:anchorId="79C0722E" id="_x0000_t32" coordsize="21600,21600" o:spt="32" o:oned="t" path="m,l21600,21600e" filled="f">
-                <v:path arrowok="t" fillok="f" o:connecttype="none"/>
-                <o:lock v:ext="edit" shapetype="t"/>
-              </v:shapetype>
-              <v:shape id="Straight Arrow Connector 4" o:spid="_x0000_s1026" type="#_x0000_t32" style="position:absolute;margin-left:268.45pt;margin-top:6.5pt;width:63.65pt;height:73.35pt;flip:y;z-index:251639808;visibility:visible;mso-wrap-style:square;mso-width-percent:0;mso-height-percent:0;mso-wrap-distance-left:9pt;mso-wrap-distance-top:0;mso-wrap-distance-right:9pt;mso-wrap-distance-bottom:0;mso-position-horizontal:absolute;mso-position-horizontal-relative:text;mso-position-vertical:absolute;mso-position-vertical-relative:text;mso-width-percent:0;mso-height-percent:0;mso-width-relative:margin;mso-height-relative:margin" o:gfxdata="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" strokecolor="#4579b8 [3044]">
+              <v:shape w14:anchorId="1C1B7C8E" id="Straight Arrow Connector 4" o:spid="_x0000_s1026" type="#_x0000_t32" style="position:absolute;margin-left:268.45pt;margin-top:6.5pt;width:63.65pt;height:73.35pt;flip:y;z-index:251639808;visibility:visible;mso-wrap-style:square;mso-width-percent:0;mso-height-percent:0;mso-wrap-distance-left:9pt;mso-wrap-distance-top:0;mso-wrap-distance-right:9pt;mso-wrap-distance-bottom:0;mso-position-horizontal:absolute;mso-position-horizontal-relative:text;mso-position-vertical:absolute;mso-position-vertical-relative:text;mso-width-percent:0;mso-height-percent:0;mso-width-relative:margin;mso-height-relative:margin" o:gfxdata="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" strokecolor="#4579b8 [3044]">
                 <v:stroke endarrow="open"/>
               </v:shape>
             </w:pict>
@@ -783,7 +1222,7 @@
           </mc:Choice>
           <mc:Fallback>
             <w:pict>
-              <v:shape w14:anchorId="39790DA8" id="Straight Arrow Connector 22" o:spid="_x0000_s1026" type="#_x0000_t32" style="position:absolute;margin-left:-4.65pt;margin-top:15.65pt;width:10.5pt;height:71.25pt;flip:x;z-index:251640832;visibility:visible;mso-wrap-style:square;mso-width-percent:0;mso-height-percent:0;mso-wrap-distance-left:9pt;mso-wrap-distance-top:0;mso-wrap-distance-right:9pt;mso-wrap-distance-bottom:0;mso-position-horizontal:absolute;mso-position-horizontal-relative:text;mso-position-vertical:absolute;mso-position-vertical-relative:text;mso-width-percent:0;mso-height-percent:0;mso-width-relative:margin;mso-height-relative:margin" o:gfxdata="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" strokecolor="#4579b8 [3044]">
+              <v:shape w14:anchorId="03719EC2" id="Straight Arrow Connector 22" o:spid="_x0000_s1026" type="#_x0000_t32" style="position:absolute;margin-left:-4.65pt;margin-top:15.65pt;width:10.5pt;height:71.25pt;flip:x;z-index:251640832;visibility:visible;mso-wrap-style:square;mso-width-percent:0;mso-height-percent:0;mso-wrap-distance-left:9pt;mso-wrap-distance-top:0;mso-wrap-distance-right:9pt;mso-wrap-distance-bottom:0;mso-position-horizontal:absolute;mso-position-horizontal-relative:text;mso-position-vertical:absolute;mso-position-vertical-relative:text;mso-width-percent:0;mso-height-percent:0;mso-width-relative:margin;mso-height-relative:margin" o:gfxdata="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" strokecolor="#4579b8 [3044]">
                 <v:stroke endarrow="block"/>
               </v:shape>
             </w:pict>
@@ -811,7 +1250,18 @@
         <w:t>lick even</w:t>
       </w:r>
       <w:r>
-        <w:t>t:</w:t>
+        <w:t xml:space="preserve">t (or </w:t>
+      </w:r>
+      <w:proofErr w:type="spellStart"/>
+      <w:r>
+        <w:t>KeyEvent</w:t>
+      </w:r>
+      <w:proofErr w:type="spellEnd"/>
+      <w:r>
+        <w:t>)</w:t>
+      </w:r>
+      <w:r>
+        <w:t>:</w:t>
       </w:r>
     </w:p>
     <w:p>
@@ -909,11 +1359,7 @@
           </mc:Choice>
           <mc:Fallback>
             <w:pict>
-              <v:shapetype w14:anchorId="481914F0" id="_x0000_t202" coordsize="21600,21600" o:spt="202" path="m,l,21600r21600,l21600,xe">
-                <v:stroke joinstyle="miter"/>
-                <v:path gradientshapeok="t" o:connecttype="rect"/>
-              </v:shapetype>
-              <v:shape id="Text Box 2" o:spid="_x0000_s1026" type="#_x0000_t202" style="position:absolute;margin-left:17.25pt;margin-top:11.1pt;width:247.5pt;height:38.25pt;z-index:-251680768;visibility:visible;mso-wrap-style:square;mso-width-percent:0;mso-height-percent:0;mso-wrap-distance-left:9pt;mso-wrap-distance-top:0;mso-wrap-distance-right:9pt;mso-wrap-distance-bottom:0;mso-position-horizontal:absolute;mso-position-horizontal-relative:text;mso-position-vertical:absolute;mso-position-vertical-relative:text;mso-width-percent:0;mso-height-percent:0;mso-width-relative:margin;mso-height-relative:margin;v-text-anchor:top" o:gfxdata="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">
+              <v:shape w14:anchorId="481914F0" id="_x0000_s1027" type="#_x0000_t202" style="position:absolute;margin-left:17.25pt;margin-top:11.1pt;width:247.5pt;height:38.25pt;z-index:-251680768;visibility:visible;mso-wrap-style:square;mso-width-percent:0;mso-height-percent:0;mso-wrap-distance-left:9pt;mso-wrap-distance-top:0;mso-wrap-distance-right:9pt;mso-wrap-distance-bottom:0;mso-position-horizontal:absolute;mso-position-horizontal-relative:text;mso-position-vertical:absolute;mso-position-vertical-relative:text;mso-width-percent:0;mso-height-percent:0;mso-width-relative:margin;mso-height-relative:margin;v-text-anchor:top" o:gfxdata="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">
                 <v:textbox>
                   <w:txbxContent>
                     <w:p>
@@ -1056,7 +1502,7 @@
           </mc:Choice>
           <mc:Fallback>
             <w:pict>
-              <v:shape w14:anchorId="147A48D8" id="_x0000_s1027" type="#_x0000_t202" style="position:absolute;margin-left:26.1pt;margin-top:77.1pt;width:248.4pt;height:37.5pt;z-index:251662336;visibility:visible;mso-wrap-style:square;mso-width-percent:0;mso-height-percent:0;mso-wrap-distance-left:9pt;mso-wrap-distance-top:0;mso-wrap-distance-right:9pt;mso-wrap-distance-bottom:0;mso-position-horizontal:absolute;mso-position-horizontal-relative:text;mso-position-vertical:absolute;mso-position-vertical-relative:text;mso-width-percent:0;mso-height-percent:0;mso-width-relative:margin;mso-height-relative:margin;v-text-anchor:top" o:gfxdata="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">
+              <v:shape w14:anchorId="147A48D8" id="_x0000_s1028" type="#_x0000_t202" style="position:absolute;margin-left:26.1pt;margin-top:77.1pt;width:248.4pt;height:37.5pt;z-index:251662336;visibility:visible;mso-wrap-style:square;mso-width-percent:0;mso-height-percent:0;mso-wrap-distance-left:9pt;mso-wrap-distance-top:0;mso-wrap-distance-right:9pt;mso-wrap-distance-bottom:0;mso-position-horizontal:absolute;mso-position-horizontal-relative:text;mso-position-vertical:absolute;mso-position-vertical-relative:text;mso-width-percent:0;mso-height-percent:0;mso-width-relative:margin;mso-height-relative:margin;v-text-anchor:top" o:gfxdata="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">
                 <v:textbox>
                   <w:txbxContent>
                     <w:p>
@@ -1188,7 +1634,7 @@
           </mc:Choice>
           <mc:Fallback>
             <w:pict>
-              <v:shape w14:anchorId="19F8971C" id="_x0000_s1028" type="#_x0000_t202" style="position:absolute;margin-left:306pt;margin-top:76.45pt;width:186.95pt;height:55.5pt;z-index:251623424;visibility:visible;mso-wrap-style:square;mso-width-percent:400;mso-height-percent:0;mso-wrap-distance-left:9pt;mso-wrap-distance-top:0;mso-wrap-distance-right:9pt;mso-wrap-distance-bottom:0;mso-position-horizontal:absolute;mso-position-horizontal-relative:text;mso-position-vertical:absolute;mso-position-vertical-relative:text;mso-width-percent:400;mso-height-percent:0;mso-width-relative:margin;mso-height-relative:margin;v-text-anchor:top" o:gfxdata="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">
+              <v:shape w14:anchorId="19F8971C" id="_x0000_s1029" type="#_x0000_t202" style="position:absolute;margin-left:306pt;margin-top:76.45pt;width:186.95pt;height:55.5pt;z-index:251623424;visibility:visible;mso-wrap-style:square;mso-width-percent:400;mso-height-percent:0;mso-wrap-distance-left:9pt;mso-wrap-distance-top:0;mso-wrap-distance-right:9pt;mso-wrap-distance-bottom:0;mso-position-horizontal:absolute;mso-position-horizontal-relative:text;mso-position-vertical:absolute;mso-position-vertical-relative:text;mso-width-percent:400;mso-height-percent:0;mso-width-relative:margin;mso-height-relative:margin;v-text-anchor:top" o:gfxdata="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">
                 <v:textbox>
                   <w:txbxContent>
                     <w:p>
@@ -1274,7 +1720,7 @@
           </mc:Choice>
           <mc:Fallback>
             <w:pict>
-              <v:shape w14:anchorId="55F1781F" id="Straight Arrow Connector 10" o:spid="_x0000_s1026" type="#_x0000_t32" style="position:absolute;margin-left:2in;margin-top:23.95pt;width:9pt;height:18.75pt;flip:x;z-index:251686912;visibility:visible;mso-wrap-style:square;mso-wrap-distance-left:9pt;mso-wrap-distance-top:0;mso-wrap-distance-right:9pt;mso-wrap-distance-bottom:0;mso-position-horizontal:absolute;mso-position-horizontal-relative:text;mso-position-vertical:absolute;mso-position-vertical-relative:text" o:gfxdata="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" strokecolor="#4579b8 [3044]">
+              <v:shape w14:anchorId="2068AEBB" id="Straight Arrow Connector 10" o:spid="_x0000_s1026" type="#_x0000_t32" style="position:absolute;margin-left:2in;margin-top:23.95pt;width:9pt;height:18.75pt;flip:x;z-index:251686912;visibility:visible;mso-wrap-style:square;mso-wrap-distance-left:9pt;mso-wrap-distance-top:0;mso-wrap-distance-right:9pt;mso-wrap-distance-bottom:0;mso-position-horizontal:absolute;mso-position-horizontal-relative:text;mso-position-vertical:absolute;mso-position-vertical-relative:text" o:gfxdata="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" strokecolor="#4579b8 [3044]">
                 <v:stroke endarrow="open"/>
               </v:shape>
             </w:pict>
@@ -1341,7 +1787,7 @@
           </mc:Choice>
           <mc:Fallback>
             <w:pict>
-              <v:shape w14:anchorId="15E96741" id="Straight Arrow Connector 9" o:spid="_x0000_s1026" type="#_x0000_t32" style="position:absolute;margin-left:192.75pt;margin-top:53.2pt;width:10.5pt;height:24pt;flip:y;z-index:251685888;visibility:visible;mso-wrap-style:square;mso-wrap-distance-left:9pt;mso-wrap-distance-top:0;mso-wrap-distance-right:9pt;mso-wrap-distance-bottom:0;mso-position-horizontal:absolute;mso-position-horizontal-relative:text;mso-position-vertical:absolute;mso-position-vertical-relative:text" o:gfxdata="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" strokecolor="#4579b8 [3044]">
+              <v:shape w14:anchorId="193F5BFC" id="Straight Arrow Connector 9" o:spid="_x0000_s1026" type="#_x0000_t32" style="position:absolute;margin-left:192.75pt;margin-top:53.2pt;width:10.5pt;height:24pt;flip:y;z-index:251685888;visibility:visible;mso-wrap-style:square;mso-wrap-distance-left:9pt;mso-wrap-distance-top:0;mso-wrap-distance-right:9pt;mso-wrap-distance-bottom:0;mso-position-horizontal:absolute;mso-position-horizontal-relative:text;mso-position-vertical:absolute;mso-position-vertical-relative:text" o:gfxdata="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" strokecolor="#4579b8 [3044]">
                 <v:stroke endarrow="open"/>
               </v:shape>
             </w:pict>
@@ -1408,7 +1854,7 @@
           </mc:Choice>
           <mc:Fallback>
             <w:pict>
-              <v:shape w14:anchorId="41DAAE06" id="Straight Arrow Connector 8" o:spid="_x0000_s1026" type="#_x0000_t32" style="position:absolute;margin-left:407.25pt;margin-top:23.2pt;width:12.75pt;height:19.5pt;flip:x;z-index:251626496;visibility:visible;mso-wrap-style:square;mso-wrap-distance-left:9pt;mso-wrap-distance-top:0;mso-wrap-distance-right:9pt;mso-wrap-distance-bottom:0;mso-position-horizontal:absolute;mso-position-horizontal-relative:text;mso-position-vertical:absolute;mso-position-vertical-relative:text" o:gfxdata="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" strokecolor="#4579b8 [3044]">
+              <v:shape w14:anchorId="0671CEBC" id="Straight Arrow Connector 8" o:spid="_x0000_s1026" type="#_x0000_t32" style="position:absolute;margin-left:407.25pt;margin-top:23.2pt;width:12.75pt;height:19.5pt;flip:x;z-index:251626496;visibility:visible;mso-wrap-style:square;mso-wrap-distance-left:9pt;mso-wrap-distance-top:0;mso-wrap-distance-right:9pt;mso-wrap-distance-bottom:0;mso-position-horizontal:absolute;mso-position-horizontal-relative:text;mso-position-vertical:absolute;mso-position-vertical-relative:text" o:gfxdata="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" strokecolor="#4579b8 [3044]">
                 <v:stroke endarrow="open"/>
               </v:shape>
             </w:pict>
@@ -1490,7 +1936,7 @@
           </mc:Choice>
           <mc:Fallback>
             <w:pict>
-              <v:shape w14:anchorId="421ABE3A" id="Text Box 7" o:spid="_x0000_s1029" type="#_x0000_t202" style="position:absolute;margin-left:274.5pt;margin-top:2.65pt;width:226.5pt;height:20.25pt;z-index:251624448;visibility:visible;mso-wrap-style:square;mso-width-percent:0;mso-height-percent:0;mso-wrap-distance-left:9pt;mso-wrap-distance-top:0;mso-wrap-distance-right:9pt;mso-wrap-distance-bottom:0;mso-position-horizontal:absolute;mso-position-horizontal-relative:text;mso-position-vertical:absolute;mso-position-vertical-relative:text;mso-width-percent:0;mso-height-percent:0;mso-width-relative:margin;mso-height-relative:margin;v-text-anchor:top" o:gfxdata="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">
+              <v:shape w14:anchorId="421ABE3A" id="Text Box 7" o:spid="_x0000_s1030" type="#_x0000_t202" style="position:absolute;margin-left:274.5pt;margin-top:2.65pt;width:226.5pt;height:20.25pt;z-index:251624448;visibility:visible;mso-wrap-style:square;mso-width-percent:0;mso-height-percent:0;mso-wrap-distance-left:9pt;mso-wrap-distance-top:0;mso-wrap-distance-right:9pt;mso-wrap-distance-bottom:0;mso-position-horizontal:absolute;mso-position-horizontal-relative:text;mso-position-vertical:absolute;mso-position-vertical-relative:text;mso-width-percent:0;mso-height-percent:0;mso-width-relative:margin;mso-height-relative:margin;v-text-anchor:top" o:gfxdata="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">
                 <v:textbox>
                   <w:txbxContent>
                     <w:p>
@@ -1565,7 +2011,7 @@
           </mc:Choice>
           <mc:Fallback>
             <w:pict>
-              <v:shape w14:anchorId="25B2EAED" id="Straight Arrow Connector 6" o:spid="_x0000_s1026" type="#_x0000_t32" style="position:absolute;margin-left:324.75pt;margin-top:53.2pt;width:21pt;height:23.25pt;flip:x y;z-index:251637760;visibility:visible;mso-wrap-style:square;mso-wrap-distance-left:9pt;mso-wrap-distance-top:0;mso-wrap-distance-right:9pt;mso-wrap-distance-bottom:0;mso-position-horizontal:absolute;mso-position-horizontal-relative:text;mso-position-vertical:absolute;mso-position-vertical-relative:text" o:gfxdata="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" strokecolor="#4579b8 [3044]">
+              <v:shape w14:anchorId="42529C61" id="Straight Arrow Connector 6" o:spid="_x0000_s1026" type="#_x0000_t32" style="position:absolute;margin-left:324.75pt;margin-top:53.2pt;width:21pt;height:23.25pt;flip:x y;z-index:251637760;visibility:visible;mso-wrap-style:square;mso-wrap-distance-left:9pt;mso-wrap-distance-top:0;mso-wrap-distance-right:9pt;mso-wrap-distance-bottom:0;mso-position-horizontal:absolute;mso-position-horizontal-relative:text;mso-position-vertical:absolute;mso-position-vertical-relative:text" o:gfxdata="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" strokecolor="#4579b8 [3044]">
                 <v:stroke endarrow="open"/>
               </v:shape>
             </w:pict>
@@ -1680,7 +2126,7 @@
           </mc:Choice>
           <mc:Fallback>
             <w:pict>
-              <v:shape w14:anchorId="58AE4B9D" id="_x0000_s1030" type="#_x0000_t202" style="position:absolute;margin-left:-22.5pt;margin-top:12.65pt;width:528.75pt;height:20.25pt;z-index:-251694080;visibility:visible;mso-wrap-style:square;mso-width-percent:0;mso-height-percent:0;mso-wrap-distance-left:9pt;mso-wrap-distance-top:0;mso-wrap-distance-right:9pt;mso-wrap-distance-bottom:0;mso-position-horizontal:absolute;mso-position-horizontal-relative:text;mso-position-vertical:absolute;mso-position-vertical-relative:text;mso-width-percent:0;mso-height-percent:0;mso-width-relative:margin;mso-height-relative:margin;v-text-anchor:top" o:gfxdata="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">
+              <v:shape w14:anchorId="58AE4B9D" id="_x0000_s1031" type="#_x0000_t202" style="position:absolute;margin-left:-22.5pt;margin-top:12.65pt;width:528.75pt;height:20.25pt;z-index:-251694080;visibility:visible;mso-wrap-style:square;mso-width-percent:0;mso-height-percent:0;mso-wrap-distance-left:9pt;mso-wrap-distance-top:0;mso-wrap-distance-right:9pt;mso-wrap-distance-bottom:0;mso-position-horizontal:absolute;mso-position-horizontal-relative:text;mso-position-vertical:absolute;mso-position-vertical-relative:text;mso-width-percent:0;mso-height-percent:0;mso-width-relative:margin;mso-height-relative:margin;v-text-anchor:top" o:gfxdata="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">
                 <v:textbox>
                   <w:txbxContent>
                     <w:p>
@@ -1837,7 +2283,7 @@
           </mc:Choice>
           <mc:Fallback>
             <w:pict>
-              <v:shape id="_x0000_s1031" type="#_x0000_t202" style="position:absolute;margin-left:-4.65pt;margin-top:43.1pt;width:211.5pt;height:21.75pt;z-index:-251628544;visibility:visible;mso-wrap-style:square;mso-width-percent:0;mso-height-percent:0;mso-wrap-distance-left:9pt;mso-wrap-distance-top:3.6pt;mso-wrap-distance-right:9pt;mso-wrap-distance-bottom:3.6pt;mso-position-horizontal:absolute;mso-position-horizontal-relative:text;mso-position-vertical:absolute;mso-position-vertical-relative:text;mso-width-percent:0;mso-height-percent:0;mso-width-relative:margin;mso-height-relative:margin;v-text-anchor:top" o:gfxdata="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" stroked="f">
+              <v:shape id="_x0000_s1032" type="#_x0000_t202" style="position:absolute;margin-left:-4.65pt;margin-top:43.1pt;width:211.5pt;height:21.75pt;z-index:-251628544;visibility:visible;mso-wrap-style:square;mso-width-percent:0;mso-height-percent:0;mso-wrap-distance-left:9pt;mso-wrap-distance-top:3.6pt;mso-wrap-distance-right:9pt;mso-wrap-distance-bottom:3.6pt;mso-position-horizontal:absolute;mso-position-horizontal-relative:text;mso-position-vertical:absolute;mso-position-vertical-relative:text;mso-width-percent:0;mso-height-percent:0;mso-width-relative:margin;mso-height-relative:margin;v-text-anchor:top" o:gfxdata="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" stroked="f">
                 <v:textbox>
                   <w:txbxContent>
                     <w:p>
@@ -2079,7 +2525,7 @@
           </mc:Choice>
           <mc:Fallback>
             <w:pict>
-              <v:shape w14:anchorId="2DD0BC03" id="_x0000_s1032" type="#_x0000_t202" style="position:absolute;margin-left:-.25pt;margin-top:37.1pt;width:528.75pt;height:19.9pt;z-index:-251672576;visibility:visible;mso-wrap-style:square;mso-width-percent:0;mso-height-percent:0;mso-wrap-distance-left:9pt;mso-wrap-distance-top:0;mso-wrap-distance-right:9pt;mso-wrap-distance-bottom:0;mso-position-horizontal:absolute;mso-position-horizontal-relative:text;mso-position-vertical:absolute;mso-position-vertical-relative:text;mso-width-percent:0;mso-height-percent:0;mso-width-relative:margin;mso-height-relative:margin;v-text-anchor:top" o:gfxdata="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">
+              <v:shape w14:anchorId="2DD0BC03" id="_x0000_s1033" type="#_x0000_t202" style="position:absolute;margin-left:-.25pt;margin-top:37.1pt;width:528.75pt;height:19.9pt;z-index:-251672576;visibility:visible;mso-wrap-style:square;mso-width-percent:0;mso-height-percent:0;mso-wrap-distance-left:9pt;mso-wrap-distance-top:0;mso-wrap-distance-right:9pt;mso-wrap-distance-bottom:0;mso-position-horizontal:absolute;mso-position-horizontal-relative:text;mso-position-vertical:absolute;mso-position-vertical-relative:text;mso-width-percent:0;mso-height-percent:0;mso-width-relative:margin;mso-height-relative:margin;v-text-anchor:top" o:gfxdata="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">
                 <v:textbox>
                   <w:txbxContent>
                     <w:p>
@@ -2455,7 +2901,13 @@
       </w:r>
       <w:proofErr w:type="spellEnd"/>
       <w:r>
-        <w:t xml:space="preserve"> events so that the user can use the arrow or (W</w:t>
+        <w:t xml:space="preserve"> events so that the user can use the arrow (</w:t>
+      </w:r>
+      <w:r>
+        <w:t xml:space="preserve">or </w:t>
+      </w:r>
+      <w:r>
+        <w:t>W</w:t>
       </w:r>
       <w:proofErr w:type="gramStart"/>
       <w:r>
@@ -2882,6 +3334,8 @@
         </w:rPr>
         <w:t>Top</w:t>
       </w:r>
+      <w:bookmarkStart w:id="0" w:name="_GoBack"/>
+      <w:bookmarkEnd w:id="0"/>
       <w:r>
         <w:t xml:space="preserve"> and </w:t>
       </w:r>
@@ -3177,7 +3631,7 @@
           </mc:Choice>
           <mc:Fallback>
             <w:pict>
-              <v:shape w14:anchorId="6E852CCA" id="Straight Arrow Connector 295" o:spid="_x0000_s1026" type="#_x0000_t32" style="position:absolute;margin-left:245.3pt;margin-top:19.45pt;width:21.85pt;height:16.7pt;flip:x;z-index:251674624;visibility:visible;mso-wrap-style:square;mso-wrap-distance-left:9pt;mso-wrap-distance-top:0;mso-wrap-distance-right:9pt;mso-wrap-distance-bottom:0;mso-position-horizontal:absolute;mso-position-horizontal-relative:text;mso-position-vertical:absolute;mso-position-vertical-relative:text" o:gfxdata="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" strokecolor="#4579b8 [3044]">
+              <v:shape w14:anchorId="3B79D5A8" id="Straight Arrow Connector 295" o:spid="_x0000_s1026" type="#_x0000_t32" style="position:absolute;margin-left:245.3pt;margin-top:19.45pt;width:21.85pt;height:16.7pt;flip:x;z-index:251674624;visibility:visible;mso-wrap-style:square;mso-wrap-distance-left:9pt;mso-wrap-distance-top:0;mso-wrap-distance-right:9pt;mso-wrap-distance-bottom:0;mso-position-horizontal:absolute;mso-position-horizontal-relative:text;mso-position-vertical:absolute;mso-position-vertical-relative:text" o:gfxdata="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" strokecolor="#4579b8 [3044]">
                 <v:stroke endarrow="block"/>
               </v:shape>
             </w:pict>
@@ -3271,7 +3725,7 @@
           </mc:Choice>
           <mc:Fallback>
             <w:pict>
-              <v:shape w14:anchorId="33661768" id="_x0000_s1033" type="#_x0000_t202" style="position:absolute;margin-left:267.15pt;margin-top:9.15pt;width:19.9pt;height:16.65pt;z-index:251669504;visibility:visible;mso-wrap-style:square;mso-width-percent:0;mso-height-percent:0;mso-wrap-distance-left:9pt;mso-wrap-distance-top:3.6pt;mso-wrap-distance-right:9pt;mso-wrap-distance-bottom:3.6pt;mso-position-horizontal:absolute;mso-position-horizontal-relative:text;mso-position-vertical:absolute;mso-position-vertical-relative:text;mso-width-percent:0;mso-height-percent:0;mso-width-relative:margin;mso-height-relative:margin;v-text-anchor:top" o:gfxdata="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">
+              <v:shape w14:anchorId="33661768" id="_x0000_s1034" type="#_x0000_t202" style="position:absolute;margin-left:267.15pt;margin-top:9.15pt;width:19.9pt;height:16.65pt;z-index:251669504;visibility:visible;mso-wrap-style:square;mso-width-percent:0;mso-height-percent:0;mso-wrap-distance-left:9pt;mso-wrap-distance-top:3.6pt;mso-wrap-distance-right:9pt;mso-wrap-distance-bottom:3.6pt;mso-position-horizontal:absolute;mso-position-horizontal-relative:text;mso-position-vertical:absolute;mso-position-vertical-relative:text;mso-width-percent:0;mso-height-percent:0;mso-width-relative:margin;mso-height-relative:margin;v-text-anchor:top" o:gfxdata="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">
                 <v:textbox>
                   <w:txbxContent>
                     <w:p>
@@ -3424,7 +3878,7 @@
           </mc:Choice>
           <mc:Fallback>
             <w:pict>
-              <v:shape w14:anchorId="35AC59DF" id="_x0000_s1034" type="#_x0000_t202" style="position:absolute;margin-left:-.25pt;margin-top:6.6pt;width:253.3pt;height:19.3pt;z-index:-251644928;visibility:visible;mso-wrap-style:square;mso-width-percent:0;mso-height-percent:0;mso-wrap-distance-left:9pt;mso-wrap-distance-top:3.6pt;mso-wrap-distance-right:9pt;mso-wrap-distance-bottom:3.6pt;mso-position-horizontal:absolute;mso-position-horizontal-relative:text;mso-position-vertical:absolute;mso-position-vertical-relative:text;mso-width-percent:0;mso-height-percent:0;mso-width-relative:margin;mso-height-relative:margin;v-text-anchor:top" o:gfxdata="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">
+              <v:shape w14:anchorId="35AC59DF" id="_x0000_s1035" type="#_x0000_t202" style="position:absolute;margin-left:-.25pt;margin-top:6.6pt;width:253.3pt;height:19.3pt;z-index:-251644928;visibility:visible;mso-wrap-style:square;mso-width-percent:0;mso-height-percent:0;mso-wrap-distance-left:9pt;mso-wrap-distance-top:3.6pt;mso-wrap-distance-right:9pt;mso-wrap-distance-bottom:3.6pt;mso-position-horizontal:absolute;mso-position-horizontal-relative:text;mso-position-vertical:absolute;mso-position-vertical-relative:text;mso-width-percent:0;mso-height-percent:0;mso-width-relative:margin;mso-height-relative:margin;v-text-anchor:top" o:gfxdata="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">
                 <v:textbox>
                   <w:txbxContent>
                     <w:p>
@@ -3549,7 +4003,7 @@
           </mc:Choice>
           <mc:Fallback>
             <w:pict>
-              <v:shape w14:anchorId="38821D64" id="Straight Arrow Connector 291" o:spid="_x0000_s1026" type="#_x0000_t32" style="position:absolute;margin-left:125.95pt;margin-top:26.25pt;width:72.75pt;height:11.25pt;z-index:251654144;visibility:visible;mso-wrap-style:square;mso-wrap-distance-left:9pt;mso-wrap-distance-top:0;mso-wrap-distance-right:9pt;mso-wrap-distance-bottom:0;mso-position-horizontal:absolute;mso-position-horizontal-relative:text;mso-position-vertical:absolute;mso-position-vertical-relative:text" o:gfxdata="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" strokecolor="#4579b8 [3044]">
+              <v:shape w14:anchorId="073D435A" id="Straight Arrow Connector 291" o:spid="_x0000_s1026" type="#_x0000_t32" style="position:absolute;margin-left:125.95pt;margin-top:26.25pt;width:72.75pt;height:11.25pt;z-index:251654144;visibility:visible;mso-wrap-style:square;mso-wrap-distance-left:9pt;mso-wrap-distance-top:0;mso-wrap-distance-right:9pt;mso-wrap-distance-bottom:0;mso-position-horizontal:absolute;mso-position-horizontal-relative:text;mso-position-vertical:absolute;mso-position-vertical-relative:text" o:gfxdata="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" strokecolor="#4579b8 [3044]">
                 <v:stroke endarrow="block"/>
               </v:shape>
             </w:pict>
@@ -3628,7 +4082,7 @@
           </mc:Choice>
           <mc:Fallback>
             <w:pict>
-              <v:oval w14:anchorId="28FA838B" id="Oval 290" o:spid="_x0000_s1026" style="position:absolute;margin-left:198pt;margin-top:36pt;width:3.55pt;height:3.55pt;z-index:251649024;visibility:visible;mso-wrap-style:square;mso-wrap-distance-left:9pt;mso-wrap-distance-top:0;mso-wrap-distance-right:9pt;mso-wrap-distance-bottom:0;mso-position-horizontal:absolute;mso-position-horizontal-relative:text;mso-position-vertical:absolute;mso-position-vertical-relative:text;v-text-anchor:middle" o:gfxdata="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" fillcolor="black [3213]" strokecolor="black [3213]" strokeweight="2pt"/>
+              <v:oval w14:anchorId="3FF765BC" id="Oval 290" o:spid="_x0000_s1026" style="position:absolute;margin-left:198pt;margin-top:36pt;width:3.55pt;height:3.55pt;z-index:251649024;visibility:visible;mso-wrap-style:square;mso-wrap-distance-left:9pt;mso-wrap-distance-top:0;mso-wrap-distance-right:9pt;mso-wrap-distance-bottom:0;mso-position-horizontal:absolute;mso-position-horizontal-relative:text;mso-position-vertical:absolute;mso-position-vertical-relative:text;v-text-anchor:middle" o:gfxdata="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" fillcolor="black [3213]" strokecolor="black [3213]" strokeweight="2pt"/>
             </w:pict>
           </mc:Fallback>
         </mc:AlternateContent>
@@ -3695,7 +4149,7 @@
           </mc:Choice>
           <mc:Fallback>
             <w:pict>
-              <v:shapetype w14:anchorId="1B0B5982" id="_x0000_t88" coordsize="21600,21600" o:spt="88" adj="1800,10800" path="m,qx10800@0l10800@2qy21600@11,10800@3l10800@1qy,21600e" filled="f">
+              <v:shapetype w14:anchorId="7C580462" id="_x0000_t88" coordsize="21600,21600" o:spt="88" adj="1800,10800" path="m,qx10800@0l10800@2qy21600@11,10800@3l10800@1qy,21600e" filled="f">
                 <v:formulas>
                   <v:f eqn="val #0"/>
                   <v:f eqn="sum 21600 0 #0"/>
@@ -3783,7 +4237,7 @@
           </mc:Choice>
           <mc:Fallback>
             <w:pict>
-              <v:shape w14:anchorId="5C953F1B" id="Right Brace 31" o:spid="_x0000_s1026" type="#_x0000_t88" style="position:absolute;margin-left:255pt;margin-top:35.25pt;width:33.75pt;height:42pt;z-index:251658240;visibility:visible;mso-wrap-style:square;mso-wrap-distance-left:9pt;mso-wrap-distance-top:0;mso-wrap-distance-right:9pt;mso-wrap-distance-bottom:0;mso-position-horizontal:absolute;mso-position-horizontal-relative:text;mso-position-vertical:absolute;mso-position-vertical-relative:text;v-text-anchor:middle" o:gfxdata="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" adj="1446" strokecolor="#4579b8 [3044]"/>
+              <v:shape w14:anchorId="70108B31" id="Right Brace 31" o:spid="_x0000_s1026" type="#_x0000_t88" style="position:absolute;margin-left:255pt;margin-top:35.25pt;width:33.75pt;height:42pt;z-index:251658240;visibility:visible;mso-wrap-style:square;mso-wrap-distance-left:9pt;mso-wrap-distance-top:0;mso-wrap-distance-right:9pt;mso-wrap-distance-bottom:0;mso-position-horizontal:absolute;mso-position-horizontal-relative:text;mso-position-vertical:absolute;mso-position-vertical-relative:text;v-text-anchor:middle" o:gfxdata="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" adj="1446" strokecolor="#4579b8 [3044]"/>
             </w:pict>
           </mc:Fallback>
         </mc:AlternateContent>
@@ -3877,7 +4331,7 @@
           </mc:Choice>
           <mc:Fallback>
             <w:pict>
-              <v:shape w14:anchorId="79952AE8" id="_x0000_s1035" type="#_x0000_t202" style="position:absolute;margin-left:291.6pt;margin-top:19.75pt;width:106.05pt;height:19.9pt;z-index:251645952;visibility:visible;mso-wrap-style:square;mso-width-percent:0;mso-height-percent:0;mso-wrap-distance-left:9pt;mso-wrap-distance-top:3.6pt;mso-wrap-distance-right:9pt;mso-wrap-distance-bottom:3.6pt;mso-position-horizontal:absolute;mso-position-horizontal-relative:text;mso-position-vertical:absolute;mso-position-vertical-relative:text;mso-width-percent:0;mso-height-percent:0;mso-width-relative:margin;mso-height-relative:margin;v-text-anchor:top" o:gfxdata="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">
+              <v:shape w14:anchorId="79952AE8" id="_x0000_s1036" type="#_x0000_t202" style="position:absolute;margin-left:291.6pt;margin-top:19.75pt;width:106.05pt;height:19.9pt;z-index:251645952;visibility:visible;mso-wrap-style:square;mso-width-percent:0;mso-height-percent:0;mso-wrap-distance-left:9pt;mso-wrap-distance-top:3.6pt;mso-wrap-distance-right:9pt;mso-wrap-distance-bottom:3.6pt;mso-position-horizontal:absolute;mso-position-horizontal-relative:text;mso-position-vertical:absolute;mso-position-vertical-relative:text;mso-width-percent:0;mso-height-percent:0;mso-width-relative:margin;mso-height-relative:margin;v-text-anchor:top" o:gfxdata="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">
                 <v:textbox>
                   <w:txbxContent>
                     <w:p>
@@ -3967,7 +4421,7 @@
           </mc:Choice>
           <mc:Fallback>
             <w:pict>
-              <v:shape w14:anchorId="23C25F78" id="Straight Arrow Connector 297" o:spid="_x0000_s1026" type="#_x0000_t32" style="position:absolute;margin-left:179.1pt;margin-top:22.4pt;width:20.55pt;height:10.95pt;flip:y;z-index:251681792;visibility:visible;mso-wrap-style:square;mso-wrap-distance-left:9pt;mso-wrap-distance-top:0;mso-wrap-distance-right:9pt;mso-wrap-distance-bottom:0;mso-position-horizontal:absolute;mso-position-horizontal-relative:text;mso-position-vertical:absolute;mso-position-vertical-relative:text" o:gfxdata="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" strokecolor="#4579b8 [3044]">
+              <v:shape w14:anchorId="1FA6FB92" id="Straight Arrow Connector 297" o:spid="_x0000_s1026" type="#_x0000_t32" style="position:absolute;margin-left:179.1pt;margin-top:22.4pt;width:20.55pt;height:10.95pt;flip:y;z-index:251681792;visibility:visible;mso-wrap-style:square;mso-wrap-distance-left:9pt;mso-wrap-distance-top:0;mso-wrap-distance-right:9pt;mso-wrap-distance-bottom:0;mso-position-horizontal:absolute;mso-position-horizontal-relative:text;mso-position-vertical:absolute;mso-position-vertical-relative:text" o:gfxdata="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" strokecolor="#4579b8 [3044]">
                 <v:stroke endarrow="block"/>
               </v:shape>
             </w:pict>
@@ -4034,7 +4488,7 @@
           </mc:Choice>
           <mc:Fallback>
             <w:pict>
-              <v:shape w14:anchorId="222F20FE" id="Straight Arrow Connector 296" o:spid="_x0000_s1026" type="#_x0000_t32" style="position:absolute;margin-left:245.3pt;margin-top:21.35pt;width:18.65pt;height:8.75pt;flip:x y;z-index:251677696;visibility:visible;mso-wrap-style:square;mso-wrap-distance-left:9pt;mso-wrap-distance-top:0;mso-wrap-distance-right:9pt;mso-wrap-distance-bottom:0;mso-position-horizontal:absolute;mso-position-horizontal-relative:text;mso-position-vertical:absolute;mso-position-vertical-relative:text" o:gfxdata="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" strokecolor="#4579b8 [3044]">
+              <v:shape w14:anchorId="0B937993" id="Straight Arrow Connector 296" o:spid="_x0000_s1026" type="#_x0000_t32" style="position:absolute;margin-left:245.3pt;margin-top:21.35pt;width:18.65pt;height:8.75pt;flip:x y;z-index:251677696;visibility:visible;mso-wrap-style:square;mso-wrap-distance-left:9pt;mso-wrap-distance-top:0;mso-wrap-distance-right:9pt;mso-wrap-distance-bottom:0;mso-position-horizontal:absolute;mso-position-horizontal-relative:text;mso-position-vertical:absolute;mso-position-vertical-relative:text" o:gfxdata="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" strokecolor="#4579b8 [3044]">
                 <v:stroke endarrow="block"/>
               </v:shape>
             </w:pict>
@@ -4130,7 +4584,7 @@
           </mc:Choice>
           <mc:Fallback>
             <w:pict>
-              <v:shape w14:anchorId="2D3CCA96" id="_x0000_s1036" type="#_x0000_t202" style="position:absolute;margin-left:263.3pt;margin-top:2.05pt;width:19.9pt;height:16.65pt;z-index:-251637760;visibility:visible;mso-wrap-style:square;mso-width-percent:0;mso-height-percent:0;mso-wrap-distance-left:9pt;mso-wrap-distance-top:3.6pt;mso-wrap-distance-right:9pt;mso-wrap-distance-bottom:3.6pt;mso-position-horizontal:absolute;mso-position-horizontal-relative:text;mso-position-vertical:absolute;mso-position-vertical-relative:text;mso-width-percent:0;mso-height-percent:0;mso-width-relative:margin;mso-height-relative:margin;v-text-anchor:top" o:gfxdata="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">
+              <v:shape w14:anchorId="2D3CCA96" id="_x0000_s1037" type="#_x0000_t202" style="position:absolute;margin-left:263.3pt;margin-top:2.05pt;width:19.9pt;height:16.65pt;z-index:-251637760;visibility:visible;mso-wrap-style:square;mso-width-percent:0;mso-height-percent:0;mso-wrap-distance-left:9pt;mso-wrap-distance-top:3.6pt;mso-wrap-distance-right:9pt;mso-wrap-distance-bottom:3.6pt;mso-position-horizontal:absolute;mso-position-horizontal-relative:text;mso-position-vertical:absolute;mso-position-vertical-relative:text;mso-width-percent:0;mso-height-percent:0;mso-width-relative:margin;mso-height-relative:margin;v-text-anchor:top" o:gfxdata="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">
                 <v:textbox>
                   <w:txbxContent>
                     <w:p>
@@ -4244,7 +4698,7 @@
           </mc:Choice>
           <mc:Fallback>
             <w:pict>
-              <v:shape w14:anchorId="2D3CCA96" id="_x0000_s1037" type="#_x0000_t202" style="position:absolute;margin-left:157.85pt;margin-top:.8pt;width:19.9pt;height:16.65pt;z-index:-251639808;visibility:visible;mso-wrap-style:square;mso-width-percent:0;mso-height-percent:0;mso-wrap-distance-left:9pt;mso-wrap-distance-top:3.6pt;mso-wrap-distance-right:9pt;mso-wrap-distance-bottom:3.6pt;mso-position-horizontal:absolute;mso-position-horizontal-relative:text;mso-position-vertical:absolute;mso-position-vertical-relative:text;mso-width-percent:0;mso-height-percent:0;mso-width-relative:margin;mso-height-relative:margin;v-text-anchor:top" o:gfxdata="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">
+              <v:shape w14:anchorId="2D3CCA96" id="_x0000_s1038" type="#_x0000_t202" style="position:absolute;margin-left:157.85pt;margin-top:.8pt;width:19.9pt;height:16.65pt;z-index:-251639808;visibility:visible;mso-wrap-style:square;mso-width-percent:0;mso-height-percent:0;mso-wrap-distance-left:9pt;mso-wrap-distance-top:3.6pt;mso-wrap-distance-right:9pt;mso-wrap-distance-bottom:3.6pt;mso-position-horizontal:absolute;mso-position-horizontal-relative:text;mso-position-vertical:absolute;mso-position-vertical-relative:text;mso-width-percent:0;mso-height-percent:0;mso-width-relative:margin;mso-height-relative:margin;v-text-anchor:top" o:gfxdata="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">
                 <v:textbox>
                   <w:txbxContent>
                     <w:p>
@@ -4360,7 +4814,7 @@
           </mc:Choice>
           <mc:Fallback>
             <w:pict>
-              <v:shape w14:anchorId="7FF9460C" id="_x0000_s1038" type="#_x0000_t202" style="position:absolute;margin-left:175.2pt;margin-top:19.9pt;width:106.05pt;height:18.6pt;z-index:251630592;visibility:visible;mso-wrap-style:square;mso-width-percent:0;mso-height-percent:0;mso-wrap-distance-left:9pt;mso-wrap-distance-top:3.6pt;mso-wrap-distance-right:9pt;mso-wrap-distance-bottom:3.6pt;mso-position-horizontal:absolute;mso-position-horizontal-relative:text;mso-position-vertical:absolute;mso-position-vertical-relative:text;mso-width-percent:0;mso-height-percent:0;mso-width-relative:margin;mso-height-relative:margin;v-text-anchor:top" o:gfxdata="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">
+              <v:shape w14:anchorId="7FF9460C" id="_x0000_s1039" type="#_x0000_t202" style="position:absolute;margin-left:175.2pt;margin-top:19.9pt;width:106.05pt;height:18.6pt;z-index:251630592;visibility:visible;mso-wrap-style:square;mso-width-percent:0;mso-height-percent:0;mso-wrap-distance-left:9pt;mso-wrap-distance-top:3.6pt;mso-wrap-distance-right:9pt;mso-wrap-distance-bottom:3.6pt;mso-position-horizontal:absolute;mso-position-horizontal-relative:text;mso-position-vertical:absolute;mso-position-vertical-relative:text;mso-width-percent:0;mso-height-percent:0;mso-width-relative:margin;mso-height-relative:margin;v-text-anchor:top" o:gfxdata="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">
                 <v:textbox>
                   <w:txbxContent>
                     <w:p>
@@ -4859,7 +5313,7 @@
           </mc:Choice>
           <mc:Fallback>
             <w:pict>
-              <v:shape id="_x0000_s1039" type="#_x0000_t202" style="position:absolute;margin-left:273.6pt;margin-top:51.65pt;width:250.5pt;height:39.85pt;z-index:-251697152;visibility:visible;mso-wrap-style:square;mso-width-percent:0;mso-height-percent:0;mso-wrap-distance-left:9pt;mso-wrap-distance-top:3.6pt;mso-wrap-distance-right:9pt;mso-wrap-distance-bottom:3.6pt;mso-position-horizontal:absolute;mso-position-horizontal-relative:text;mso-position-vertical:absolute;mso-position-vertical-relative:text;mso-width-percent:0;mso-height-percent:0;mso-width-relative:margin;mso-height-relative:margin;v-text-anchor:top" o:gfxdata="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">
+              <v:shape id="_x0000_s1040" type="#_x0000_t202" style="position:absolute;margin-left:273.6pt;margin-top:51.65pt;width:250.5pt;height:39.85pt;z-index:-251697152;visibility:visible;mso-wrap-style:square;mso-width-percent:0;mso-height-percent:0;mso-wrap-distance-left:9pt;mso-wrap-distance-top:3.6pt;mso-wrap-distance-right:9pt;mso-wrap-distance-bottom:3.6pt;mso-position-horizontal:absolute;mso-position-horizontal-relative:text;mso-position-vertical:absolute;mso-position-vertical-relative:text;mso-width-percent:0;mso-height-percent:0;mso-width-relative:margin;mso-height-relative:margin;v-text-anchor:top" o:gfxdata="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">
                 <v:textbox>
                   <w:txbxContent>
                     <w:p>
@@ -5017,7 +5471,7 @@
           </mc:Choice>
           <mc:Fallback>
             <w:pict>
-              <v:shape w14:anchorId="19E17568" id="Straight Arrow Connector 193" o:spid="_x0000_s1026" type="#_x0000_t32" style="position:absolute;margin-left:120.6pt;margin-top:18.75pt;width:154.3pt;height:11.55pt;flip:x;z-index:251688960;visibility:visible;mso-wrap-style:square;mso-width-percent:0;mso-height-percent:0;mso-wrap-distance-left:9pt;mso-wrap-distance-top:0;mso-wrap-distance-right:9pt;mso-wrap-distance-bottom:0;mso-position-horizontal:absolute;mso-position-horizontal-relative:text;mso-position-vertical:absolute;mso-position-vertical-relative:text;mso-width-percent:0;mso-height-percent:0;mso-width-relative:margin;mso-height-relative:margin" o:gfxdata="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" strokecolor="#4579b8 [3044]">
+              <v:shape w14:anchorId="64CD275A" id="Straight Arrow Connector 193" o:spid="_x0000_s1026" type="#_x0000_t32" style="position:absolute;margin-left:120.6pt;margin-top:18.75pt;width:154.3pt;height:11.55pt;flip:x;z-index:251688960;visibility:visible;mso-wrap-style:square;mso-width-percent:0;mso-height-percent:0;mso-wrap-distance-left:9pt;mso-wrap-distance-top:0;mso-wrap-distance-right:9pt;mso-wrap-distance-bottom:0;mso-position-horizontal:absolute;mso-position-horizontal-relative:text;mso-position-vertical:absolute;mso-position-vertical-relative:text;mso-width-percent:0;mso-height-percent:0;mso-width-relative:margin;mso-height-relative:margin" o:gfxdata="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" strokecolor="#4579b8 [3044]">
                 <v:stroke endarrow="block"/>
               </v:shape>
             </w:pict>
@@ -5178,7 +5632,7 @@
           </mc:Choice>
           <mc:Fallback>
             <w:pict>
-              <v:shape id="_x0000_s1040" type="#_x0000_t202" style="position:absolute;margin-left:249.6pt;margin-top:19.35pt;width:282pt;height:40.5pt;z-index:-251664384;visibility:visible;mso-wrap-style:square;mso-width-percent:0;mso-height-percent:0;mso-wrap-distance-left:9pt;mso-wrap-distance-top:3.6pt;mso-wrap-distance-right:9pt;mso-wrap-distance-bottom:3.6pt;mso-position-horizontal:absolute;mso-position-horizontal-relative:text;mso-position-vertical:absolute;mso-position-vertical-relative:text;mso-width-percent:0;mso-height-percent:0;mso-width-relative:margin;mso-height-relative:margin;v-text-anchor:top" o:gfxdata="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">
+              <v:shape id="_x0000_s1041" type="#_x0000_t202" style="position:absolute;margin-left:249.6pt;margin-top:19.35pt;width:282pt;height:40.5pt;z-index:-251664384;visibility:visible;mso-wrap-style:square;mso-width-percent:0;mso-height-percent:0;mso-wrap-distance-left:9pt;mso-wrap-distance-top:3.6pt;mso-wrap-distance-right:9pt;mso-wrap-distance-bottom:3.6pt;mso-position-horizontal:absolute;mso-position-horizontal-relative:text;mso-position-vertical:absolute;mso-position-vertical-relative:text;mso-width-percent:0;mso-height-percent:0;mso-width-relative:margin;mso-height-relative:margin;v-text-anchor:top" o:gfxdata="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">
                 <v:textbox>
                   <w:txbxContent>
                     <w:p>
@@ -5338,7 +5792,7 @@
           </mc:Choice>
           <mc:Fallback>
             <w:pict>
-              <v:shape w14:anchorId="3A2E3D78" id="_x0000_s1041" type="#_x0000_t202" style="position:absolute;margin-left:47.1pt;margin-top:18.3pt;width:108.75pt;height:21.75pt;z-index:-251643904;visibility:visible;mso-wrap-style:square;mso-width-percent:0;mso-height-percent:0;mso-wrap-distance-left:9pt;mso-wrap-distance-top:3.6pt;mso-wrap-distance-right:9pt;mso-wrap-distance-bottom:3.6pt;mso-position-horizontal:absolute;mso-position-horizontal-relative:text;mso-position-vertical:absolute;mso-position-vertical-relative:text;mso-width-percent:0;mso-height-percent:0;mso-width-relative:margin;mso-height-relative:margin;v-text-anchor:top" o:gfxdata="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">
+              <v:shape w14:anchorId="3A2E3D78" id="_x0000_s1042" type="#_x0000_t202" style="position:absolute;margin-left:47.1pt;margin-top:18.3pt;width:108.75pt;height:21.75pt;z-index:-251643904;visibility:visible;mso-wrap-style:square;mso-width-percent:0;mso-height-percent:0;mso-wrap-distance-left:9pt;mso-wrap-distance-top:3.6pt;mso-wrap-distance-right:9pt;mso-wrap-distance-bottom:3.6pt;mso-position-horizontal:absolute;mso-position-horizontal-relative:text;mso-position-vertical:absolute;mso-position-vertical-relative:text;mso-width-percent:0;mso-height-percent:0;mso-width-relative:margin;mso-height-relative:margin;v-text-anchor:top" o:gfxdata="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">
                 <v:textbox>
                   <w:txbxContent>
                     <w:p>
@@ -5573,7 +6027,7 @@
           </mc:Choice>
           <mc:Fallback>
             <w:pict>
-              <v:shape w14:anchorId="76C62EF2" id="Straight Arrow Connector 302" o:spid="_x0000_s1026" type="#_x0000_t32" style="position:absolute;margin-left:134.1pt;margin-top:6.4pt;width:115.5pt;height:10.5pt;flip:x;z-index:251683840;visibility:visible;mso-wrap-style:square;mso-width-percent:0;mso-height-percent:0;mso-wrap-distance-left:9pt;mso-wrap-distance-top:0;mso-wrap-distance-right:9pt;mso-wrap-distance-bottom:0;mso-position-horizontal:absolute;mso-position-horizontal-relative:text;mso-position-vertical:absolute;mso-position-vertical-relative:text;mso-width-percent:0;mso-height-percent:0;mso-width-relative:margin;mso-height-relative:margin" o:gfxdata="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" strokecolor="#4579b8 [3044]">
+              <v:shape w14:anchorId="1B85CC00" id="Straight Arrow Connector 302" o:spid="_x0000_s1026" type="#_x0000_t32" style="position:absolute;margin-left:134.1pt;margin-top:6.4pt;width:115.5pt;height:10.5pt;flip:x;z-index:251683840;visibility:visible;mso-wrap-style:square;mso-width-percent:0;mso-height-percent:0;mso-wrap-distance-left:9pt;mso-wrap-distance-top:0;mso-wrap-distance-right:9pt;mso-wrap-distance-bottom:0;mso-position-horizontal:absolute;mso-position-horizontal-relative:text;mso-position-vertical:absolute;mso-position-vertical-relative:text;mso-width-percent:0;mso-height-percent:0;mso-width-relative:margin;mso-height-relative:margin" o:gfxdata="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" strokecolor="#4579b8 [3044]">
                 <v:stroke endarrow="block"/>
               </v:shape>
             </w:pict>
@@ -5782,7 +6236,7 @@
           </mc:Choice>
           <mc:Fallback>
             <w:pict>
-              <v:shape w14:anchorId="0BCAFA8D" id="Straight Arrow Connector 195" o:spid="_x0000_s1026" type="#_x0000_t32" style="position:absolute;margin-left:136.65pt;margin-top:5.8pt;width:93.85pt;height:14.8pt;flip:x y;z-index:251689984;visibility:visible;mso-wrap-style:square;mso-wrap-distance-left:9pt;mso-wrap-distance-top:0;mso-wrap-distance-right:9pt;mso-wrap-distance-bottom:0;mso-position-horizontal:absolute;mso-position-horizontal-relative:text;mso-position-vertical:absolute;mso-position-vertical-relative:text" o:gfxdata="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" strokecolor="#4579b8 [3044]">
+              <v:shape w14:anchorId="2754BBA7" id="Straight Arrow Connector 195" o:spid="_x0000_s1026" type="#_x0000_t32" style="position:absolute;margin-left:136.65pt;margin-top:5.8pt;width:93.85pt;height:14.8pt;flip:x y;z-index:251689984;visibility:visible;mso-wrap-style:square;mso-wrap-distance-left:9pt;mso-wrap-distance-top:0;mso-wrap-distance-right:9pt;mso-wrap-distance-bottom:0;mso-position-horizontal:absolute;mso-position-horizontal-relative:text;mso-position-vertical:absolute;mso-position-vertical-relative:text" o:gfxdata="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" strokecolor="#4579b8 [3044]">
                 <v:stroke endarrow="block"/>
               </v:shape>
             </w:pict>
@@ -5968,7 +6422,7 @@
           </mc:Choice>
           <mc:Fallback>
             <w:pict>
-              <v:shape id="_x0000_s1042" type="#_x0000_t202" style="position:absolute;margin-left:230.85pt;margin-top:.75pt;width:159.75pt;height:36pt;z-index:-251696128;visibility:visible;mso-wrap-style:square;mso-width-percent:0;mso-height-percent:0;mso-wrap-distance-left:9pt;mso-wrap-distance-top:3.6pt;mso-wrap-distance-right:9pt;mso-wrap-distance-bottom:3.6pt;mso-position-horizontal:absolute;mso-position-horizontal-relative:text;mso-position-vertical:absolute;mso-position-vertical-relative:text;mso-width-percent:0;mso-height-percent:0;mso-width-relative:margin;mso-height-relative:margin;v-text-anchor:top" o:gfxdata="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">
+              <v:shape id="_x0000_s1043" type="#_x0000_t202" style="position:absolute;margin-left:230.85pt;margin-top:.75pt;width:159.75pt;height:36pt;z-index:-251696128;visibility:visible;mso-wrap-style:square;mso-width-percent:0;mso-height-percent:0;mso-wrap-distance-left:9pt;mso-wrap-distance-top:3.6pt;mso-wrap-distance-right:9pt;mso-wrap-distance-bottom:3.6pt;mso-position-horizontal:absolute;mso-position-horizontal-relative:text;mso-position-vertical:absolute;mso-position-vertical-relative:text;mso-width-percent:0;mso-height-percent:0;mso-width-relative:margin;mso-height-relative:margin;v-text-anchor:top" o:gfxdata="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">
                 <v:textbox>
                   <w:txbxContent>
                     <w:p>
@@ -6220,7 +6674,7 @@
           </mc:Choice>
           <mc:Fallback>
             <w:pict>
-              <v:shape w14:anchorId="098D7912" id="Straight Arrow Connector 305" o:spid="_x0000_s1026" type="#_x0000_t32" style="position:absolute;margin-left:174.6pt;margin-top:8.4pt;width:62.95pt;height:26pt;flip:x y;z-index:251618304;visibility:visible;mso-wrap-style:square;mso-width-percent:0;mso-height-percent:0;mso-wrap-distance-left:9pt;mso-wrap-distance-top:0;mso-wrap-distance-right:9pt;mso-wrap-distance-bottom:0;mso-position-horizontal:absolute;mso-position-horizontal-relative:text;mso-position-vertical:absolute;mso-position-vertical-relative:text;mso-width-percent:0;mso-height-percent:0;mso-width-relative:margin;mso-height-relative:margin" o:gfxdata="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" strokecolor="#4579b8 [3044]">
+              <v:shape w14:anchorId="4E66EF40" id="Straight Arrow Connector 305" o:spid="_x0000_s1026" type="#_x0000_t32" style="position:absolute;margin-left:174.6pt;margin-top:8.4pt;width:62.95pt;height:26pt;flip:x y;z-index:251618304;visibility:visible;mso-wrap-style:square;mso-width-percent:0;mso-height-percent:0;mso-wrap-distance-left:9pt;mso-wrap-distance-top:0;mso-wrap-distance-right:9pt;mso-wrap-distance-bottom:0;mso-position-horizontal:absolute;mso-position-horizontal-relative:text;mso-position-vertical:absolute;mso-position-vertical-relative:text;mso-width-percent:0;mso-height-percent:0;mso-width-relative:margin;mso-height-relative:margin" o:gfxdata="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" strokecolor="#4579b8 [3044]">
                 <v:stroke endarrow="block"/>
               </v:shape>
             </w:pict>
@@ -6359,7 +6813,7 @@
           </mc:Choice>
           <mc:Fallback>
             <w:pict>
-              <v:shape w14:anchorId="37873B97" id="_x0000_s1043" type="#_x0000_t202" style="position:absolute;margin-left:237.6pt;margin-top:12.4pt;width:198pt;height:36pt;z-index:-251699200;visibility:visible;mso-wrap-style:square;mso-width-percent:0;mso-height-percent:0;mso-wrap-distance-left:9pt;mso-wrap-distance-top:3.6pt;mso-wrap-distance-right:9pt;mso-wrap-distance-bottom:3.6pt;mso-position-horizontal:absolute;mso-position-horizontal-relative:text;mso-position-vertical:absolute;mso-position-vertical-relative:text;mso-width-percent:0;mso-height-percent:0;mso-width-relative:margin;mso-height-relative:margin;v-text-anchor:top" o:gfxdata="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">
+              <v:shape w14:anchorId="37873B97" id="_x0000_s1044" type="#_x0000_t202" style="position:absolute;margin-left:237.6pt;margin-top:12.4pt;width:198pt;height:36pt;z-index:-251699200;visibility:visible;mso-wrap-style:square;mso-width-percent:0;mso-height-percent:0;mso-wrap-distance-left:9pt;mso-wrap-distance-top:3.6pt;mso-wrap-distance-right:9pt;mso-wrap-distance-bottom:3.6pt;mso-position-horizontal:absolute;mso-position-horizontal-relative:text;mso-position-vertical:absolute;mso-position-vertical-relative:text;mso-width-percent:0;mso-height-percent:0;mso-width-relative:margin;mso-height-relative:margin;v-text-anchor:top" o:gfxdata="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">
                 <v:textbox>
                   <w:txbxContent>
                     <w:p>
@@ -6581,7 +7035,7 @@
           </mc:Choice>
           <mc:Fallback>
             <w:pict>
-              <v:shape w14:anchorId="36FA008F" id="Right Brace 311" o:spid="_x0000_s1026" type="#_x0000_t88" style="position:absolute;margin-left:199.6pt;margin-top:4.95pt;width:15.2pt;height:193.2pt;rotation:90;z-index:251666432;visibility:visible;mso-wrap-style:square;mso-width-percent:0;mso-height-percent:0;mso-wrap-distance-left:9pt;mso-wrap-distance-top:0;mso-wrap-distance-right:9pt;mso-wrap-distance-bottom:0;mso-position-horizontal:absolute;mso-position-horizontal-relative:text;mso-position-vertical:absolute;mso-position-vertical-relative:text;mso-width-percent:0;mso-height-percent:0;mso-width-relative:margin;mso-height-relative:margin;v-text-anchor:middle" o:gfxdata="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" adj="142" strokecolor="#4579b8 [3044]"/>
+              <v:shape w14:anchorId="3F40B1CD" id="Right Brace 311" o:spid="_x0000_s1026" type="#_x0000_t88" style="position:absolute;margin-left:199.6pt;margin-top:4.95pt;width:15.2pt;height:193.2pt;rotation:90;z-index:251666432;visibility:visible;mso-wrap-style:square;mso-width-percent:0;mso-height-percent:0;mso-wrap-distance-left:9pt;mso-wrap-distance-top:0;mso-wrap-distance-right:9pt;mso-wrap-distance-bottom:0;mso-position-horizontal:absolute;mso-position-horizontal-relative:text;mso-position-vertical:absolute;mso-position-vertical-relative:text;mso-width-percent:0;mso-height-percent:0;mso-width-relative:margin;mso-height-relative:margin;v-text-anchor:middle" o:gfxdata="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" adj="142" strokecolor="#4579b8 [3044]"/>
             </w:pict>
           </mc:Fallback>
         </mc:AlternateContent>
@@ -6699,7 +7153,7 @@
           </mc:Choice>
           <mc:Fallback>
             <w:pict>
-              <v:shape w14:anchorId="3544B2B5" id="_x0000_s1044" type="#_x0000_t202" style="position:absolute;margin-left:51.6pt;margin-top:12.95pt;width:210.75pt;height:38.25pt;z-index:251638784;visibility:visible;mso-wrap-style:square;mso-width-percent:0;mso-height-percent:0;mso-wrap-distance-left:9pt;mso-wrap-distance-top:0;mso-wrap-distance-right:9pt;mso-wrap-distance-bottom:0;mso-position-horizontal:absolute;mso-position-horizontal-relative:text;mso-position-vertical:absolute;mso-position-vertical-relative:text;mso-width-percent:0;mso-height-percent:0;mso-width-relative:margin;mso-height-relative:margin;v-text-anchor:top" o:gfxdata="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">
+              <v:shape w14:anchorId="3544B2B5" id="_x0000_s1045" type="#_x0000_t202" style="position:absolute;margin-left:51.6pt;margin-top:12.95pt;width:210.75pt;height:38.25pt;z-index:251638784;visibility:visible;mso-wrap-style:square;mso-width-percent:0;mso-height-percent:0;mso-wrap-distance-left:9pt;mso-wrap-distance-top:0;mso-wrap-distance-right:9pt;mso-wrap-distance-bottom:0;mso-position-horizontal:absolute;mso-position-horizontal-relative:text;mso-position-vertical:absolute;mso-position-vertical-relative:text;mso-width-percent:0;mso-height-percent:0;mso-width-relative:margin;mso-height-relative:margin;v-text-anchor:top" o:gfxdata="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">
                 <v:textbox>
                   <w:txbxContent>
                     <w:p>
@@ -6853,7 +7307,7 @@
           </mc:Choice>
           <mc:Fallback>
             <w:pict>
-              <v:shape w14:anchorId="09F2E1C6" id="_x0000_s1045" type="#_x0000_t202" style="position:absolute;margin-left:309.6pt;margin-top:13.8pt;width:234pt;height:36.75pt;z-index:251632640;visibility:visible;mso-wrap-style:square;mso-width-percent:0;mso-height-percent:0;mso-wrap-distance-left:9pt;mso-wrap-distance-top:0;mso-wrap-distance-right:9pt;mso-wrap-distance-bottom:0;mso-position-horizontal:absolute;mso-position-horizontal-relative:text;mso-position-vertical:absolute;mso-position-vertical-relative:text;mso-width-percent:0;mso-height-percent:0;mso-width-relative:margin;mso-height-relative:margin;v-text-anchor:top" o:gfxdata="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">
+              <v:shape w14:anchorId="09F2E1C6" id="_x0000_s1046" type="#_x0000_t202" style="position:absolute;margin-left:309.6pt;margin-top:13.8pt;width:234pt;height:36.75pt;z-index:251632640;visibility:visible;mso-wrap-style:square;mso-width-percent:0;mso-height-percent:0;mso-wrap-distance-left:9pt;mso-wrap-distance-top:0;mso-wrap-distance-right:9pt;mso-wrap-distance-bottom:0;mso-position-horizontal:absolute;mso-position-horizontal-relative:text;mso-position-vertical:absolute;mso-position-vertical-relative:text;mso-width-percent:0;mso-height-percent:0;mso-width-relative:margin;mso-height-relative:margin;v-text-anchor:top" o:gfxdata="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">
                 <v:textbox>
                   <w:txbxContent>
                     <w:p>
@@ -6968,7 +7422,7 @@
           </mc:Choice>
           <mc:Fallback>
             <w:pict>
-              <v:shape w14:anchorId="3B6F9841" id="Straight Arrow Connector 19" o:spid="_x0000_s1026" type="#_x0000_t32" style="position:absolute;margin-left:101.1pt;margin-top:25.75pt;width:92.95pt;height:24pt;flip:x;z-index:251644928;visibility:visible;mso-wrap-style:square;mso-width-percent:0;mso-height-percent:0;mso-wrap-distance-left:9pt;mso-wrap-distance-top:0;mso-wrap-distance-right:9pt;mso-wrap-distance-bottom:0;mso-position-horizontal:absolute;mso-position-horizontal-relative:text;mso-position-vertical:absolute;mso-position-vertical-relative:text;mso-width-percent:0;mso-height-percent:0;mso-width-relative:margin;mso-height-relative:margin" o:gfxdata="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" strokecolor="#4579b8 [3044]">
+              <v:shape w14:anchorId="37A30238" id="Straight Arrow Connector 19" o:spid="_x0000_s1026" type="#_x0000_t32" style="position:absolute;margin-left:101.1pt;margin-top:25.75pt;width:92.95pt;height:24pt;flip:x;z-index:251644928;visibility:visible;mso-wrap-style:square;mso-width-percent:0;mso-height-percent:0;mso-wrap-distance-left:9pt;mso-wrap-distance-top:0;mso-wrap-distance-right:9pt;mso-wrap-distance-bottom:0;mso-position-horizontal:absolute;mso-position-horizontal-relative:text;mso-position-vertical:absolute;mso-position-vertical-relative:text;mso-width-percent:0;mso-height-percent:0;mso-width-relative:margin;mso-height-relative:margin" o:gfxdata="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" strokecolor="#4579b8 [3044]">
                 <v:stroke endarrow="open"/>
               </v:shape>
             </w:pict>
@@ -7041,7 +7495,7 @@
           </mc:Choice>
           <mc:Fallback>
             <w:pict>
-              <v:shape w14:anchorId="1013BC7B" id="Straight Arrow Connector 16" o:spid="_x0000_s1026" type="#_x0000_t32" style="position:absolute;margin-left:268.35pt;margin-top:25.75pt;width:84pt;height:24pt;flip:x;z-index:251641856;visibility:visible;mso-wrap-style:square;mso-width-percent:0;mso-height-percent:0;mso-wrap-distance-left:9pt;mso-wrap-distance-top:0;mso-wrap-distance-right:9pt;mso-wrap-distance-bottom:0;mso-position-horizontal:absolute;mso-position-horizontal-relative:text;mso-position-vertical:absolute;mso-position-vertical-relative:text;mso-width-percent:0;mso-height-percent:0;mso-width-relative:margin;mso-height-relative:margin" o:gfxdata="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" strokecolor="#4579b8 [3044]">
+              <v:shape w14:anchorId="6B4FD310" id="Straight Arrow Connector 16" o:spid="_x0000_s1026" type="#_x0000_t32" style="position:absolute;margin-left:268.35pt;margin-top:25.75pt;width:84pt;height:24pt;flip:x;z-index:251641856;visibility:visible;mso-wrap-style:square;mso-width-percent:0;mso-height-percent:0;mso-wrap-distance-left:9pt;mso-wrap-distance-top:0;mso-wrap-distance-right:9pt;mso-wrap-distance-bottom:0;mso-position-horizontal:absolute;mso-position-horizontal-relative:text;mso-position-vertical:absolute;mso-position-vertical-relative:text;mso-width-percent:0;mso-height-percent:0;mso-width-relative:margin;mso-height-relative:margin" o:gfxdata="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" strokecolor="#4579b8 [3044]">
                 <v:stroke endarrow="open"/>
               </v:shape>
             </w:pict>
@@ -7406,7 +7860,7 @@
           </mc:Choice>
           <mc:Fallback>
             <w:pict>
-              <v:group w14:anchorId="33E9F634" id="Group 205" o:spid="_x0000_s1026" style="position:absolute;margin-left:.6pt;margin-top:5.95pt;width:18.75pt;height:42.75pt;z-index:251691008" coordsize="2381,5429" o:gfxdata="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">
+              <v:group w14:anchorId="09816D45" id="Group 205" o:spid="_x0000_s1026" style="position:absolute;margin-left:.6pt;margin-top:5.95pt;width:18.75pt;height:42.75pt;z-index:251691008" coordsize="2381,5429" o:gfxdata="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">
                 <v:line id="Straight Connector 203" o:spid="_x0000_s1027" style="position:absolute;flip:y;visibility:visible;mso-wrap-style:square" from="0,0" to="0,5429" o:connectortype="straight" o:gfxdata="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" strokecolor="#4579b8 [3044]"/>
                 <v:shape id="Straight Arrow Connector 204" o:spid="_x0000_s1028" type="#_x0000_t32" style="position:absolute;width:2381;height:95;visibility:visible;mso-wrap-style:square" o:connectortype="straight" o:gfxdata="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" strokecolor="#4579b8 [3044]">
                   <v:stroke endarrow="block"/>
@@ -7589,7 +8043,7 @@
           </mc:Choice>
           <mc:Fallback>
             <w:pict>
-              <v:shape w14:anchorId="06B54578" id="Straight Arrow Connector 17" o:spid="_x0000_s1026" type="#_x0000_t32" style="position:absolute;margin-left:206.85pt;margin-top:7.55pt;width:205.9pt;height:49.9pt;z-index:251627520;visibility:visible;mso-wrap-style:square;mso-width-percent:0;mso-height-percent:0;mso-wrap-distance-left:9pt;mso-wrap-distance-top:0;mso-wrap-distance-right:9pt;mso-wrap-distance-bottom:0;mso-position-horizontal:absolute;mso-position-horizontal-relative:text;mso-position-vertical:absolute;mso-position-vertical-relative:text;mso-width-percent:0;mso-height-percent:0;mso-width-relative:margin;mso-height-relative:margin" o:gfxdata="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" strokecolor="#4579b8 [3044]">
+              <v:shape w14:anchorId="6C3BE347" id="Straight Arrow Connector 17" o:spid="_x0000_s1026" type="#_x0000_t32" style="position:absolute;margin-left:206.85pt;margin-top:7.55pt;width:205.9pt;height:49.9pt;z-index:251627520;visibility:visible;mso-wrap-style:square;mso-width-percent:0;mso-height-percent:0;mso-wrap-distance-left:9pt;mso-wrap-distance-top:0;mso-wrap-distance-right:9pt;mso-wrap-distance-bottom:0;mso-position-horizontal:absolute;mso-position-horizontal-relative:text;mso-position-vertical:absolute;mso-position-vertical-relative:text;mso-width-percent:0;mso-height-percent:0;mso-width-relative:margin;mso-height-relative:margin" o:gfxdata="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" strokecolor="#4579b8 [3044]">
                 <v:stroke endarrow="open"/>
               </v:shape>
             </w:pict>
@@ -7679,7 +8133,7 @@
           </mc:Choice>
           <mc:Fallback>
             <w:pict>
-              <v:shape id="_x0000_s1046" type="#_x0000_t202" style="position:absolute;margin-left:400.35pt;margin-top:8.7pt;width:97.5pt;height:18.75pt;z-index:251631616;visibility:visible;mso-wrap-style:square;mso-width-percent:0;mso-height-percent:0;mso-wrap-distance-left:9pt;mso-wrap-distance-top:3.6pt;mso-wrap-distance-right:9pt;mso-wrap-distance-bottom:3.6pt;mso-position-horizontal:absolute;mso-position-horizontal-relative:text;mso-position-vertical:absolute;mso-position-vertical-relative:text;mso-width-percent:0;mso-height-percent:0;mso-width-relative:margin;mso-height-relative:margin;v-text-anchor:top" o:gfxdata="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">
+              <v:shape id="_x0000_s1047" type="#_x0000_t202" style="position:absolute;margin-left:400.35pt;margin-top:8.7pt;width:97.5pt;height:18.75pt;z-index:251631616;visibility:visible;mso-wrap-style:square;mso-width-percent:0;mso-height-percent:0;mso-wrap-distance-left:9pt;mso-wrap-distance-top:3.6pt;mso-wrap-distance-right:9pt;mso-wrap-distance-bottom:3.6pt;mso-position-horizontal:absolute;mso-position-horizontal-relative:text;mso-position-vertical:absolute;mso-position-vertical-relative:text;mso-width-percent:0;mso-height-percent:0;mso-width-relative:margin;mso-height-relative:margin;v-text-anchor:top" o:gfxdata="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">
                 <v:textbox>
                   <w:txbxContent>
                     <w:p>
@@ -7775,7 +8229,7 @@
           </mc:Choice>
           <mc:Fallback>
             <w:pict>
-              <v:shape w14:anchorId="5B77EB7C" id="Right Brace 303" o:spid="_x0000_s1026" type="#_x0000_t88" style="position:absolute;margin-left:435.6pt;margin-top:5.25pt;width:19.65pt;height:64.1pt;rotation:-90;z-index:251629568;visibility:visible;mso-wrap-style:square;mso-width-percent:0;mso-height-percent:0;mso-wrap-distance-left:9pt;mso-wrap-distance-top:0;mso-wrap-distance-right:9pt;mso-wrap-distance-bottom:0;mso-position-horizontal:absolute;mso-position-horizontal-relative:text;mso-position-vertical:absolute;mso-position-vertical-relative:text;mso-width-percent:0;mso-height-percent:0;mso-width-relative:margin;mso-height-relative:margin;v-text-anchor:middle" o:gfxdata="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" adj="552,12300" strokecolor="#4579b8 [3044]"/>
+              <v:shape w14:anchorId="4125D924" id="Right Brace 303" o:spid="_x0000_s1026" type="#_x0000_t88" style="position:absolute;margin-left:435.6pt;margin-top:5.25pt;width:19.65pt;height:64.1pt;rotation:-90;z-index:251629568;visibility:visible;mso-wrap-style:square;mso-width-percent:0;mso-height-percent:0;mso-wrap-distance-left:9pt;mso-wrap-distance-top:0;mso-wrap-distance-right:9pt;mso-wrap-distance-bottom:0;mso-position-horizontal:absolute;mso-position-horizontal-relative:text;mso-position-vertical:absolute;mso-position-vertical-relative:text;mso-width-percent:0;mso-height-percent:0;mso-width-relative:margin;mso-height-relative:margin;v-text-anchor:middle" o:gfxdata="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" adj="552,12300" strokecolor="#4579b8 [3044]"/>
             </w:pict>
           </mc:Fallback>
         </mc:AlternateContent>
@@ -7989,7 +8443,7 @@
           </mc:Choice>
           <mc:Fallback>
             <w:pict>
-              <v:shape w14:anchorId="4F85DB48" id="_x0000_s1047" type="#_x0000_t202" style="position:absolute;margin-left:-.2pt;margin-top:8.85pt;width:283.5pt;height:37.5pt;z-index:251625472;visibility:visible;mso-wrap-style:square;mso-width-percent:0;mso-height-percent:0;mso-wrap-distance-left:9pt;mso-wrap-distance-top:0;mso-wrap-distance-right:9pt;mso-wrap-distance-bottom:0;mso-position-horizontal:absolute;mso-position-horizontal-relative:text;mso-position-vertical:absolute;mso-position-vertical-relative:text;mso-width-percent:0;mso-height-percent:0;mso-width-relative:margin;mso-height-relative:margin;v-text-anchor:top" o:gfxdata="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">
+              <v:shape w14:anchorId="4F85DB48" id="_x0000_s1048" type="#_x0000_t202" style="position:absolute;margin-left:-.2pt;margin-top:8.85pt;width:283.5pt;height:37.5pt;z-index:251625472;visibility:visible;mso-wrap-style:square;mso-width-percent:0;mso-height-percent:0;mso-wrap-distance-left:9pt;mso-wrap-distance-top:0;mso-wrap-distance-right:9pt;mso-wrap-distance-bottom:0;mso-position-horizontal:absolute;mso-position-horizontal-relative:text;mso-position-vertical:absolute;mso-position-vertical-relative:text;mso-width-percent:0;mso-height-percent:0;mso-width-relative:margin;mso-height-relative:margin;v-text-anchor:top" o:gfxdata="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">
                 <v:textbox>
                   <w:txbxContent>
                     <w:p>
@@ -8165,7 +8619,7 @@
           </mc:Choice>
           <mc:Fallback>
             <w:pict>
-              <v:oval w14:anchorId="387ECB0B" id="Oval 310" o:spid="_x0000_s1026" style="position:absolute;margin-left:412.35pt;margin-top:23.95pt;width:3.6pt;height:3.6pt;z-index:251634688;visibility:visible;mso-wrap-style:square;mso-wrap-distance-left:9pt;mso-wrap-distance-top:0;mso-wrap-distance-right:9pt;mso-wrap-distance-bottom:0;mso-position-horizontal:absolute;mso-position-horizontal-relative:text;mso-position-vertical:absolute;mso-position-vertical-relative:text;v-text-anchor:middle" o:gfxdata="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" fillcolor="black [3200]" strokecolor="black [1600]" strokeweight="2pt"/>
+              <v:oval w14:anchorId="501B115D" id="Oval 310" o:spid="_x0000_s1026" style="position:absolute;margin-left:412.35pt;margin-top:23.95pt;width:3.6pt;height:3.6pt;z-index:251634688;visibility:visible;mso-wrap-style:square;mso-wrap-distance-left:9pt;mso-wrap-distance-top:0;mso-wrap-distance-right:9pt;mso-wrap-distance-bottom:0;mso-position-horizontal:absolute;mso-position-horizontal-relative:text;mso-position-vertical:absolute;mso-position-vertical-relative:text;v-text-anchor:middle" o:gfxdata="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" fillcolor="black [3200]" strokecolor="black [1600]" strokeweight="2pt"/>
             </w:pict>
           </mc:Fallback>
         </mc:AlternateContent>
@@ -8323,7 +8777,7 @@
           </mc:Choice>
           <mc:Fallback>
             <w:pict>
-              <v:shape w14:anchorId="7EC616B8" id="Straight Arrow Connector 309" o:spid="_x0000_s1026" type="#_x0000_t32" style="position:absolute;margin-left:450.6pt;margin-top:10.55pt;width:25.5pt;height:39pt;flip:y;z-index:251659264;visibility:visible;mso-wrap-style:square;mso-width-percent:0;mso-height-percent:0;mso-wrap-distance-left:9pt;mso-wrap-distance-top:0;mso-wrap-distance-right:9pt;mso-wrap-distance-bottom:0;mso-position-horizontal:absolute;mso-position-horizontal-relative:text;mso-position-vertical:absolute;mso-position-vertical-relative:text;mso-width-percent:0;mso-height-percent:0;mso-width-relative:margin;mso-height-relative:margin" o:gfxdata="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" strokecolor="#4579b8 [3044]">
+              <v:shape w14:anchorId="3576FC4F" id="Straight Arrow Connector 309" o:spid="_x0000_s1026" type="#_x0000_t32" style="position:absolute;margin-left:450.6pt;margin-top:10.55pt;width:25.5pt;height:39pt;flip:y;z-index:251659264;visibility:visible;mso-wrap-style:square;mso-width-percent:0;mso-height-percent:0;mso-wrap-distance-left:9pt;mso-wrap-distance-top:0;mso-wrap-distance-right:9pt;mso-wrap-distance-bottom:0;mso-position-horizontal:absolute;mso-position-horizontal-relative:text;mso-position-vertical:absolute;mso-position-vertical-relative:text;mso-width-percent:0;mso-height-percent:0;mso-width-relative:margin;mso-height-relative:margin" o:gfxdata="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" strokecolor="#4579b8 [3044]">
                 <v:stroke endarrow="block"/>
               </v:shape>
             </w:pict>
@@ -8522,7 +8976,7 @@
           </mc:Choice>
           <mc:Fallback>
             <w:pict>
-              <v:shape id="_x0000_s1048" type="#_x0000_t202" style="position:absolute;margin-left:165.6pt;margin-top:30.35pt;width:284.75pt;height:17.35pt;z-index:251657216;visibility:visible;mso-wrap-style:square;mso-width-percent:0;mso-height-percent:0;mso-wrap-distance-left:9pt;mso-wrap-distance-top:3.6pt;mso-wrap-distance-right:9pt;mso-wrap-distance-bottom:3.6pt;mso-position-horizontal:absolute;mso-position-horizontal-relative:text;mso-position-vertical:absolute;mso-position-vertical-relative:text;mso-width-percent:0;mso-height-percent:0;mso-width-relative:margin;mso-height-relative:margin;v-text-anchor:top" o:gfxdata="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">
+              <v:shape id="_x0000_s1049" type="#_x0000_t202" style="position:absolute;margin-left:165.6pt;margin-top:30.35pt;width:284.75pt;height:17.35pt;z-index:251657216;visibility:visible;mso-wrap-style:square;mso-width-percent:0;mso-height-percent:0;mso-wrap-distance-left:9pt;mso-wrap-distance-top:3.6pt;mso-wrap-distance-right:9pt;mso-wrap-distance-bottom:3.6pt;mso-position-horizontal:absolute;mso-position-horizontal-relative:text;mso-position-vertical:absolute;mso-position-vertical-relative:text;mso-width-percent:0;mso-height-percent:0;mso-width-relative:margin;mso-height-relative:margin;v-text-anchor:top" o:gfxdata="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">
                 <v:textbox>
                   <w:txbxContent>
                     <w:p>
@@ -9113,7 +9567,7 @@
           </mc:Choice>
           <mc:Fallback>
             <w:pict>
-              <v:shape id="_x0000_s1049" type="#_x0000_t202" style="position:absolute;margin-left:346.35pt;margin-top:67.15pt;width:128.25pt;height:20.25pt;z-index:-251659776;visibility:visible;mso-wrap-style:square;mso-width-percent:0;mso-height-percent:0;mso-wrap-distance-left:9pt;mso-wrap-distance-top:3.6pt;mso-wrap-distance-right:9pt;mso-wrap-distance-bottom:3.6pt;mso-position-horizontal:absolute;mso-position-horizontal-relative:text;mso-position-vertical:absolute;mso-position-vertical-relative:text;mso-width-percent:0;mso-height-percent:0;mso-width-relative:margin;mso-height-relative:margin;v-text-anchor:top" o:gfxdata="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">
+              <v:shape id="_x0000_s1050" type="#_x0000_t202" style="position:absolute;margin-left:346.35pt;margin-top:67.15pt;width:128.25pt;height:20.25pt;z-index:-251659776;visibility:visible;mso-wrap-style:square;mso-width-percent:0;mso-height-percent:0;mso-wrap-distance-left:9pt;mso-wrap-distance-top:3.6pt;mso-wrap-distance-right:9pt;mso-wrap-distance-bottom:3.6pt;mso-position-horizontal:absolute;mso-position-horizontal-relative:text;mso-position-vertical:absolute;mso-position-vertical-relative:text;mso-width-percent:0;mso-height-percent:0;mso-width-relative:margin;mso-height-relative:margin;v-text-anchor:top" o:gfxdata="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">
                 <v:textbox>
                   <w:txbxContent>
                     <w:p>
@@ -9413,7 +9867,7 @@
           </mc:Choice>
           <mc:Fallback>
             <w:pict>
-              <v:shape w14:anchorId="0C3E1A83" id="Straight Arrow Connector 24" o:spid="_x0000_s1026" type="#_x0000_t32" style="position:absolute;margin-left:272.95pt;margin-top:11.35pt;width:31.5pt;height:13.5pt;flip:x y;z-index:251693056;visibility:visible;mso-wrap-style:square;mso-wrap-distance-left:9pt;mso-wrap-distance-top:0;mso-wrap-distance-right:9pt;mso-wrap-distance-bottom:0;mso-position-horizontal:absolute;mso-position-horizontal-relative:text;mso-position-vertical:absolute;mso-position-vertical-relative:text" o:gfxdata="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" strokecolor="#4579b8 [3044]">
+              <v:shape w14:anchorId="70066695" id="Straight Arrow Connector 24" o:spid="_x0000_s1026" type="#_x0000_t32" style="position:absolute;margin-left:272.95pt;margin-top:11.35pt;width:31.5pt;height:13.5pt;flip:x y;z-index:251693056;visibility:visible;mso-wrap-style:square;mso-wrap-distance-left:9pt;mso-wrap-distance-top:0;mso-wrap-distance-right:9pt;mso-wrap-distance-bottom:0;mso-position-horizontal:absolute;mso-position-horizontal-relative:text;mso-position-vertical:absolute;mso-position-vertical-relative:text" o:gfxdata="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" strokecolor="#4579b8 [3044]">
                 <v:stroke endarrow="block"/>
               </v:shape>
             </w:pict>
@@ -9570,7 +10024,7 @@
           </mc:Choice>
           <mc:Fallback>
             <w:pict>
-              <v:shape w14:anchorId="7E37C60F" id="Straight Arrow Connector 20" o:spid="_x0000_s1026" type="#_x0000_t32" style="position:absolute;margin-left:174.6pt;margin-top:.85pt;width:6.45pt;height:32.15pt;flip:x y;z-index:251692032;visibility:visible;mso-wrap-style:square;mso-wrap-distance-left:9pt;mso-wrap-distance-top:0;mso-wrap-distance-right:9pt;mso-wrap-distance-bottom:0;mso-position-horizontal:absolute;mso-position-horizontal-relative:text;mso-position-vertical:absolute;mso-position-vertical-relative:text" o:gfxdata="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" strokecolor="#4579b8 [3044]">
+              <v:shape w14:anchorId="1278B4D5" id="Straight Arrow Connector 20" o:spid="_x0000_s1026" type="#_x0000_t32" style="position:absolute;margin-left:174.6pt;margin-top:.85pt;width:6.45pt;height:32.15pt;flip:x y;z-index:251692032;visibility:visible;mso-wrap-style:square;mso-wrap-distance-left:9pt;mso-wrap-distance-top:0;mso-wrap-distance-right:9pt;mso-wrap-distance-bottom:0;mso-position-horizontal:absolute;mso-position-horizontal-relative:text;mso-position-vertical:absolute;mso-position-vertical-relative:text" o:gfxdata="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" strokecolor="#4579b8 [3044]">
                 <v:stroke endarrow="block"/>
               </v:shape>
             </w:pict>
@@ -9717,7 +10171,7 @@
           </mc:Choice>
           <mc:Fallback>
             <w:pict>
-              <v:shape w14:anchorId="280E6D16" id="_x0000_s1050" type="#_x0000_t202" style="position:absolute;margin-left:227.85pt;margin-top:2.2pt;width:243.75pt;height:37.5pt;z-index:251644416;visibility:visible;mso-wrap-style:square;mso-width-percent:0;mso-height-percent:0;mso-wrap-distance-left:9pt;mso-wrap-distance-top:0;mso-wrap-distance-right:9pt;mso-wrap-distance-bottom:0;mso-position-horizontal:absolute;mso-position-horizontal-relative:text;mso-position-vertical:absolute;mso-position-vertical-relative:text;mso-width-percent:0;mso-height-percent:0;mso-width-relative:margin;mso-height-relative:margin;v-text-anchor:top" o:gfxdata="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">
+              <v:shape w14:anchorId="280E6D16" id="_x0000_s1051" type="#_x0000_t202" style="position:absolute;margin-left:227.85pt;margin-top:2.2pt;width:243.75pt;height:37.5pt;z-index:251644416;visibility:visible;mso-wrap-style:square;mso-width-percent:0;mso-height-percent:0;mso-wrap-distance-left:9pt;mso-wrap-distance-top:0;mso-wrap-distance-right:9pt;mso-wrap-distance-bottom:0;mso-position-horizontal:absolute;mso-position-horizontal-relative:text;mso-position-vertical:absolute;mso-position-vertical-relative:text;mso-width-percent:0;mso-height-percent:0;mso-width-relative:margin;mso-height-relative:margin;v-text-anchor:top" o:gfxdata="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">
                 <v:textbox>
                   <w:txbxContent>
                     <w:p>
@@ -9910,7 +10364,7 @@
           </mc:Choice>
           <mc:Fallback>
             <w:pict>
-              <v:shape id="_x0000_s1051" type="#_x0000_t202" style="position:absolute;margin-left:10.65pt;margin-top:10.75pt;width:209.55pt;height:51.45pt;z-index:-251655680;visibility:visible;mso-wrap-style:square;mso-width-percent:0;mso-height-percent:0;mso-wrap-distance-left:9pt;mso-wrap-distance-top:3.6pt;mso-wrap-distance-right:9pt;mso-wrap-distance-bottom:3.6pt;mso-position-horizontal:absolute;mso-position-horizontal-relative:text;mso-position-vertical:absolute;mso-position-vertical-relative:text;mso-width-percent:0;mso-height-percent:0;mso-width-relative:margin;mso-height-relative:margin;v-text-anchor:top" o:gfxdata="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">
+              <v:shape id="_x0000_s1052" type="#_x0000_t202" style="position:absolute;margin-left:10.65pt;margin-top:10.75pt;width:209.55pt;height:51.45pt;z-index:-251655680;visibility:visible;mso-wrap-style:square;mso-width-percent:0;mso-height-percent:0;mso-wrap-distance-left:9pt;mso-wrap-distance-top:3.6pt;mso-wrap-distance-right:9pt;mso-wrap-distance-bottom:3.6pt;mso-position-horizontal:absolute;mso-position-horizontal-relative:text;mso-position-vertical:absolute;mso-position-vertical-relative:text;mso-width-percent:0;mso-height-percent:0;mso-width-relative:margin;mso-height-relative:margin;v-text-anchor:top" o:gfxdata="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">
                 <v:textbox>
                   <w:txbxContent>
                     <w:p>
@@ -10184,7 +10638,7 @@
           </mc:Choice>
           <mc:Fallback>
             <w:pict>
-              <v:shape w14:anchorId="09A1694A" id="Right Brace 319" o:spid="_x0000_s1026" type="#_x0000_t88" style="position:absolute;margin-left:396.8pt;margin-top:26.2pt;width:19.55pt;height:254.7pt;rotation:90;z-index:251680768;visibility:visible;mso-wrap-style:square;mso-width-percent:0;mso-height-percent:0;mso-wrap-distance-left:9pt;mso-wrap-distance-top:0;mso-wrap-distance-right:9pt;mso-wrap-distance-bottom:0;mso-position-horizontal:absolute;mso-position-horizontal-relative:text;mso-position-vertical:absolute;mso-position-vertical-relative:text;mso-width-percent:0;mso-height-percent:0;mso-width-relative:margin;mso-height-relative:margin;v-text-anchor:middle" o:gfxdata="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" adj="138" strokecolor="#4579b8 [3044]"/>
+              <v:shape w14:anchorId="437E3DCB" id="Right Brace 319" o:spid="_x0000_s1026" type="#_x0000_t88" style="position:absolute;margin-left:396.8pt;margin-top:26.2pt;width:19.55pt;height:254.7pt;rotation:90;z-index:251680768;visibility:visible;mso-wrap-style:square;mso-width-percent:0;mso-height-percent:0;mso-wrap-distance-left:9pt;mso-wrap-distance-top:0;mso-wrap-distance-right:9pt;mso-wrap-distance-bottom:0;mso-position-horizontal:absolute;mso-position-horizontal-relative:text;mso-position-vertical:absolute;mso-position-vertical-relative:text;mso-width-percent:0;mso-height-percent:0;mso-width-relative:margin;mso-height-relative:margin;v-text-anchor:middle" o:gfxdata="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" adj="138" strokecolor="#4579b8 [3044]"/>
             </w:pict>
           </mc:Fallback>
         </mc:AlternateContent>
@@ -10360,7 +10814,7 @@
           </mc:Choice>
           <mc:Fallback>
             <w:pict>
-              <v:shape w14:anchorId="48A22AFC" id="Right Brace 317" o:spid="_x0000_s1026" type="#_x0000_t88" style="position:absolute;margin-left:185.4pt;margin-top:11.4pt;width:19.55pt;height:146.4pt;rotation:90;z-index:251675648;visibility:visible;mso-wrap-style:square;mso-width-percent:0;mso-height-percent:0;mso-wrap-distance-left:9pt;mso-wrap-distance-top:0;mso-wrap-distance-right:9pt;mso-wrap-distance-bottom:0;mso-position-horizontal:absolute;mso-position-horizontal-relative:text;mso-position-vertical:absolute;mso-position-vertical-relative:text;mso-width-percent:0;mso-height-percent:0;mso-width-relative:margin;mso-height-relative:margin;v-text-anchor:middle" o:gfxdata="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" adj="240" strokecolor="#4579b8 [3044]"/>
+              <v:shape w14:anchorId="2BE187B2" id="Right Brace 317" o:spid="_x0000_s1026" type="#_x0000_t88" style="position:absolute;margin-left:185.4pt;margin-top:11.4pt;width:19.55pt;height:146.4pt;rotation:90;z-index:251675648;visibility:visible;mso-wrap-style:square;mso-width-percent:0;mso-height-percent:0;mso-wrap-distance-left:9pt;mso-wrap-distance-top:0;mso-wrap-distance-right:9pt;mso-wrap-distance-bottom:0;mso-position-horizontal:absolute;mso-position-horizontal-relative:text;mso-position-vertical:absolute;mso-position-vertical-relative:text;mso-width-percent:0;mso-height-percent:0;mso-width-relative:margin;mso-height-relative:margin;v-text-anchor:middle" o:gfxdata="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" adj="240" strokecolor="#4579b8 [3044]"/>
             </w:pict>
           </mc:Fallback>
         </mc:AlternateContent>
@@ -10717,7 +11171,7 @@
           </mc:Choice>
           <mc:Fallback>
             <w:pict>
-              <v:shape id="_x0000_s1052" type="#_x0000_t202" style="position:absolute;margin-left:-.15pt;margin-top:.55pt;width:549.75pt;height:31.5pt;z-index:-251655168;visibility:visible;mso-wrap-style:square;mso-width-percent:0;mso-height-percent:0;mso-wrap-distance-left:9pt;mso-wrap-distance-top:3.6pt;mso-wrap-distance-right:9pt;mso-wrap-distance-bottom:3.6pt;mso-position-horizontal:absolute;mso-position-horizontal-relative:text;mso-position-vertical:absolute;mso-position-vertical-relative:text;mso-width-percent:0;mso-height-percent:0;mso-width-relative:margin;mso-height-relative:margin;v-text-anchor:top" o:gfxdata="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" stroked="f">
+              <v:shape id="_x0000_s1053" type="#_x0000_t202" style="position:absolute;margin-left:-.15pt;margin-top:.55pt;width:549.75pt;height:31.5pt;z-index:-251655168;visibility:visible;mso-wrap-style:square;mso-width-percent:0;mso-height-percent:0;mso-wrap-distance-left:9pt;mso-wrap-distance-top:3.6pt;mso-wrap-distance-right:9pt;mso-wrap-distance-bottom:3.6pt;mso-position-horizontal:absolute;mso-position-horizontal-relative:text;mso-position-vertical:absolute;mso-position-vertical-relative:text;mso-width-percent:0;mso-height-percent:0;mso-width-relative:margin;mso-height-relative:margin;v-text-anchor:top" o:gfxdata="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" stroked="f">
                 <v:textbox>
                   <w:txbxContent>
                     <w:p>
@@ -11080,7 +11534,7 @@
           </mc:Choice>
           <mc:Fallback>
             <w:pict>
-              <v:shape w14:anchorId="07C5D8D5" id="_x0000_s1053" type="#_x0000_t202" style="position:absolute;margin-left:250.35pt;margin-top:22.5pt;width:284.25pt;height:24pt;z-index:-251631616;visibility:visible;mso-wrap-style:square;mso-width-percent:0;mso-height-percent:0;mso-wrap-distance-left:9pt;mso-wrap-distance-top:3.6pt;mso-wrap-distance-right:9pt;mso-wrap-distance-bottom:3.6pt;mso-position-horizontal:absolute;mso-position-horizontal-relative:text;mso-position-vertical:absolute;mso-position-vertical-relative:text;mso-width-percent:0;mso-height-percent:0;mso-width-relative:margin;mso-height-relative:margin;v-text-anchor:top" o:gfxdata="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">
+              <v:shape w14:anchorId="07C5D8D5" id="_x0000_s1054" type="#_x0000_t202" style="position:absolute;margin-left:250.35pt;margin-top:22.5pt;width:284.25pt;height:24pt;z-index:-251631616;visibility:visible;mso-wrap-style:square;mso-width-percent:0;mso-height-percent:0;mso-wrap-distance-left:9pt;mso-wrap-distance-top:3.6pt;mso-wrap-distance-right:9pt;mso-wrap-distance-bottom:3.6pt;mso-position-horizontal:absolute;mso-position-horizontal-relative:text;mso-position-vertical:absolute;mso-position-vertical-relative:text;mso-width-percent:0;mso-height-percent:0;mso-width-relative:margin;mso-height-relative:margin;v-text-anchor:top" o:gfxdata="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">
                 <v:textbox>
                   <w:txbxContent>
                     <w:p>
@@ -11209,7 +11663,7 @@
           </mc:Choice>
           <mc:Fallback>
             <w:pict>
-              <v:shape id="_x0000_s1054" type="#_x0000_t202" style="position:absolute;margin-left:31.35pt;margin-top:17.85pt;width:175.5pt;height:40.5pt;z-index:-251642880;visibility:visible;mso-wrap-style:square;mso-width-percent:0;mso-height-percent:0;mso-wrap-distance-left:9pt;mso-wrap-distance-top:3.6pt;mso-wrap-distance-right:9pt;mso-wrap-distance-bottom:3.6pt;mso-position-horizontal:absolute;mso-position-horizontal-relative:text;mso-position-vertical:absolute;mso-position-vertical-relative:text;mso-width-percent:0;mso-height-percent:0;mso-width-relative:margin;mso-height-relative:margin;v-text-anchor:top" o:gfxdata="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">
+              <v:shape id="_x0000_s1055" type="#_x0000_t202" style="position:absolute;margin-left:31.35pt;margin-top:17.85pt;width:175.5pt;height:40.5pt;z-index:-251642880;visibility:visible;mso-wrap-style:square;mso-width-percent:0;mso-height-percent:0;mso-wrap-distance-left:9pt;mso-wrap-distance-top:3.6pt;mso-wrap-distance-right:9pt;mso-wrap-distance-bottom:3.6pt;mso-position-horizontal:absolute;mso-position-horizontal-relative:text;mso-position-vertical:absolute;mso-position-vertical-relative:text;mso-width-percent:0;mso-height-percent:0;mso-width-relative:margin;mso-height-relative:margin;v-text-anchor:top" o:gfxdata="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">
                 <v:textbox>
                   <w:txbxContent>
                     <w:p>
@@ -11330,7 +11784,7 @@
           </mc:Choice>
           <mc:Fallback>
             <w:pict>
-              <v:shape w14:anchorId="6B78F6DC" id="Right Brace 196" o:spid="_x0000_s1026" type="#_x0000_t88" style="position:absolute;margin-left:211.35pt;margin-top:11.05pt;width:16.05pt;height:188.95pt;rotation:90;z-index:-251695104;visibility:visible;mso-wrap-style:square;mso-width-percent:0;mso-height-percent:0;mso-wrap-distance-left:9pt;mso-wrap-distance-top:0;mso-wrap-distance-right:9pt;mso-wrap-distance-bottom:0;mso-position-horizontal:absolute;mso-position-horizontal-relative:text;mso-position-vertical:absolute;mso-position-vertical-relative:text;mso-width-percent:0;mso-height-percent:0;mso-width-relative:margin;mso-height-relative:margin;v-text-anchor:middle" o:gfxdata="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" adj="153" strokecolor="#4579b8 [3044]"/>
+              <v:shape w14:anchorId="5AB63700" id="Right Brace 196" o:spid="_x0000_s1026" type="#_x0000_t88" style="position:absolute;margin-left:211.35pt;margin-top:11.05pt;width:16.05pt;height:188.95pt;rotation:90;z-index:-251695104;visibility:visible;mso-wrap-style:square;mso-width-percent:0;mso-height-percent:0;mso-wrap-distance-left:9pt;mso-wrap-distance-top:0;mso-wrap-distance-right:9pt;mso-wrap-distance-bottom:0;mso-position-horizontal:absolute;mso-position-horizontal-relative:text;mso-position-vertical:absolute;mso-position-vertical-relative:text;mso-width-percent:0;mso-height-percent:0;mso-width-relative:margin;mso-height-relative:margin;v-text-anchor:middle" o:gfxdata="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" adj="153" strokecolor="#4579b8 [3044]"/>
             </w:pict>
           </mc:Fallback>
         </mc:AlternateContent>
@@ -11695,7 +12149,7 @@
           </mc:Choice>
           <mc:Fallback>
             <w:pict>
-              <v:shape w14:anchorId="49918D76" id="Straight Arrow Connector 202" o:spid="_x0000_s1026" type="#_x0000_t32" style="position:absolute;margin-left:218.85pt;margin-top:6.3pt;width:71.25pt;height:82.25pt;z-index:251670528;visibility:visible;mso-wrap-style:square;mso-width-percent:0;mso-height-percent:0;mso-wrap-distance-left:9pt;mso-wrap-distance-top:0;mso-wrap-distance-right:9pt;mso-wrap-distance-bottom:0;mso-position-horizontal:absolute;mso-position-horizontal-relative:text;mso-position-vertical:absolute;mso-position-vertical-relative:text;mso-width-percent:0;mso-height-percent:0;mso-width-relative:margin;mso-height-relative:margin" o:gfxdata="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" strokecolor="#4579b8 [3044]">
+              <v:shape w14:anchorId="1E6A1C0B" id="Straight Arrow Connector 202" o:spid="_x0000_s1026" type="#_x0000_t32" style="position:absolute;margin-left:218.85pt;margin-top:6.3pt;width:71.25pt;height:82.25pt;z-index:251670528;visibility:visible;mso-wrap-style:square;mso-width-percent:0;mso-height-percent:0;mso-wrap-distance-left:9pt;mso-wrap-distance-top:0;mso-wrap-distance-right:9pt;mso-wrap-distance-bottom:0;mso-position-horizontal:absolute;mso-position-horizontal-relative:text;mso-position-vertical:absolute;mso-position-vertical-relative:text;mso-width-percent:0;mso-height-percent:0;mso-width-relative:margin;mso-height-relative:margin" o:gfxdata="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" strokecolor="#4579b8 [3044]">
                 <v:stroke endarrow="block"/>
               </v:shape>
             </w:pict>
@@ -11869,7 +12323,7 @@
           </mc:Choice>
           <mc:Fallback>
             <w:pict>
-              <v:shape w14:anchorId="332E3E21" id="_x0000_s1055" type="#_x0000_t202" style="position:absolute;margin-left:387.5pt;margin-top:22.1pt;width:112.5pt;height:18.6pt;z-index:251652608;visibility:visible;mso-wrap-style:square;mso-width-percent:0;mso-height-percent:0;mso-wrap-distance-left:9pt;mso-wrap-distance-top:3.6pt;mso-wrap-distance-right:9pt;mso-wrap-distance-bottom:3.6pt;mso-position-horizontal:absolute;mso-position-horizontal-relative:text;mso-position-vertical:absolute;mso-position-vertical-relative:text;mso-width-percent:0;mso-height-percent:0;mso-width-relative:margin;mso-height-relative:margin;v-text-anchor:top" o:gfxdata="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">
+              <v:shape w14:anchorId="332E3E21" id="_x0000_s1056" type="#_x0000_t202" style="position:absolute;margin-left:387.5pt;margin-top:22.1pt;width:112.5pt;height:18.6pt;z-index:251652608;visibility:visible;mso-wrap-style:square;mso-width-percent:0;mso-height-percent:0;mso-wrap-distance-left:9pt;mso-wrap-distance-top:3.6pt;mso-wrap-distance-right:9pt;mso-wrap-distance-bottom:3.6pt;mso-position-horizontal:absolute;mso-position-horizontal-relative:text;mso-position-vertical:absolute;mso-position-vertical-relative:text;mso-width-percent:0;mso-height-percent:0;mso-width-relative:margin;mso-height-relative:margin;v-text-anchor:top" o:gfxdata="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">
                 <v:textbox>
                   <w:txbxContent>
                     <w:p>
@@ -11967,7 +12421,7 @@
           </mc:Choice>
           <mc:Fallback>
             <w:pict>
-              <v:shape w14:anchorId="74DAA544" id="Straight Arrow Connector 201" o:spid="_x0000_s1026" type="#_x0000_t32" style="position:absolute;margin-left:360.4pt;margin-top:8.9pt;width:28.25pt;height:32.8pt;flip:x;z-index:251654656;visibility:visible;mso-wrap-style:square;mso-width-percent:0;mso-height-percent:0;mso-wrap-distance-left:9pt;mso-wrap-distance-top:0;mso-wrap-distance-right:9pt;mso-wrap-distance-bottom:0;mso-position-horizontal:absolute;mso-position-horizontal-relative:text;mso-position-vertical:absolute;mso-position-vertical-relative:text;mso-width-percent:0;mso-height-percent:0;mso-width-relative:margin;mso-height-relative:margin" o:gfxdata="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" strokecolor="#4579b8 [3044]">
+              <v:shape w14:anchorId="132D33A6" id="Straight Arrow Connector 201" o:spid="_x0000_s1026" type="#_x0000_t32" style="position:absolute;margin-left:360.4pt;margin-top:8.9pt;width:28.25pt;height:32.8pt;flip:x;z-index:251654656;visibility:visible;mso-wrap-style:square;mso-width-percent:0;mso-height-percent:0;mso-wrap-distance-left:9pt;mso-wrap-distance-top:0;mso-wrap-distance-right:9pt;mso-wrap-distance-bottom:0;mso-position-horizontal:absolute;mso-position-horizontal-relative:text;mso-position-vertical:absolute;mso-position-vertical-relative:text;mso-width-percent:0;mso-height-percent:0;mso-width-relative:margin;mso-height-relative:margin" o:gfxdata="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" strokecolor="#4579b8 [3044]">
                 <v:stroke endarrow="block"/>
               </v:shape>
             </w:pict>
@@ -12079,7 +12533,7 @@
           </mc:Choice>
           <mc:Fallback>
             <w:pict>
-              <v:shape w14:anchorId="50A33311" id="_x0000_s1056" type="#_x0000_t202" style="position:absolute;margin-left:10.7pt;margin-top:18.5pt;width:236.15pt;height:71.25pt;z-index:251646464;visibility:visible;mso-wrap-style:square;mso-width-percent:0;mso-height-percent:0;mso-wrap-distance-left:9pt;mso-wrap-distance-top:0;mso-wrap-distance-right:9pt;mso-wrap-distance-bottom:0;mso-position-horizontal:absolute;mso-position-horizontal-relative:text;mso-position-vertical:absolute;mso-position-vertical-relative:text;mso-width-percent:0;mso-height-percent:0;mso-width-relative:margin;mso-height-relative:margin;v-text-anchor:top" o:gfxdata="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">
+              <v:shape w14:anchorId="50A33311" id="_x0000_s1057" type="#_x0000_t202" style="position:absolute;margin-left:10.7pt;margin-top:18.5pt;width:236.15pt;height:71.25pt;z-index:251646464;visibility:visible;mso-wrap-style:square;mso-width-percent:0;mso-height-percent:0;mso-wrap-distance-left:9pt;mso-wrap-distance-top:0;mso-wrap-distance-right:9pt;mso-wrap-distance-bottom:0;mso-position-horizontal:absolute;mso-position-horizontal-relative:text;mso-position-vertical:absolute;mso-position-vertical-relative:text;mso-width-percent:0;mso-height-percent:0;mso-width-relative:margin;mso-height-relative:margin;v-text-anchor:top" o:gfxdata="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">
                 <v:textbox>
                   <w:txbxContent>
                     <w:p>
@@ -12292,7 +12746,7 @@
           </mc:Choice>
           <mc:Fallback>
             <w:pict>
-              <v:shape id="_x0000_s1057" type="#_x0000_t202" style="position:absolute;margin-left:262.15pt;margin-top:46.9pt;width:96.4pt;height:18.6pt;z-index:251655168;visibility:visible;mso-wrap-style:square;mso-width-percent:0;mso-height-percent:0;mso-wrap-distance-left:9pt;mso-wrap-distance-top:3.6pt;mso-wrap-distance-right:9pt;mso-wrap-distance-bottom:3.6pt;mso-position-horizontal:absolute;mso-position-horizontal-relative:text;mso-position-vertical:absolute;mso-position-vertical-relative:text;mso-width-percent:0;mso-height-percent:0;mso-width-relative:margin;mso-height-relative:margin;v-text-anchor:top" o:gfxdata="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">
+              <v:shape id="_x0000_s1058" type="#_x0000_t202" style="position:absolute;margin-left:262.15pt;margin-top:46.9pt;width:96.4pt;height:18.6pt;z-index:251655168;visibility:visible;mso-wrap-style:square;mso-width-percent:0;mso-height-percent:0;mso-wrap-distance-left:9pt;mso-wrap-distance-top:3.6pt;mso-wrap-distance-right:9pt;mso-wrap-distance-bottom:3.6pt;mso-position-horizontal:absolute;mso-position-horizontal-relative:text;mso-position-vertical:absolute;mso-position-vertical-relative:text;mso-width-percent:0;mso-height-percent:0;mso-width-relative:margin;mso-height-relative:margin;v-text-anchor:top" o:gfxdata="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">
                 <v:textbox>
                   <w:txbxContent>
                     <w:p>
@@ -12389,7 +12843,7 @@
           </mc:Choice>
           <mc:Fallback>
             <w:pict>
-              <v:shape w14:anchorId="6696DAE2" id="Right Brace 199" o:spid="_x0000_s1026" type="#_x0000_t88" style="position:absolute;margin-left:318.5pt;margin-top:5pt;width:11.55pt;height:68.05pt;rotation:90;z-index:-251652096;visibility:visible;mso-wrap-style:square;mso-width-percent:0;mso-height-percent:0;mso-wrap-distance-left:9pt;mso-wrap-distance-top:0;mso-wrap-distance-right:9pt;mso-wrap-distance-bottom:0;mso-position-horizontal:absolute;mso-position-horizontal-relative:text;mso-position-vertical:absolute;mso-position-vertical-relative:text;mso-width-percent:0;mso-height-percent:0;mso-width-relative:margin;mso-height-relative:margin;v-text-anchor:middle" o:gfxdata="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" adj="305" strokecolor="#4579b8 [3044]"/>
+              <v:shape w14:anchorId="7D9CDA63" id="Right Brace 199" o:spid="_x0000_s1026" type="#_x0000_t88" style="position:absolute;margin-left:318.5pt;margin-top:5pt;width:11.55pt;height:68.05pt;rotation:90;z-index:-251652096;visibility:visible;mso-wrap-style:square;mso-width-percent:0;mso-height-percent:0;mso-wrap-distance-left:9pt;mso-wrap-distance-top:0;mso-wrap-distance-right:9pt;mso-wrap-distance-bottom:0;mso-position-horizontal:absolute;mso-position-horizontal-relative:text;mso-position-vertical:absolute;mso-position-vertical-relative:text;mso-width-percent:0;mso-height-percent:0;mso-width-relative:margin;mso-height-relative:margin;v-text-anchor:middle" o:gfxdata="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" adj="305" strokecolor="#4579b8 [3044]"/>
             </w:pict>
           </mc:Fallback>
         </mc:AlternateContent>
@@ -12749,7 +13203,7 @@
           </mc:Choice>
           <mc:Fallback>
             <w:pict>
-              <v:shape w14:anchorId="5024F9FC" id="_x0000_s1058" type="#_x0000_t202" style="position:absolute;margin-left:-9pt;margin-top:21.5pt;width:549.75pt;height:31.5pt;z-index:-251636736;visibility:visible;mso-wrap-style:square;mso-width-percent:0;mso-height-percent:0;mso-wrap-distance-left:9pt;mso-wrap-distance-top:3.6pt;mso-wrap-distance-right:9pt;mso-wrap-distance-bottom:3.6pt;mso-position-horizontal:absolute;mso-position-horizontal-relative:text;mso-position-vertical:absolute;mso-position-vertical-relative:text;mso-width-percent:0;mso-height-percent:0;mso-width-relative:margin;mso-height-relative:margin;v-text-anchor:top" o:gfxdata="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" stroked="f">
+              <v:shape w14:anchorId="5024F9FC" id="_x0000_s1059" type="#_x0000_t202" style="position:absolute;margin-left:-9pt;margin-top:21.5pt;width:549.75pt;height:31.5pt;z-index:-251636736;visibility:visible;mso-wrap-style:square;mso-width-percent:0;mso-height-percent:0;mso-wrap-distance-left:9pt;mso-wrap-distance-top:3.6pt;mso-wrap-distance-right:9pt;mso-wrap-distance-bottom:3.6pt;mso-position-horizontal:absolute;mso-position-horizontal-relative:text;mso-position-vertical:absolute;mso-position-vertical-relative:text;mso-width-percent:0;mso-height-percent:0;mso-width-relative:margin;mso-height-relative:margin;v-text-anchor:top" o:gfxdata="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" stroked="f">
                 <v:textbox>
                   <w:txbxContent>
                     <w:p>
@@ -13992,7 +14446,7 @@
           </mc:Choice>
           <mc:Fallback>
             <w:pict>
-              <v:shape id="_x0000_s1059" type="#_x0000_t202" style="position:absolute;margin-left:67.9pt;margin-top:17.25pt;width:185.9pt;height:36.6pt;z-index:-251647488;visibility:visible;mso-wrap-style:square;mso-width-percent:400;mso-height-percent:0;mso-wrap-distance-left:9pt;mso-wrap-distance-top:3.6pt;mso-wrap-distance-right:9pt;mso-wrap-distance-bottom:3.6pt;mso-position-horizontal:absolute;mso-position-horizontal-relative:text;mso-position-vertical:absolute;mso-position-vertical-relative:text;mso-width-percent:400;mso-height-percent:0;mso-width-relative:margin;mso-height-relative:margin;v-text-anchor:top" o:gfxdata="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">
+              <v:shape id="_x0000_s1060" type="#_x0000_t202" style="position:absolute;margin-left:67.9pt;margin-top:17.25pt;width:185.9pt;height:36.6pt;z-index:-251647488;visibility:visible;mso-wrap-style:square;mso-width-percent:400;mso-height-percent:0;mso-wrap-distance-left:9pt;mso-wrap-distance-top:3.6pt;mso-wrap-distance-right:9pt;mso-wrap-distance-bottom:3.6pt;mso-position-horizontal:absolute;mso-position-horizontal-relative:text;mso-position-vertical:absolute;mso-position-vertical-relative:text;mso-width-percent:400;mso-height-percent:0;mso-width-relative:margin;mso-height-relative:margin;v-text-anchor:top" o:gfxdata="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">
                 <v:textbox>
                   <w:txbxContent>
                     <w:p>
@@ -14111,7 +14565,7 @@
           </mc:Choice>
           <mc:Fallback>
             <w:pict>
-              <v:shape w14:anchorId="6A80D546" id="Straight Arrow Connector 210" o:spid="_x0000_s1026" type="#_x0000_t32" style="position:absolute;margin-left:62.75pt;margin-top:11.2pt;width:5.8pt;height:24.45pt;flip:x;z-index:251696128;visibility:visible;mso-wrap-style:square;mso-wrap-distance-left:9pt;mso-wrap-distance-top:0;mso-wrap-distance-right:9pt;mso-wrap-distance-bottom:0;mso-position-horizontal:absolute;mso-position-horizontal-relative:text;mso-position-vertical:absolute;mso-position-vertical-relative:text" o:gfxdata="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" strokecolor="#4579b8 [3044]">
+              <v:shape w14:anchorId="6B9A1A9A" id="Straight Arrow Connector 210" o:spid="_x0000_s1026" type="#_x0000_t32" style="position:absolute;margin-left:62.75pt;margin-top:11.2pt;width:5.8pt;height:24.45pt;flip:x;z-index:251696128;visibility:visible;mso-wrap-style:square;mso-wrap-distance-left:9pt;mso-wrap-distance-top:0;mso-wrap-distance-right:9pt;mso-wrap-distance-bottom:0;mso-position-horizontal:absolute;mso-position-horizontal-relative:text;mso-position-vertical:absolute;mso-position-vertical-relative:text" o:gfxdata="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" strokecolor="#4579b8 [3044]">
                 <v:stroke endarrow="block"/>
               </v:shape>
             </w:pict>
@@ -14250,7 +14704,7 @@
           </mc:Choice>
           <mc:Fallback>
             <w:pict>
-              <v:shape id="_x0000_s1060" type="#_x0000_t202" style="position:absolute;margin-left:196.4pt;margin-top:1.4pt;width:185.9pt;height:56.55pt;z-index:-251652608;visibility:visible;mso-wrap-style:square;mso-width-percent:400;mso-height-percent:0;mso-wrap-distance-left:9pt;mso-wrap-distance-top:3.6pt;mso-wrap-distance-right:9pt;mso-wrap-distance-bottom:3.6pt;mso-position-horizontal:absolute;mso-position-horizontal-relative:text;mso-position-vertical:absolute;mso-position-vertical-relative:text;mso-width-percent:400;mso-height-percent:0;mso-width-relative:margin;mso-height-relative:margin;v-text-anchor:top" o:gfxdata="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">
+              <v:shape id="_x0000_s1061" type="#_x0000_t202" style="position:absolute;margin-left:196.4pt;margin-top:1.4pt;width:185.9pt;height:56.55pt;z-index:-251652608;visibility:visible;mso-wrap-style:square;mso-width-percent:400;mso-height-percent:0;mso-wrap-distance-left:9pt;mso-wrap-distance-top:3.6pt;mso-wrap-distance-right:9pt;mso-wrap-distance-bottom:3.6pt;mso-position-horizontal:absolute;mso-position-horizontal-relative:text;mso-position-vertical:absolute;mso-position-vertical-relative:text;mso-width-percent:400;mso-height-percent:0;mso-width-relative:margin;mso-height-relative:margin;v-text-anchor:top" o:gfxdata="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">
                 <v:textbox>
                   <w:txbxContent>
                     <w:p>
@@ -14414,7 +14868,7 @@
           </mc:Choice>
           <mc:Fallback>
             <w:pict>
-              <v:shape w14:anchorId="09D877B4" id="Straight Arrow Connector 208" o:spid="_x0000_s1026" type="#_x0000_t32" style="position:absolute;margin-left:49.9pt;margin-top:11pt;width:146.55pt;height:6.45pt;flip:x;z-index:251695104;visibility:visible;mso-wrap-style:square;mso-wrap-distance-left:9pt;mso-wrap-distance-top:0;mso-wrap-distance-right:9pt;mso-wrap-distance-bottom:0;mso-position-horizontal:absolute;mso-position-horizontal-relative:text;mso-position-vertical:absolute;mso-position-vertical-relative:text" o:gfxdata="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" strokecolor="#4579b8 [3044]">
+              <v:shape w14:anchorId="3EECC9C1" id="Straight Arrow Connector 208" o:spid="_x0000_s1026" type="#_x0000_t32" style="position:absolute;margin-left:49.9pt;margin-top:11pt;width:146.55pt;height:6.45pt;flip:x;z-index:251695104;visibility:visible;mso-wrap-style:square;mso-wrap-distance-left:9pt;mso-wrap-distance-top:0;mso-wrap-distance-right:9pt;mso-wrap-distance-bottom:0;mso-position-horizontal:absolute;mso-position-horizontal-relative:text;mso-position-vertical:absolute;mso-position-vertical-relative:text" o:gfxdata="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" strokecolor="#4579b8 [3044]">
                 <v:stroke endarrow="block"/>
               </v:shape>
             </w:pict>
@@ -14490,7 +14944,7 @@
           </mc:Choice>
           <mc:Fallback>
             <w:pict>
-              <v:shape w14:anchorId="04ECA44A" id="Right Brace 207" o:spid="_x0000_s1026" type="#_x0000_t88" style="position:absolute;margin-left:29.3pt;margin-top:.7pt;width:16.7pt;height:32.1pt;z-index:251694080;visibility:visible;mso-wrap-style:square;mso-height-percent:0;mso-wrap-distance-left:9pt;mso-wrap-distance-top:0;mso-wrap-distance-right:9pt;mso-wrap-distance-bottom:0;mso-position-horizontal:absolute;mso-position-horizontal-relative:text;mso-position-vertical:absolute;mso-position-vertical-relative:text;mso-height-percent:0;mso-height-relative:margin;v-text-anchor:middle" o:gfxdata="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" adj="936" strokecolor="#4579b8 [3044]"/>
+              <v:shape w14:anchorId="7020C323" id="Right Brace 207" o:spid="_x0000_s1026" type="#_x0000_t88" style="position:absolute;margin-left:29.3pt;margin-top:.7pt;width:16.7pt;height:32.1pt;z-index:251694080;visibility:visible;mso-wrap-style:square;mso-height-percent:0;mso-wrap-distance-left:9pt;mso-wrap-distance-top:0;mso-wrap-distance-right:9pt;mso-wrap-distance-bottom:0;mso-position-horizontal:absolute;mso-position-horizontal-relative:text;mso-position-vertical:absolute;mso-position-vertical-relative:text;mso-height-percent:0;mso-height-relative:margin;v-text-anchor:middle" o:gfxdata="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" adj="936" strokecolor="#4579b8 [3044]"/>
             </w:pict>
           </mc:Fallback>
         </mc:AlternateContent>
@@ -15118,7 +15572,7 @@
           </mc:Choice>
           <mc:Fallback>
             <w:pict>
-              <v:rect w14:anchorId="66D9D13F" id="Rectangle 211" o:spid="_x0000_s1026" style="position:absolute;margin-left:175.9pt;margin-top:11.4pt;width:23.15pt;height:10.3pt;z-index:251697152;visibility:visible;mso-wrap-style:square;mso-wrap-distance-left:9pt;mso-wrap-distance-top:0;mso-wrap-distance-right:9pt;mso-wrap-distance-bottom:0;mso-position-horizontal:absolute;mso-position-horizontal-relative:text;mso-position-vertical:absolute;mso-position-vertical-relative:text;v-text-anchor:middle" o:gfxdata="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" filled="f" strokecolor="#243f60 [1604]" strokeweight="2pt"/>
+              <v:rect w14:anchorId="21B1D79B" id="Rectangle 211" o:spid="_x0000_s1026" style="position:absolute;margin-left:175.9pt;margin-top:11.4pt;width:23.15pt;height:10.3pt;z-index:251697152;visibility:visible;mso-wrap-style:square;mso-wrap-distance-left:9pt;mso-wrap-distance-top:0;mso-wrap-distance-right:9pt;mso-wrap-distance-bottom:0;mso-position-horizontal:absolute;mso-position-horizontal-relative:text;mso-position-vertical:absolute;mso-position-vertical-relative:text;v-text-anchor:middle" o:gfxdata="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" filled="f" strokecolor="#243f60 [1604]" strokeweight="2pt"/>
             </w:pict>
           </mc:Fallback>
         </mc:AlternateContent>
@@ -15270,7 +15724,7 @@
           </mc:Choice>
           <mc:Fallback>
             <w:pict>
-              <v:rect w14:anchorId="15D48F42" id="Rectangle 212" o:spid="_x0000_s1026" style="position:absolute;margin-left:159.95pt;margin-top:11.2pt;width:23.15pt;height:10.3pt;z-index:251671040;visibility:visible;mso-wrap-style:square;mso-wrap-distance-left:9pt;mso-wrap-distance-top:0;mso-wrap-distance-right:9pt;mso-wrap-distance-bottom:0;mso-position-horizontal:absolute;mso-position-horizontal-relative:text;mso-position-vertical:absolute;mso-position-vertical-relative:text;v-text-anchor:middle" o:gfxdata="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" filled="f" strokecolor="#243f60 [1604]" strokeweight="2pt"/>
+              <v:rect w14:anchorId="5E0B686A" id="Rectangle 212" o:spid="_x0000_s1026" style="position:absolute;margin-left:159.95pt;margin-top:11.2pt;width:23.15pt;height:10.3pt;z-index:251671040;visibility:visible;mso-wrap-style:square;mso-wrap-distance-left:9pt;mso-wrap-distance-top:0;mso-wrap-distance-right:9pt;mso-wrap-distance-bottom:0;mso-position-horizontal:absolute;mso-position-horizontal-relative:text;mso-position-vertical:absolute;mso-position-vertical-relative:text;v-text-anchor:middle" o:gfxdata="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" filled="f" strokecolor="#243f60 [1604]" strokeweight="2pt"/>
             </w:pict>
           </mc:Fallback>
         </mc:AlternateContent>
@@ -15707,12 +16161,7 @@
     </w:p>
     <w:p>
       <w:r>
-        <w:t>Create a mini maze game with your own characters and g</w:t>
-      </w:r>
-      <w:bookmarkStart w:id="0" w:name="_GoBack"/>
-      <w:bookmarkEnd w:id="0"/>
-      <w:r>
-        <w:t>raphics.  Add some interesting features such as:</w:t>
+        <w:t>Create a mini maze game with your own characters and graphics.  Add some interesting features such as:</w:t>
       </w:r>
     </w:p>
     <w:p>
@@ -16941,7 +17390,7 @@
 </file>
 
 <file path=customXml/itemProps1.xml><?xml version="1.0" encoding="utf-8"?>
-<ds:datastoreItem xmlns:ds="http://schemas.openxmlformats.org/officeDocument/2006/customXml" ds:itemID="{CCB1AFB6-CB29-4B5D-AFCA-24E6BAC55207}">
+<ds:datastoreItem xmlns:ds="http://schemas.openxmlformats.org/officeDocument/2006/customXml" ds:itemID="{13919E5E-6C09-4BE2-9CEF-125D52989FB7}">
   <ds:schemaRefs>
     <ds:schemaRef ds:uri="http://schemas.openxmlformats.org/officeDocument/2006/bibliography"/>
   </ds:schemaRefs>

</xml_diff>

<commit_message>
Minor change from referencing location to left
</commit_message>
<xml_diff>
--- a/Move Graphic around with Points With Collision.docx
+++ b/Move Graphic around with Points With Collision.docx
@@ -112,7 +112,7 @@
           <w:lang w:val="en-CA" w:eastAsia="en-CA"/>
         </w:rPr>
         <w:drawing>
-          <wp:anchor distT="0" distB="0" distL="114300" distR="114300" simplePos="0" relativeHeight="251649536" behindDoc="1" locked="0" layoutInCell="1" allowOverlap="1" wp14:anchorId="49581DC4" wp14:editId="547AD646">
+          <wp:anchor distT="0" distB="0" distL="114300" distR="114300" simplePos="0" relativeHeight="251645440" behindDoc="1" locked="0" layoutInCell="1" allowOverlap="1" wp14:anchorId="49581DC4" wp14:editId="547AD646">
             <wp:simplePos x="0" y="0"/>
             <wp:positionH relativeFrom="column">
               <wp:posOffset>4408170</wp:posOffset>
@@ -191,7 +191,7 @@
         <mc:AlternateContent>
           <mc:Choice Requires="wps">
             <w:drawing>
-              <wp:anchor distT="0" distB="0" distL="114300" distR="114300" simplePos="0" relativeHeight="251657728" behindDoc="0" locked="0" layoutInCell="1" allowOverlap="1">
+              <wp:anchor distT="0" distB="0" distL="114300" distR="114300" simplePos="0" relativeHeight="251656704" behindDoc="0" locked="0" layoutInCell="1" allowOverlap="1">
                 <wp:simplePos x="0" y="0"/>
                 <wp:positionH relativeFrom="column">
                   <wp:posOffset>-344805</wp:posOffset>
@@ -254,7 +254,7 @@
           </mc:Choice>
           <mc:Fallback>
             <w:pict>
-              <v:oval w14:anchorId="77233F69" id="Oval 26" o:spid="_x0000_s1026" style="position:absolute;margin-left:-27.15pt;margin-top:15.35pt;width:205.5pt;height:96pt;z-index:251657728;visibility:visible;mso-wrap-style:square;mso-width-percent:0;mso-height-percent:0;mso-wrap-distance-left:9pt;mso-wrap-distance-top:0;mso-wrap-distance-right:9pt;mso-wrap-distance-bottom:0;mso-position-horizontal:absolute;mso-position-horizontal-relative:text;mso-position-vertical:absolute;mso-position-vertical-relative:text;mso-width-percent:0;mso-height-percent:0;mso-width-relative:margin;mso-height-relative:margin;v-text-anchor:middle" o:gfxdata="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" filled="f" strokecolor="#243f60 [1604]" strokeweight="2pt"/>
+              <v:oval w14:anchorId="4B7A5594" id="Oval 26" o:spid="_x0000_s1026" style="position:absolute;margin-left:-27.15pt;margin-top:15.35pt;width:205.5pt;height:96pt;z-index:251656704;visibility:visible;mso-wrap-style:square;mso-width-percent:0;mso-height-percent:0;mso-wrap-distance-left:9pt;mso-wrap-distance-top:0;mso-wrap-distance-right:9pt;mso-wrap-distance-bottom:0;mso-position-horizontal:absolute;mso-position-horizontal-relative:text;mso-position-vertical:absolute;mso-position-vertical-relative:text;mso-width-percent:0;mso-height-percent:0;mso-width-relative:margin;mso-height-relative:margin;v-text-anchor:middle" o:gfxdata="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" filled="f" strokecolor="#243f60 [1604]" strokeweight="2pt"/>
             </w:pict>
           </mc:Fallback>
         </mc:AlternateContent>
@@ -306,7 +306,7 @@
         <mc:AlternateContent>
           <mc:Choice Requires="wps">
             <w:drawing>
-              <wp:anchor distT="45720" distB="45720" distL="114300" distR="114300" simplePos="0" relativeHeight="251652608" behindDoc="1" locked="0" layoutInCell="1" allowOverlap="1">
+              <wp:anchor distT="45720" distB="45720" distL="114300" distR="114300" simplePos="0" relativeHeight="251648512" behindDoc="1" locked="0" layoutInCell="1" allowOverlap="1">
                 <wp:simplePos x="0" y="0"/>
                 <wp:positionH relativeFrom="column">
                   <wp:posOffset>2446020</wp:posOffset>
@@ -395,7 +395,7 @@
                 <v:stroke joinstyle="miter"/>
                 <v:path gradientshapeok="t" o:connecttype="rect"/>
               </v:shapetype>
-              <v:shape id="Text Box 2" o:spid="_x0000_s1026" type="#_x0000_t202" style="position:absolute;margin-left:192.6pt;margin-top:9.65pt;width:136.5pt;height:68.25pt;z-index:-251663872;visibility:visible;mso-wrap-style:square;mso-width-percent:0;mso-height-percent:0;mso-wrap-distance-left:9pt;mso-wrap-distance-top:3.6pt;mso-wrap-distance-right:9pt;mso-wrap-distance-bottom:3.6pt;mso-position-horizontal:absolute;mso-position-horizontal-relative:text;mso-position-vertical:absolute;mso-position-vertical-relative:text;mso-width-percent:0;mso-height-percent:0;mso-width-relative:margin;mso-height-relative:margin;v-text-anchor:top" o:gfxdata="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">
+              <v:shape id="Text Box 2" o:spid="_x0000_s1026" type="#_x0000_t202" style="position:absolute;margin-left:192.6pt;margin-top:9.65pt;width:136.5pt;height:68.25pt;z-index:-251667968;visibility:visible;mso-wrap-style:square;mso-width-percent:0;mso-height-percent:0;mso-wrap-distance-left:9pt;mso-wrap-distance-top:3.6pt;mso-wrap-distance-right:9pt;mso-wrap-distance-bottom:3.6pt;mso-position-horizontal:absolute;mso-position-horizontal-relative:text;mso-position-vertical:absolute;mso-position-vertical-relative:text;mso-width-percent:0;mso-height-percent:0;mso-width-relative:margin;mso-height-relative:margin;v-text-anchor:top" o:gfxdata="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">
                 <v:textbox>
                   <w:txbxContent>
                     <w:p>
@@ -494,7 +494,7 @@
         <mc:AlternateContent>
           <mc:Choice Requires="wps">
             <w:drawing>
-              <wp:anchor distT="0" distB="0" distL="114300" distR="114300" simplePos="0" relativeHeight="251665920" behindDoc="0" locked="0" layoutInCell="1" allowOverlap="1">
+              <wp:anchor distT="0" distB="0" distL="114300" distR="114300" simplePos="0" relativeHeight="251667968" behindDoc="0" locked="0" layoutInCell="1" allowOverlap="1">
                 <wp:simplePos x="0" y="0"/>
                 <wp:positionH relativeFrom="column">
                   <wp:posOffset>2265045</wp:posOffset>
@@ -552,11 +552,11 @@
           </mc:Choice>
           <mc:Fallback>
             <w:pict>
-              <v:shapetype w14:anchorId="2E34ADC1" id="_x0000_t32" coordsize="21600,21600" o:spt="32" o:oned="t" path="m,l21600,21600e" filled="f">
+              <v:shapetype w14:anchorId="57E21DD0" id="_x0000_t32" coordsize="21600,21600" o:spt="32" o:oned="t" path="m,l21600,21600e" filled="f">
                 <v:path arrowok="t" fillok="f" o:connecttype="none"/>
                 <o:lock v:ext="edit" shapetype="t"/>
               </v:shapetype>
-              <v:shape id="Straight Arrow Connector 214" o:spid="_x0000_s1026" type="#_x0000_t32" style="position:absolute;margin-left:178.35pt;margin-top:14pt;width:15pt;height:3.75pt;flip:x;z-index:251665920;visibility:visible;mso-wrap-style:square;mso-width-percent:0;mso-height-percent:0;mso-wrap-distance-left:9pt;mso-wrap-distance-top:0;mso-wrap-distance-right:9pt;mso-wrap-distance-bottom:0;mso-position-horizontal:absolute;mso-position-horizontal-relative:text;mso-position-vertical:absolute;mso-position-vertical-relative:text;mso-width-percent:0;mso-height-percent:0;mso-width-relative:margin;mso-height-relative:margin" o:gfxdata="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" strokecolor="#4579b8 [3044]">
+              <v:shape id="Straight Arrow Connector 214" o:spid="_x0000_s1026" type="#_x0000_t32" style="position:absolute;margin-left:178.35pt;margin-top:14pt;width:15pt;height:3.75pt;flip:x;z-index:251667968;visibility:visible;mso-wrap-style:square;mso-width-percent:0;mso-height-percent:0;mso-wrap-distance-left:9pt;mso-wrap-distance-top:0;mso-wrap-distance-right:9pt;mso-wrap-distance-bottom:0;mso-position-horizontal:absolute;mso-position-horizontal-relative:text;mso-position-vertical:absolute;mso-position-vertical-relative:text;mso-width-percent:0;mso-height-percent:0;mso-width-relative:margin;mso-height-relative:margin" o:gfxdata="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" strokecolor="#4579b8 [3044]">
                 <v:stroke endarrow="block"/>
               </v:shape>
             </w:pict>
@@ -572,7 +572,7 @@
         <mc:AlternateContent>
           <mc:Choice Requires="wps">
             <w:drawing>
-              <wp:anchor distT="0" distB="0" distL="114300" distR="114300" simplePos="0" relativeHeight="251663872" behindDoc="0" locked="0" layoutInCell="1" allowOverlap="1">
+              <wp:anchor distT="0" distB="0" distL="114300" distR="114300" simplePos="0" relativeHeight="251664896" behindDoc="0" locked="0" layoutInCell="1" allowOverlap="1">
                 <wp:simplePos x="0" y="0"/>
                 <wp:positionH relativeFrom="column">
                   <wp:posOffset>4189095</wp:posOffset>
@@ -630,7 +630,7 @@
           </mc:Choice>
           <mc:Fallback>
             <w:pict>
-              <v:shape w14:anchorId="2B75A064" id="Straight Arrow Connector 213" o:spid="_x0000_s1026" type="#_x0000_t32" style="position:absolute;margin-left:329.85pt;margin-top:17.75pt;width:30pt;height:21.75pt;z-index:251663872;visibility:visible;mso-wrap-style:square;mso-width-percent:0;mso-height-percent:0;mso-wrap-distance-left:9pt;mso-wrap-distance-top:0;mso-wrap-distance-right:9pt;mso-wrap-distance-bottom:0;mso-position-horizontal:absolute;mso-position-horizontal-relative:text;mso-position-vertical:absolute;mso-position-vertical-relative:text;mso-width-percent:0;mso-height-percent:0;mso-width-relative:margin;mso-height-relative:margin" o:gfxdata="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" strokecolor="#4579b8 [3044]">
+              <v:shape w14:anchorId="2D303904" id="Straight Arrow Connector 213" o:spid="_x0000_s1026" type="#_x0000_t32" style="position:absolute;margin-left:329.85pt;margin-top:17.75pt;width:30pt;height:21.75pt;z-index:251664896;visibility:visible;mso-wrap-style:square;mso-width-percent:0;mso-height-percent:0;mso-wrap-distance-left:9pt;mso-wrap-distance-top:0;mso-wrap-distance-right:9pt;mso-wrap-distance-bottom:0;mso-position-horizontal:absolute;mso-position-horizontal-relative:text;mso-position-vertical:absolute;mso-position-vertical-relative:text;mso-width-percent:0;mso-height-percent:0;mso-width-relative:margin;mso-height-relative:margin" o:gfxdata="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" strokecolor="#4579b8 [3044]">
                 <v:stroke endarrow="block"/>
               </v:shape>
             </w:pict>
@@ -709,7 +709,7 @@
           </mc:Choice>
           <mc:Fallback>
             <w:pict>
-              <v:oval w14:anchorId="1F3B8EF7" id="Oval 206" o:spid="_x0000_s1026" style="position:absolute;margin-left:359.1pt;margin-top:16.95pt;width:109.5pt;height:44.25pt;z-index:251661824;visibility:visible;mso-wrap-style:square;mso-width-percent:0;mso-height-percent:0;mso-wrap-distance-left:9pt;mso-wrap-distance-top:0;mso-wrap-distance-right:9pt;mso-wrap-distance-bottom:0;mso-position-horizontal:absolute;mso-position-horizontal-relative:text;mso-position-vertical:absolute;mso-position-vertical-relative:text;mso-width-percent:0;mso-height-percent:0;mso-width-relative:margin;mso-height-relative:margin;v-text-anchor:middle" o:gfxdata="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" filled="f" strokecolor="#243f60 [1604]" strokeweight="2pt"/>
+              <v:oval w14:anchorId="59095FDA" id="Oval 206" o:spid="_x0000_s1026" style="position:absolute;margin-left:359.1pt;margin-top:16.95pt;width:109.5pt;height:44.25pt;z-index:251661824;visibility:visible;mso-wrap-style:square;mso-width-percent:0;mso-height-percent:0;mso-wrap-distance-left:9pt;mso-wrap-distance-top:0;mso-wrap-distance-right:9pt;mso-wrap-distance-bottom:0;mso-position-horizontal:absolute;mso-position-horizontal-relative:text;mso-position-vertical:absolute;mso-position-vertical-relative:text;mso-width-percent:0;mso-height-percent:0;mso-width-relative:margin;mso-height-relative:margin;v-text-anchor:middle" o:gfxdata="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" filled="f" strokecolor="#243f60 [1604]" strokeweight="2pt"/>
             </w:pict>
           </mc:Fallback>
         </mc:AlternateContent>
@@ -873,7 +873,7 @@
           <w:lang w:val="en-CA" w:eastAsia="en-CA"/>
         </w:rPr>
         <w:drawing>
-          <wp:anchor distT="0" distB="0" distL="114300" distR="114300" simplePos="0" relativeHeight="251650048" behindDoc="1" locked="0" layoutInCell="1" allowOverlap="1" wp14:anchorId="2D4B717F" wp14:editId="424DE7A2">
+          <wp:anchor distT="0" distB="0" distL="114300" distR="114300" simplePos="0" relativeHeight="251646464" behindDoc="1" locked="0" layoutInCell="1" allowOverlap="1" wp14:anchorId="2D4B717F" wp14:editId="424DE7A2">
             <wp:simplePos x="0" y="0"/>
             <wp:positionH relativeFrom="column">
               <wp:posOffset>4167686</wp:posOffset>
@@ -1001,7 +1001,7 @@
         <mc:AlternateContent>
           <mc:Choice Requires="wps">
             <w:drawing>
-              <wp:anchor distT="0" distB="0" distL="114300" distR="114300" simplePos="0" relativeHeight="251639808" behindDoc="0" locked="0" layoutInCell="1" allowOverlap="1">
+              <wp:anchor distT="0" distB="0" distL="114300" distR="114300" simplePos="0" relativeHeight="251635200" behindDoc="0" locked="0" layoutInCell="1" allowOverlap="1">
                 <wp:simplePos x="0" y="0"/>
                 <wp:positionH relativeFrom="column">
                   <wp:posOffset>3409406</wp:posOffset>
@@ -1059,7 +1059,7 @@
           </mc:Choice>
           <mc:Fallback>
             <w:pict>
-              <v:shape w14:anchorId="1C1B7C8E" id="Straight Arrow Connector 4" o:spid="_x0000_s1026" type="#_x0000_t32" style="position:absolute;margin-left:268.45pt;margin-top:6.5pt;width:63.65pt;height:73.35pt;flip:y;z-index:251639808;visibility:visible;mso-wrap-style:square;mso-width-percent:0;mso-height-percent:0;mso-wrap-distance-left:9pt;mso-wrap-distance-top:0;mso-wrap-distance-right:9pt;mso-wrap-distance-bottom:0;mso-position-horizontal:absolute;mso-position-horizontal-relative:text;mso-position-vertical:absolute;mso-position-vertical-relative:text;mso-width-percent:0;mso-height-percent:0;mso-width-relative:margin;mso-height-relative:margin" o:gfxdata="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" strokecolor="#4579b8 [3044]">
+              <v:shape w14:anchorId="775B53EF" id="Straight Arrow Connector 4" o:spid="_x0000_s1026" type="#_x0000_t32" style="position:absolute;margin-left:268.45pt;margin-top:6.5pt;width:63.65pt;height:73.35pt;flip:y;z-index:251635200;visibility:visible;mso-wrap-style:square;mso-width-percent:0;mso-height-percent:0;mso-wrap-distance-left:9pt;mso-wrap-distance-top:0;mso-wrap-distance-right:9pt;mso-wrap-distance-bottom:0;mso-position-horizontal:absolute;mso-position-horizontal-relative:text;mso-position-vertical:absolute;mso-position-vertical-relative:text;mso-width-percent:0;mso-height-percent:0;mso-width-relative:margin;mso-height-relative:margin" o:gfxdata="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" strokecolor="#4579b8 [3044]">
                 <v:stroke endarrow="open"/>
               </v:shape>
             </w:pict>
@@ -1164,7 +1164,7 @@
         <mc:AlternateContent>
           <mc:Choice Requires="wps">
             <w:drawing>
-              <wp:anchor distT="0" distB="0" distL="114300" distR="114300" simplePos="0" relativeHeight="251640832" behindDoc="0" locked="0" layoutInCell="1" allowOverlap="1">
+              <wp:anchor distT="0" distB="0" distL="114300" distR="114300" simplePos="0" relativeHeight="251636224" behindDoc="0" locked="0" layoutInCell="1" allowOverlap="1">
                 <wp:simplePos x="0" y="0"/>
                 <wp:positionH relativeFrom="column">
                   <wp:posOffset>-59056</wp:posOffset>
@@ -1222,7 +1222,7 @@
           </mc:Choice>
           <mc:Fallback>
             <w:pict>
-              <v:shape w14:anchorId="03719EC2" id="Straight Arrow Connector 22" o:spid="_x0000_s1026" type="#_x0000_t32" style="position:absolute;margin-left:-4.65pt;margin-top:15.65pt;width:10.5pt;height:71.25pt;flip:x;z-index:251640832;visibility:visible;mso-wrap-style:square;mso-width-percent:0;mso-height-percent:0;mso-wrap-distance-left:9pt;mso-wrap-distance-top:0;mso-wrap-distance-right:9pt;mso-wrap-distance-bottom:0;mso-position-horizontal:absolute;mso-position-horizontal-relative:text;mso-position-vertical:absolute;mso-position-vertical-relative:text;mso-width-percent:0;mso-height-percent:0;mso-width-relative:margin;mso-height-relative:margin" o:gfxdata="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" strokecolor="#4579b8 [3044]">
+              <v:shape w14:anchorId="5566FFA2" id="Straight Arrow Connector 22" o:spid="_x0000_s1026" type="#_x0000_t32" style="position:absolute;margin-left:-4.65pt;margin-top:15.65pt;width:10.5pt;height:71.25pt;flip:x;z-index:251636224;visibility:visible;mso-wrap-style:square;mso-width-percent:0;mso-height-percent:0;mso-wrap-distance-left:9pt;mso-wrap-distance-top:0;mso-wrap-distance-right:9pt;mso-wrap-distance-bottom:0;mso-position-horizontal:absolute;mso-position-horizontal-relative:text;mso-position-vertical:absolute;mso-position-vertical-relative:text;mso-width-percent:0;mso-height-percent:0;mso-width-relative:margin;mso-height-relative:margin" o:gfxdata="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" strokecolor="#4579b8 [3044]">
                 <v:stroke endarrow="block"/>
               </v:shape>
             </w:pict>
@@ -1278,7 +1278,7 @@
         <mc:AlternateContent>
           <mc:Choice Requires="wps">
             <w:drawing>
-              <wp:anchor distT="0" distB="0" distL="114300" distR="114300" simplePos="0" relativeHeight="251635712" behindDoc="1" locked="0" layoutInCell="1" allowOverlap="1" wp14:anchorId="481914F0" wp14:editId="0545054C">
+              <wp:anchor distT="0" distB="0" distL="114300" distR="114300" simplePos="0" relativeHeight="251632128" behindDoc="1" locked="0" layoutInCell="1" allowOverlap="1" wp14:anchorId="481914F0" wp14:editId="0545054C">
                 <wp:simplePos x="0" y="0"/>
                 <wp:positionH relativeFrom="column">
                   <wp:posOffset>219075</wp:posOffset>
@@ -1359,7 +1359,7 @@
           </mc:Choice>
           <mc:Fallback>
             <w:pict>
-              <v:shape w14:anchorId="481914F0" id="_x0000_s1027" type="#_x0000_t202" style="position:absolute;margin-left:17.25pt;margin-top:11.1pt;width:247.5pt;height:38.25pt;z-index:-251680768;visibility:visible;mso-wrap-style:square;mso-width-percent:0;mso-height-percent:0;mso-wrap-distance-left:9pt;mso-wrap-distance-top:0;mso-wrap-distance-right:9pt;mso-wrap-distance-bottom:0;mso-position-horizontal:absolute;mso-position-horizontal-relative:text;mso-position-vertical:absolute;mso-position-vertical-relative:text;mso-width-percent:0;mso-height-percent:0;mso-width-relative:margin;mso-height-relative:margin;v-text-anchor:top" o:gfxdata="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">
+              <v:shape w14:anchorId="481914F0" id="_x0000_s1027" type="#_x0000_t202" style="position:absolute;margin-left:17.25pt;margin-top:11.1pt;width:247.5pt;height:38.25pt;z-index:-251684352;visibility:visible;mso-wrap-style:square;mso-width-percent:0;mso-height-percent:0;mso-wrap-distance-left:9pt;mso-wrap-distance-top:0;mso-wrap-distance-right:9pt;mso-wrap-distance-bottom:0;mso-position-horizontal:absolute;mso-position-horizontal-relative:text;mso-position-vertical:absolute;mso-position-vertical-relative:text;mso-width-percent:0;mso-height-percent:0;mso-width-relative:margin;mso-height-relative:margin;v-text-anchor:top" o:gfxdata="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">
                 <v:textbox>
                   <w:txbxContent>
                     <w:p>
@@ -1404,7 +1404,7 @@
         <mc:AlternateContent>
           <mc:Choice Requires="wps">
             <w:drawing>
-              <wp:anchor distT="0" distB="0" distL="114300" distR="114300" simplePos="0" relativeHeight="251662336" behindDoc="0" locked="0" layoutInCell="1" allowOverlap="1" wp14:anchorId="147A48D8" wp14:editId="324953A5">
+              <wp:anchor distT="0" distB="0" distL="114300" distR="114300" simplePos="0" relativeHeight="251662848" behindDoc="0" locked="0" layoutInCell="1" allowOverlap="1" wp14:anchorId="147A48D8" wp14:editId="324953A5">
                 <wp:simplePos x="0" y="0"/>
                 <wp:positionH relativeFrom="column">
                   <wp:posOffset>331470</wp:posOffset>
@@ -1502,7 +1502,7 @@
           </mc:Choice>
           <mc:Fallback>
             <w:pict>
-              <v:shape w14:anchorId="147A48D8" id="_x0000_s1028" type="#_x0000_t202" style="position:absolute;margin-left:26.1pt;margin-top:77.1pt;width:248.4pt;height:37.5pt;z-index:251662336;visibility:visible;mso-wrap-style:square;mso-width-percent:0;mso-height-percent:0;mso-wrap-distance-left:9pt;mso-wrap-distance-top:0;mso-wrap-distance-right:9pt;mso-wrap-distance-bottom:0;mso-position-horizontal:absolute;mso-position-horizontal-relative:text;mso-position-vertical:absolute;mso-position-vertical-relative:text;mso-width-percent:0;mso-height-percent:0;mso-width-relative:margin;mso-height-relative:margin;v-text-anchor:top" o:gfxdata="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">
+              <v:shape w14:anchorId="147A48D8" id="_x0000_s1028" type="#_x0000_t202" style="position:absolute;margin-left:26.1pt;margin-top:77.1pt;width:248.4pt;height:37.5pt;z-index:251662848;visibility:visible;mso-wrap-style:square;mso-width-percent:0;mso-height-percent:0;mso-wrap-distance-left:9pt;mso-wrap-distance-top:0;mso-wrap-distance-right:9pt;mso-wrap-distance-bottom:0;mso-position-horizontal:absolute;mso-position-horizontal-relative:text;mso-position-vertical:absolute;mso-position-vertical-relative:text;mso-width-percent:0;mso-height-percent:0;mso-width-relative:margin;mso-height-relative:margin;v-text-anchor:top" o:gfxdata="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">
                 <v:textbox>
                   <w:txbxContent>
                     <w:p>
@@ -1556,7 +1556,7 @@
         <mc:AlternateContent>
           <mc:Choice Requires="wps">
             <w:drawing>
-              <wp:anchor distT="0" distB="0" distL="114300" distR="114300" simplePos="0" relativeHeight="251623424" behindDoc="0" locked="0" layoutInCell="1" allowOverlap="1" wp14:anchorId="19F8971C" wp14:editId="70C9DD91">
+              <wp:anchor distT="0" distB="0" distL="114300" distR="114300" simplePos="0" relativeHeight="251620864" behindDoc="0" locked="0" layoutInCell="1" allowOverlap="1" wp14:anchorId="19F8971C" wp14:editId="70C9DD91">
                 <wp:simplePos x="0" y="0"/>
                 <wp:positionH relativeFrom="column">
                   <wp:posOffset>3886200</wp:posOffset>
@@ -1634,7 +1634,7 @@
           </mc:Choice>
           <mc:Fallback>
             <w:pict>
-              <v:shape w14:anchorId="19F8971C" id="_x0000_s1029" type="#_x0000_t202" style="position:absolute;margin-left:306pt;margin-top:76.45pt;width:186.95pt;height:55.5pt;z-index:251623424;visibility:visible;mso-wrap-style:square;mso-width-percent:400;mso-height-percent:0;mso-wrap-distance-left:9pt;mso-wrap-distance-top:0;mso-wrap-distance-right:9pt;mso-wrap-distance-bottom:0;mso-position-horizontal:absolute;mso-position-horizontal-relative:text;mso-position-vertical:absolute;mso-position-vertical-relative:text;mso-width-percent:400;mso-height-percent:0;mso-width-relative:margin;mso-height-relative:margin;v-text-anchor:top" o:gfxdata="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">
+              <v:shape w14:anchorId="19F8971C" id="_x0000_s1029" type="#_x0000_t202" style="position:absolute;margin-left:306pt;margin-top:76.45pt;width:186.95pt;height:55.5pt;z-index:251620864;visibility:visible;mso-wrap-style:square;mso-width-percent:400;mso-height-percent:0;mso-wrap-distance-left:9pt;mso-wrap-distance-top:0;mso-wrap-distance-right:9pt;mso-wrap-distance-bottom:0;mso-position-horizontal:absolute;mso-position-horizontal-relative:text;mso-position-vertical:absolute;mso-position-vertical-relative:text;mso-width-percent:400;mso-height-percent:0;mso-width-relative:margin;mso-height-relative:margin;v-text-anchor:top" o:gfxdata="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">
                 <v:textbox>
                   <w:txbxContent>
                     <w:p>
@@ -1668,7 +1668,7 @@
         <mc:AlternateContent>
           <mc:Choice Requires="wps">
             <w:drawing>
-              <wp:anchor distT="0" distB="0" distL="114300" distR="114300" simplePos="0" relativeHeight="251686912" behindDoc="0" locked="0" layoutInCell="1" allowOverlap="1" wp14:anchorId="5FD72CC0" wp14:editId="5CDCB42A">
+              <wp:anchor distT="0" distB="0" distL="114300" distR="114300" simplePos="0" relativeHeight="251690496" behindDoc="0" locked="0" layoutInCell="1" allowOverlap="1" wp14:anchorId="5FD72CC0" wp14:editId="5CDCB42A">
                 <wp:simplePos x="0" y="0"/>
                 <wp:positionH relativeFrom="column">
                   <wp:posOffset>1828800</wp:posOffset>
@@ -1720,7 +1720,7 @@
           </mc:Choice>
           <mc:Fallback>
             <w:pict>
-              <v:shape w14:anchorId="2068AEBB" id="Straight Arrow Connector 10" o:spid="_x0000_s1026" type="#_x0000_t32" style="position:absolute;margin-left:2in;margin-top:23.95pt;width:9pt;height:18.75pt;flip:x;z-index:251686912;visibility:visible;mso-wrap-style:square;mso-wrap-distance-left:9pt;mso-wrap-distance-top:0;mso-wrap-distance-right:9pt;mso-wrap-distance-bottom:0;mso-position-horizontal:absolute;mso-position-horizontal-relative:text;mso-position-vertical:absolute;mso-position-vertical-relative:text" o:gfxdata="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" strokecolor="#4579b8 [3044]">
+              <v:shape w14:anchorId="554F1F7F" id="Straight Arrow Connector 10" o:spid="_x0000_s1026" type="#_x0000_t32" style="position:absolute;margin-left:2in;margin-top:23.95pt;width:9pt;height:18.75pt;flip:x;z-index:251690496;visibility:visible;mso-wrap-style:square;mso-wrap-distance-left:9pt;mso-wrap-distance-top:0;mso-wrap-distance-right:9pt;mso-wrap-distance-bottom:0;mso-position-horizontal:absolute;mso-position-horizontal-relative:text;mso-position-vertical:absolute;mso-position-vertical-relative:text" o:gfxdata="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" strokecolor="#4579b8 [3044]">
                 <v:stroke endarrow="open"/>
               </v:shape>
             </w:pict>
@@ -1735,7 +1735,7 @@
         <mc:AlternateContent>
           <mc:Choice Requires="wps">
             <w:drawing>
-              <wp:anchor distT="0" distB="0" distL="114300" distR="114300" simplePos="0" relativeHeight="251685888" behindDoc="0" locked="0" layoutInCell="1" allowOverlap="1" wp14:anchorId="0733F6F5" wp14:editId="6F95C5EE">
+              <wp:anchor distT="0" distB="0" distL="114300" distR="114300" simplePos="0" relativeHeight="251689472" behindDoc="0" locked="0" layoutInCell="1" allowOverlap="1" wp14:anchorId="0733F6F5" wp14:editId="6F95C5EE">
                 <wp:simplePos x="0" y="0"/>
                 <wp:positionH relativeFrom="column">
                   <wp:posOffset>2447925</wp:posOffset>
@@ -1787,7 +1787,7 @@
           </mc:Choice>
           <mc:Fallback>
             <w:pict>
-              <v:shape w14:anchorId="193F5BFC" id="Straight Arrow Connector 9" o:spid="_x0000_s1026" type="#_x0000_t32" style="position:absolute;margin-left:192.75pt;margin-top:53.2pt;width:10.5pt;height:24pt;flip:y;z-index:251685888;visibility:visible;mso-wrap-style:square;mso-wrap-distance-left:9pt;mso-wrap-distance-top:0;mso-wrap-distance-right:9pt;mso-wrap-distance-bottom:0;mso-position-horizontal:absolute;mso-position-horizontal-relative:text;mso-position-vertical:absolute;mso-position-vertical-relative:text" o:gfxdata="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" strokecolor="#4579b8 [3044]">
+              <v:shape w14:anchorId="0B9E0514" id="Straight Arrow Connector 9" o:spid="_x0000_s1026" type="#_x0000_t32" style="position:absolute;margin-left:192.75pt;margin-top:53.2pt;width:10.5pt;height:24pt;flip:y;z-index:251689472;visibility:visible;mso-wrap-style:square;mso-wrap-distance-left:9pt;mso-wrap-distance-top:0;mso-wrap-distance-right:9pt;mso-wrap-distance-bottom:0;mso-position-horizontal:absolute;mso-position-horizontal-relative:text;mso-position-vertical:absolute;mso-position-vertical-relative:text" o:gfxdata="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" strokecolor="#4579b8 [3044]">
                 <v:stroke endarrow="open"/>
               </v:shape>
             </w:pict>
@@ -1802,7 +1802,7 @@
         <mc:AlternateContent>
           <mc:Choice Requires="wps">
             <w:drawing>
-              <wp:anchor distT="0" distB="0" distL="114300" distR="114300" simplePos="0" relativeHeight="251626496" behindDoc="0" locked="0" layoutInCell="1" allowOverlap="1" wp14:anchorId="0C95E2E1" wp14:editId="6D2D8AD5">
+              <wp:anchor distT="0" distB="0" distL="114300" distR="114300" simplePos="0" relativeHeight="251623936" behindDoc="0" locked="0" layoutInCell="1" allowOverlap="1" wp14:anchorId="0C95E2E1" wp14:editId="6D2D8AD5">
                 <wp:simplePos x="0" y="0"/>
                 <wp:positionH relativeFrom="column">
                   <wp:posOffset>5172075</wp:posOffset>
@@ -1854,7 +1854,7 @@
           </mc:Choice>
           <mc:Fallback>
             <w:pict>
-              <v:shape w14:anchorId="0671CEBC" id="Straight Arrow Connector 8" o:spid="_x0000_s1026" type="#_x0000_t32" style="position:absolute;margin-left:407.25pt;margin-top:23.2pt;width:12.75pt;height:19.5pt;flip:x;z-index:251626496;visibility:visible;mso-wrap-style:square;mso-wrap-distance-left:9pt;mso-wrap-distance-top:0;mso-wrap-distance-right:9pt;mso-wrap-distance-bottom:0;mso-position-horizontal:absolute;mso-position-horizontal-relative:text;mso-position-vertical:absolute;mso-position-vertical-relative:text" o:gfxdata="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" strokecolor="#4579b8 [3044]">
+              <v:shape w14:anchorId="5BCB99BE" id="Straight Arrow Connector 8" o:spid="_x0000_s1026" type="#_x0000_t32" style="position:absolute;margin-left:407.25pt;margin-top:23.2pt;width:12.75pt;height:19.5pt;flip:x;z-index:251623936;visibility:visible;mso-wrap-style:square;mso-wrap-distance-left:9pt;mso-wrap-distance-top:0;mso-wrap-distance-right:9pt;mso-wrap-distance-bottom:0;mso-position-horizontal:absolute;mso-position-horizontal-relative:text;mso-position-vertical:absolute;mso-position-vertical-relative:text" o:gfxdata="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" strokecolor="#4579b8 [3044]">
                 <v:stroke endarrow="open"/>
               </v:shape>
             </w:pict>
@@ -1869,7 +1869,7 @@
         <mc:AlternateContent>
           <mc:Choice Requires="wps">
             <w:drawing>
-              <wp:anchor distT="0" distB="0" distL="114300" distR="114300" simplePos="0" relativeHeight="251624448" behindDoc="0" locked="0" layoutInCell="1" allowOverlap="1" wp14:anchorId="421ABE3A" wp14:editId="17009662">
+              <wp:anchor distT="0" distB="0" distL="114300" distR="114300" simplePos="0" relativeHeight="251621888" behindDoc="0" locked="0" layoutInCell="1" allowOverlap="1" wp14:anchorId="421ABE3A" wp14:editId="17009662">
                 <wp:simplePos x="0" y="0"/>
                 <wp:positionH relativeFrom="column">
                   <wp:posOffset>3486150</wp:posOffset>
@@ -1936,7 +1936,7 @@
           </mc:Choice>
           <mc:Fallback>
             <w:pict>
-              <v:shape w14:anchorId="421ABE3A" id="Text Box 7" o:spid="_x0000_s1030" type="#_x0000_t202" style="position:absolute;margin-left:274.5pt;margin-top:2.65pt;width:226.5pt;height:20.25pt;z-index:251624448;visibility:visible;mso-wrap-style:square;mso-width-percent:0;mso-height-percent:0;mso-wrap-distance-left:9pt;mso-wrap-distance-top:0;mso-wrap-distance-right:9pt;mso-wrap-distance-bottom:0;mso-position-horizontal:absolute;mso-position-horizontal-relative:text;mso-position-vertical:absolute;mso-position-vertical-relative:text;mso-width-percent:0;mso-height-percent:0;mso-width-relative:margin;mso-height-relative:margin;v-text-anchor:top" o:gfxdata="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">
+              <v:shape w14:anchorId="421ABE3A" id="Text Box 7" o:spid="_x0000_s1030" type="#_x0000_t202" style="position:absolute;margin-left:274.5pt;margin-top:2.65pt;width:226.5pt;height:20.25pt;z-index:251621888;visibility:visible;mso-wrap-style:square;mso-width-percent:0;mso-height-percent:0;mso-wrap-distance-left:9pt;mso-wrap-distance-top:0;mso-wrap-distance-right:9pt;mso-wrap-distance-bottom:0;mso-position-horizontal:absolute;mso-position-horizontal-relative:text;mso-position-vertical:absolute;mso-position-vertical-relative:text;mso-width-percent:0;mso-height-percent:0;mso-width-relative:margin;mso-height-relative:margin;v-text-anchor:top" o:gfxdata="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">
                 <v:textbox>
                   <w:txbxContent>
                     <w:p>
@@ -1959,7 +1959,7 @@
         <mc:AlternateContent>
           <mc:Choice Requires="wps">
             <w:drawing>
-              <wp:anchor distT="0" distB="0" distL="114300" distR="114300" simplePos="0" relativeHeight="251637760" behindDoc="0" locked="0" layoutInCell="1" allowOverlap="1" wp14:anchorId="6F5CBBC0" wp14:editId="539BA0F2">
+              <wp:anchor distT="0" distB="0" distL="114300" distR="114300" simplePos="0" relativeHeight="251633152" behindDoc="0" locked="0" layoutInCell="1" allowOverlap="1" wp14:anchorId="6F5CBBC0" wp14:editId="539BA0F2">
                 <wp:simplePos x="0" y="0"/>
                 <wp:positionH relativeFrom="column">
                   <wp:posOffset>4124325</wp:posOffset>
@@ -2011,7 +2011,7 @@
           </mc:Choice>
           <mc:Fallback>
             <w:pict>
-              <v:shape w14:anchorId="42529C61" id="Straight Arrow Connector 6" o:spid="_x0000_s1026" type="#_x0000_t32" style="position:absolute;margin-left:324.75pt;margin-top:53.2pt;width:21pt;height:23.25pt;flip:x y;z-index:251637760;visibility:visible;mso-wrap-style:square;mso-wrap-distance-left:9pt;mso-wrap-distance-top:0;mso-wrap-distance-right:9pt;mso-wrap-distance-bottom:0;mso-position-horizontal:absolute;mso-position-horizontal-relative:text;mso-position-vertical:absolute;mso-position-vertical-relative:text" o:gfxdata="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" strokecolor="#4579b8 [3044]">
+              <v:shape w14:anchorId="31B9C6FE" id="Straight Arrow Connector 6" o:spid="_x0000_s1026" type="#_x0000_t32" style="position:absolute;margin-left:324.75pt;margin-top:53.2pt;width:21pt;height:23.25pt;flip:x y;z-index:251633152;visibility:visible;mso-wrap-style:square;mso-wrap-distance-left:9pt;mso-wrap-distance-top:0;mso-wrap-distance-right:9pt;mso-wrap-distance-bottom:0;mso-position-horizontal:absolute;mso-position-horizontal-relative:text;mso-position-vertical:absolute;mso-position-vertical-relative:text" o:gfxdata="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" strokecolor="#4579b8 [3044]">
                 <v:stroke endarrow="open"/>
               </v:shape>
             </w:pict>
@@ -2034,7 +2034,7 @@
         <mc:AlternateContent>
           <mc:Choice Requires="wps">
             <w:drawing>
-              <wp:anchor distT="0" distB="0" distL="114300" distR="114300" simplePos="0" relativeHeight="251622400" behindDoc="1" locked="0" layoutInCell="1" allowOverlap="1" wp14:anchorId="58AE4B9D" wp14:editId="3197BC59">
+              <wp:anchor distT="0" distB="0" distL="114300" distR="114300" simplePos="0" relativeHeight="251619840" behindDoc="1" locked="0" layoutInCell="1" allowOverlap="1" wp14:anchorId="58AE4B9D" wp14:editId="3197BC59">
                 <wp:simplePos x="0" y="0"/>
                 <wp:positionH relativeFrom="column">
                   <wp:posOffset>-285750</wp:posOffset>
@@ -2126,7 +2126,7 @@
           </mc:Choice>
           <mc:Fallback>
             <w:pict>
-              <v:shape w14:anchorId="58AE4B9D" id="_x0000_s1031" type="#_x0000_t202" style="position:absolute;margin-left:-22.5pt;margin-top:12.65pt;width:528.75pt;height:20.25pt;z-index:-251694080;visibility:visible;mso-wrap-style:square;mso-width-percent:0;mso-height-percent:0;mso-wrap-distance-left:9pt;mso-wrap-distance-top:0;mso-wrap-distance-right:9pt;mso-wrap-distance-bottom:0;mso-position-horizontal:absolute;mso-position-horizontal-relative:text;mso-position-vertical:absolute;mso-position-vertical-relative:text;mso-width-percent:0;mso-height-percent:0;mso-width-relative:margin;mso-height-relative:margin;v-text-anchor:top" o:gfxdata="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">
+              <v:shape w14:anchorId="58AE4B9D" id="_x0000_s1031" type="#_x0000_t202" style="position:absolute;margin-left:-22.5pt;margin-top:12.65pt;width:528.75pt;height:20.25pt;z-index:-251696640;visibility:visible;mso-wrap-style:square;mso-width-percent:0;mso-height-percent:0;mso-wrap-distance-left:9pt;mso-wrap-distance-top:0;mso-wrap-distance-right:9pt;mso-wrap-distance-bottom:0;mso-position-horizontal:absolute;mso-position-horizontal-relative:text;mso-position-vertical:absolute;mso-position-vertical-relative:text;mso-width-percent:0;mso-height-percent:0;mso-width-relative:margin;mso-height-relative:margin;v-text-anchor:top" o:gfxdata="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">
                 <v:textbox>
                   <w:txbxContent>
                     <w:p>
@@ -2189,7 +2189,7 @@
         <mc:AlternateContent>
           <mc:Choice Requires="wps">
             <w:drawing>
-              <wp:anchor distT="45720" distB="45720" distL="114300" distR="114300" simplePos="0" relativeHeight="251687936" behindDoc="1" locked="0" layoutInCell="1" allowOverlap="1">
+              <wp:anchor distT="45720" distB="45720" distL="114300" distR="114300" simplePos="0" relativeHeight="251691520" behindDoc="1" locked="0" layoutInCell="1" allowOverlap="1">
                 <wp:simplePos x="0" y="0"/>
                 <wp:positionH relativeFrom="column">
                   <wp:posOffset>-59055</wp:posOffset>
@@ -2283,7 +2283,7 @@
           </mc:Choice>
           <mc:Fallback>
             <w:pict>
-              <v:shape id="_x0000_s1032" type="#_x0000_t202" style="position:absolute;margin-left:-4.65pt;margin-top:43.1pt;width:211.5pt;height:21.75pt;z-index:-251628544;visibility:visible;mso-wrap-style:square;mso-width-percent:0;mso-height-percent:0;mso-wrap-distance-left:9pt;mso-wrap-distance-top:3.6pt;mso-wrap-distance-right:9pt;mso-wrap-distance-bottom:3.6pt;mso-position-horizontal:absolute;mso-position-horizontal-relative:text;mso-position-vertical:absolute;mso-position-vertical-relative:text;mso-width-percent:0;mso-height-percent:0;mso-width-relative:margin;mso-height-relative:margin;v-text-anchor:top" o:gfxdata="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" stroked="f">
+              <v:shape id="_x0000_s1032" type="#_x0000_t202" style="position:absolute;margin-left:-4.65pt;margin-top:43.1pt;width:211.5pt;height:21.75pt;z-index:-251624960;visibility:visible;mso-wrap-style:square;mso-width-percent:0;mso-height-percent:0;mso-wrap-distance-left:9pt;mso-wrap-distance-top:3.6pt;mso-wrap-distance-right:9pt;mso-wrap-distance-bottom:3.6pt;mso-position-horizontal:absolute;mso-position-horizontal-relative:text;mso-position-vertical:absolute;mso-position-vertical-relative:text;mso-width-percent:0;mso-height-percent:0;mso-width-relative:margin;mso-height-relative:margin;v-text-anchor:top" o:gfxdata="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" stroked="f">
                 <v:textbox>
                   <w:txbxContent>
                     <w:p>
@@ -2433,7 +2433,7 @@
         <mc:AlternateContent>
           <mc:Choice Requires="wps">
             <w:drawing>
-              <wp:anchor distT="0" distB="0" distL="114300" distR="114300" simplePos="0" relativeHeight="251643904" behindDoc="1" locked="0" layoutInCell="1" allowOverlap="1" wp14:anchorId="2DD0BC03" wp14:editId="3BC9873F">
+              <wp:anchor distT="0" distB="0" distL="114300" distR="114300" simplePos="0" relativeHeight="251638272" behindDoc="1" locked="0" layoutInCell="1" allowOverlap="1" wp14:anchorId="2DD0BC03" wp14:editId="3BC9873F">
                 <wp:simplePos x="0" y="0"/>
                 <wp:positionH relativeFrom="column">
                   <wp:posOffset>-3175</wp:posOffset>
@@ -2525,7 +2525,7 @@
           </mc:Choice>
           <mc:Fallback>
             <w:pict>
-              <v:shape w14:anchorId="2DD0BC03" id="_x0000_s1033" type="#_x0000_t202" style="position:absolute;margin-left:-.25pt;margin-top:37.1pt;width:528.75pt;height:19.9pt;z-index:-251672576;visibility:visible;mso-wrap-style:square;mso-width-percent:0;mso-height-percent:0;mso-wrap-distance-left:9pt;mso-wrap-distance-top:0;mso-wrap-distance-right:9pt;mso-wrap-distance-bottom:0;mso-position-horizontal:absolute;mso-position-horizontal-relative:text;mso-position-vertical:absolute;mso-position-vertical-relative:text;mso-width-percent:0;mso-height-percent:0;mso-width-relative:margin;mso-height-relative:margin;v-text-anchor:top" o:gfxdata="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">
+              <v:shape w14:anchorId="2DD0BC03" id="_x0000_s1033" type="#_x0000_t202" style="position:absolute;margin-left:-.25pt;margin-top:37.1pt;width:528.75pt;height:19.9pt;z-index:-251678208;visibility:visible;mso-wrap-style:square;mso-width-percent:0;mso-height-percent:0;mso-wrap-distance-left:9pt;mso-wrap-distance-top:0;mso-wrap-distance-right:9pt;mso-wrap-distance-bottom:0;mso-position-horizontal:absolute;mso-position-horizontal-relative:text;mso-position-vertical:absolute;mso-position-vertical-relative:text;mso-width-percent:0;mso-height-percent:0;mso-width-relative:margin;mso-height-relative:margin;v-text-anchor:top" o:gfxdata="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">
                 <v:textbox>
                   <w:txbxContent>
                     <w:p>
@@ -3334,8 +3334,6 @@
         </w:rPr>
         <w:t>Top</w:t>
       </w:r>
-      <w:bookmarkStart w:id="0" w:name="_GoBack"/>
-      <w:bookmarkEnd w:id="0"/>
       <w:r>
         <w:t xml:space="preserve"> and </w:t>
       </w:r>
@@ -3514,7 +3512,7 @@
           <w:lang w:val="en-CA" w:eastAsia="en-CA"/>
         </w:rPr>
         <w:drawing>
-          <wp:anchor distT="0" distB="0" distL="114300" distR="114300" simplePos="0" relativeHeight="251663360" behindDoc="1" locked="0" layoutInCell="1" allowOverlap="1" wp14:anchorId="5D69F437" wp14:editId="44CAC111">
+          <wp:anchor distT="0" distB="0" distL="114300" distR="114300" simplePos="0" relativeHeight="251663872" behindDoc="1" locked="0" layoutInCell="1" allowOverlap="1" wp14:anchorId="5D69F437" wp14:editId="44CAC111">
             <wp:simplePos x="0" y="0"/>
             <wp:positionH relativeFrom="column">
               <wp:posOffset>542925</wp:posOffset>
@@ -3579,7 +3577,7 @@
         <mc:AlternateContent>
           <mc:Choice Requires="wps">
             <w:drawing>
-              <wp:anchor distT="0" distB="0" distL="114300" distR="114300" simplePos="0" relativeHeight="251674624" behindDoc="0" locked="0" layoutInCell="1" allowOverlap="1">
+              <wp:anchor distT="0" distB="0" distL="114300" distR="114300" simplePos="0" relativeHeight="251678208" behindDoc="0" locked="0" layoutInCell="1" allowOverlap="1">
                 <wp:simplePos x="0" y="0"/>
                 <wp:positionH relativeFrom="column">
                   <wp:posOffset>3115491</wp:posOffset>
@@ -3631,7 +3629,7 @@
           </mc:Choice>
           <mc:Fallback>
             <w:pict>
-              <v:shape w14:anchorId="3B79D5A8" id="Straight Arrow Connector 295" o:spid="_x0000_s1026" type="#_x0000_t32" style="position:absolute;margin-left:245.3pt;margin-top:19.45pt;width:21.85pt;height:16.7pt;flip:x;z-index:251674624;visibility:visible;mso-wrap-style:square;mso-wrap-distance-left:9pt;mso-wrap-distance-top:0;mso-wrap-distance-right:9pt;mso-wrap-distance-bottom:0;mso-position-horizontal:absolute;mso-position-horizontal-relative:text;mso-position-vertical:absolute;mso-position-vertical-relative:text" o:gfxdata="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" strokecolor="#4579b8 [3044]">
+              <v:shape w14:anchorId="56EF3A65" id="Straight Arrow Connector 295" o:spid="_x0000_s1026" type="#_x0000_t32" style="position:absolute;margin-left:245.3pt;margin-top:19.45pt;width:21.85pt;height:16.7pt;flip:x;z-index:251678208;visibility:visible;mso-wrap-style:square;mso-wrap-distance-left:9pt;mso-wrap-distance-top:0;mso-wrap-distance-right:9pt;mso-wrap-distance-bottom:0;mso-position-horizontal:absolute;mso-position-horizontal-relative:text;mso-position-vertical:absolute;mso-position-vertical-relative:text" o:gfxdata="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" strokecolor="#4579b8 [3044]">
                 <v:stroke endarrow="block"/>
               </v:shape>
             </w:pict>
@@ -3646,7 +3644,7 @@
         <mc:AlternateContent>
           <mc:Choice Requires="wps">
             <w:drawing>
-              <wp:anchor distT="45720" distB="45720" distL="114300" distR="114300" simplePos="0" relativeHeight="251669504" behindDoc="0" locked="0" layoutInCell="1" allowOverlap="1" wp14:anchorId="33661768" wp14:editId="6E9CCE5D">
+              <wp:anchor distT="45720" distB="45720" distL="114300" distR="114300" simplePos="0" relativeHeight="251672064" behindDoc="0" locked="0" layoutInCell="1" allowOverlap="1" wp14:anchorId="33661768" wp14:editId="6E9CCE5D">
                 <wp:simplePos x="0" y="0"/>
                 <wp:positionH relativeFrom="column">
                   <wp:posOffset>3392805</wp:posOffset>
@@ -3725,7 +3723,7 @@
           </mc:Choice>
           <mc:Fallback>
             <w:pict>
-              <v:shape w14:anchorId="33661768" id="_x0000_s1034" type="#_x0000_t202" style="position:absolute;margin-left:267.15pt;margin-top:9.15pt;width:19.9pt;height:16.65pt;z-index:251669504;visibility:visible;mso-wrap-style:square;mso-width-percent:0;mso-height-percent:0;mso-wrap-distance-left:9pt;mso-wrap-distance-top:3.6pt;mso-wrap-distance-right:9pt;mso-wrap-distance-bottom:3.6pt;mso-position-horizontal:absolute;mso-position-horizontal-relative:text;mso-position-vertical:absolute;mso-position-vertical-relative:text;mso-width-percent:0;mso-height-percent:0;mso-width-relative:margin;mso-height-relative:margin;v-text-anchor:top" o:gfxdata="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">
+              <v:shape w14:anchorId="33661768" id="_x0000_s1034" type="#_x0000_t202" style="position:absolute;margin-left:267.15pt;margin-top:9.15pt;width:19.9pt;height:16.65pt;z-index:251672064;visibility:visible;mso-wrap-style:square;mso-width-percent:0;mso-height-percent:0;mso-wrap-distance-left:9pt;mso-wrap-distance-top:3.6pt;mso-wrap-distance-right:9pt;mso-wrap-distance-bottom:3.6pt;mso-position-horizontal:absolute;mso-position-horizontal-relative:text;mso-position-vertical:absolute;mso-position-vertical-relative:text;mso-width-percent:0;mso-height-percent:0;mso-width-relative:margin;mso-height-relative:margin;v-text-anchor:top" o:gfxdata="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">
                 <v:textbox>
                   <w:txbxContent>
                     <w:p>
@@ -3761,7 +3759,7 @@
         <mc:AlternateContent>
           <mc:Choice Requires="wps">
             <w:drawing>
-              <wp:anchor distT="45720" distB="45720" distL="114300" distR="114300" simplePos="0" relativeHeight="251671552" behindDoc="1" locked="0" layoutInCell="1" allowOverlap="1" wp14:anchorId="35AC59DF" wp14:editId="30008A91">
+              <wp:anchor distT="45720" distB="45720" distL="114300" distR="114300" simplePos="0" relativeHeight="251675136" behindDoc="1" locked="0" layoutInCell="1" allowOverlap="1" wp14:anchorId="35AC59DF" wp14:editId="30008A91">
                 <wp:simplePos x="0" y="0"/>
                 <wp:positionH relativeFrom="column">
                   <wp:posOffset>-3266</wp:posOffset>
@@ -3878,7 +3876,7 @@
           </mc:Choice>
           <mc:Fallback>
             <w:pict>
-              <v:shape w14:anchorId="35AC59DF" id="_x0000_s1035" type="#_x0000_t202" style="position:absolute;margin-left:-.25pt;margin-top:6.6pt;width:253.3pt;height:19.3pt;z-index:-251644928;visibility:visible;mso-wrap-style:square;mso-width-percent:0;mso-height-percent:0;mso-wrap-distance-left:9pt;mso-wrap-distance-top:3.6pt;mso-wrap-distance-right:9pt;mso-wrap-distance-bottom:3.6pt;mso-position-horizontal:absolute;mso-position-horizontal-relative:text;mso-position-vertical:absolute;mso-position-vertical-relative:text;mso-width-percent:0;mso-height-percent:0;mso-width-relative:margin;mso-height-relative:margin;v-text-anchor:top" o:gfxdata="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">
+              <v:shape w14:anchorId="35AC59DF" id="_x0000_s1035" type="#_x0000_t202" style="position:absolute;margin-left:-.25pt;margin-top:6.6pt;width:253.3pt;height:19.3pt;z-index:-251641344;visibility:visible;mso-wrap-style:square;mso-width-percent:0;mso-height-percent:0;mso-wrap-distance-left:9pt;mso-wrap-distance-top:3.6pt;mso-wrap-distance-right:9pt;mso-wrap-distance-bottom:3.6pt;mso-position-horizontal:absolute;mso-position-horizontal-relative:text;mso-position-vertical:absolute;mso-position-vertical-relative:text;mso-width-percent:0;mso-height-percent:0;mso-width-relative:margin;mso-height-relative:margin;v-text-anchor:top" o:gfxdata="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">
                 <v:textbox>
                   <w:txbxContent>
                     <w:p>
@@ -3951,7 +3949,7 @@
         <mc:AlternateContent>
           <mc:Choice Requires="wps">
             <w:drawing>
-              <wp:anchor distT="0" distB="0" distL="114300" distR="114300" simplePos="0" relativeHeight="251654144" behindDoc="0" locked="0" layoutInCell="1" allowOverlap="1" wp14:anchorId="315D6FE9" wp14:editId="689B031A">
+              <wp:anchor distT="0" distB="0" distL="114300" distR="114300" simplePos="0" relativeHeight="251650560" behindDoc="0" locked="0" layoutInCell="1" allowOverlap="1" wp14:anchorId="315D6FE9" wp14:editId="689B031A">
                 <wp:simplePos x="0" y="0"/>
                 <wp:positionH relativeFrom="column">
                   <wp:posOffset>1599565</wp:posOffset>
@@ -4003,7 +4001,7 @@
           </mc:Choice>
           <mc:Fallback>
             <w:pict>
-              <v:shape w14:anchorId="073D435A" id="Straight Arrow Connector 291" o:spid="_x0000_s1026" type="#_x0000_t32" style="position:absolute;margin-left:125.95pt;margin-top:26.25pt;width:72.75pt;height:11.25pt;z-index:251654144;visibility:visible;mso-wrap-style:square;mso-wrap-distance-left:9pt;mso-wrap-distance-top:0;mso-wrap-distance-right:9pt;mso-wrap-distance-bottom:0;mso-position-horizontal:absolute;mso-position-horizontal-relative:text;mso-position-vertical:absolute;mso-position-vertical-relative:text" o:gfxdata="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" strokecolor="#4579b8 [3044]">
+              <v:shape w14:anchorId="0631F3D4" id="Straight Arrow Connector 291" o:spid="_x0000_s1026" type="#_x0000_t32" style="position:absolute;margin-left:125.95pt;margin-top:26.25pt;width:72.75pt;height:11.25pt;z-index:251650560;visibility:visible;mso-wrap-style:square;mso-wrap-distance-left:9pt;mso-wrap-distance-top:0;mso-wrap-distance-right:9pt;mso-wrap-distance-bottom:0;mso-position-horizontal:absolute;mso-position-horizontal-relative:text;mso-position-vertical:absolute;mso-position-vertical-relative:text" o:gfxdata="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" strokecolor="#4579b8 [3044]">
                 <v:stroke endarrow="block"/>
               </v:shape>
             </w:pict>
@@ -4018,7 +4016,7 @@
         <mc:AlternateContent>
           <mc:Choice Requires="wps">
             <w:drawing>
-              <wp:anchor distT="0" distB="0" distL="114300" distR="114300" simplePos="0" relativeHeight="251649024" behindDoc="0" locked="0" layoutInCell="1" allowOverlap="1" wp14:anchorId="1DD2E4E6" wp14:editId="3EA406F9">
+              <wp:anchor distT="0" distB="0" distL="114300" distR="114300" simplePos="0" relativeHeight="251644416" behindDoc="0" locked="0" layoutInCell="1" allowOverlap="1" wp14:anchorId="1DD2E4E6" wp14:editId="3EA406F9">
                 <wp:simplePos x="0" y="0"/>
                 <wp:positionH relativeFrom="column">
                   <wp:posOffset>2514600</wp:posOffset>
@@ -4082,7 +4080,7 @@
           </mc:Choice>
           <mc:Fallback>
             <w:pict>
-              <v:oval w14:anchorId="3FF765BC" id="Oval 290" o:spid="_x0000_s1026" style="position:absolute;margin-left:198pt;margin-top:36pt;width:3.55pt;height:3.55pt;z-index:251649024;visibility:visible;mso-wrap-style:square;mso-wrap-distance-left:9pt;mso-wrap-distance-top:0;mso-wrap-distance-right:9pt;mso-wrap-distance-bottom:0;mso-position-horizontal:absolute;mso-position-horizontal-relative:text;mso-position-vertical:absolute;mso-position-vertical-relative:text;v-text-anchor:middle" o:gfxdata="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" fillcolor="black [3213]" strokecolor="black [3213]" strokeweight="2pt"/>
+              <v:oval w14:anchorId="6C6F683B" id="Oval 290" o:spid="_x0000_s1026" style="position:absolute;margin-left:198pt;margin-top:36pt;width:3.55pt;height:3.55pt;z-index:251644416;visibility:visible;mso-wrap-style:square;mso-wrap-distance-left:9pt;mso-wrap-distance-top:0;mso-wrap-distance-right:9pt;mso-wrap-distance-bottom:0;mso-position-horizontal:absolute;mso-position-horizontal-relative:text;mso-position-vertical:absolute;mso-position-vertical-relative:text;v-text-anchor:middle" o:gfxdata="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" fillcolor="black [3213]" strokecolor="black [3213]" strokeweight="2pt"/>
             </w:pict>
           </mc:Fallback>
         </mc:AlternateContent>
@@ -4095,7 +4093,7 @@
         <mc:AlternateContent>
           <mc:Choice Requires="wps">
             <w:drawing>
-              <wp:anchor distT="0" distB="0" distL="114300" distR="114300" simplePos="0" relativeHeight="251667456" behindDoc="0" locked="0" layoutInCell="1" allowOverlap="1" wp14:anchorId="1FD0AC40" wp14:editId="236CE958">
+              <wp:anchor distT="0" distB="0" distL="114300" distR="114300" simplePos="0" relativeHeight="251670016" behindDoc="0" locked="0" layoutInCell="1" allowOverlap="1" wp14:anchorId="1FD0AC40" wp14:editId="236CE958">
                 <wp:simplePos x="0" y="0"/>
                 <wp:positionH relativeFrom="column">
                   <wp:posOffset>2589530</wp:posOffset>
@@ -4149,7 +4147,7 @@
           </mc:Choice>
           <mc:Fallback>
             <w:pict>
-              <v:shapetype w14:anchorId="7C580462" id="_x0000_t88" coordsize="21600,21600" o:spt="88" adj="1800,10800" path="m,qx10800@0l10800@2qy21600@11,10800@3l10800@1qy,21600e" filled="f">
+              <v:shapetype w14:anchorId="7BC01AC1" id="_x0000_t88" coordsize="21600,21600" o:spt="88" adj="1800,10800" path="m,qx10800@0l10800@2qy21600@11,10800@3l10800@1qy,21600e" filled="f">
                 <v:formulas>
                   <v:f eqn="val #0"/>
                   <v:f eqn="sum 21600 0 #0"/>
@@ -4170,7 +4168,7 @@
                   <v:h position="bottomRight,#1" yrange="@9,@10"/>
                 </v:handles>
               </v:shapetype>
-              <v:shape id="Right Brace 288" o:spid="_x0000_s1026" type="#_x0000_t88" style="position:absolute;margin-left:203.9pt;margin-top:82pt;width:33.75pt;height:42pt;rotation:90;z-index:251667456;visibility:visible;mso-wrap-style:square;mso-wrap-distance-left:9pt;mso-wrap-distance-top:0;mso-wrap-distance-right:9pt;mso-wrap-distance-bottom:0;mso-position-horizontal:absolute;mso-position-horizontal-relative:text;mso-position-vertical:absolute;mso-position-vertical-relative:text;v-text-anchor:middle" o:gfxdata="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" adj="1446" strokecolor="#4579b8 [3044]"/>
+              <v:shape id="Right Brace 288" o:spid="_x0000_s1026" type="#_x0000_t88" style="position:absolute;margin-left:203.9pt;margin-top:82pt;width:33.75pt;height:42pt;rotation:90;z-index:251670016;visibility:visible;mso-wrap-style:square;mso-wrap-distance-left:9pt;mso-wrap-distance-top:0;mso-wrap-distance-right:9pt;mso-wrap-distance-bottom:0;mso-position-horizontal:absolute;mso-position-horizontal-relative:text;mso-position-vertical:absolute;mso-position-vertical-relative:text;v-text-anchor:middle" o:gfxdata="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" adj="1446" strokecolor="#4579b8 [3044]"/>
             </w:pict>
           </mc:Fallback>
         </mc:AlternateContent>
@@ -4183,7 +4181,7 @@
         <mc:AlternateContent>
           <mc:Choice Requires="wps">
             <w:drawing>
-              <wp:anchor distT="0" distB="0" distL="114300" distR="114300" simplePos="0" relativeHeight="251658240" behindDoc="0" locked="0" layoutInCell="1" allowOverlap="1" wp14:anchorId="2440A37F" wp14:editId="5ECD0066">
+              <wp:anchor distT="0" distB="0" distL="114300" distR="114300" simplePos="0" relativeHeight="251657728" behindDoc="0" locked="0" layoutInCell="1" allowOverlap="1" wp14:anchorId="2440A37F" wp14:editId="5ECD0066">
                 <wp:simplePos x="0" y="0"/>
                 <wp:positionH relativeFrom="column">
                   <wp:posOffset>3238500</wp:posOffset>
@@ -4237,7 +4235,7 @@
           </mc:Choice>
           <mc:Fallback>
             <w:pict>
-              <v:shape w14:anchorId="70108B31" id="Right Brace 31" o:spid="_x0000_s1026" type="#_x0000_t88" style="position:absolute;margin-left:255pt;margin-top:35.25pt;width:33.75pt;height:42pt;z-index:251658240;visibility:visible;mso-wrap-style:square;mso-wrap-distance-left:9pt;mso-wrap-distance-top:0;mso-wrap-distance-right:9pt;mso-wrap-distance-bottom:0;mso-position-horizontal:absolute;mso-position-horizontal-relative:text;mso-position-vertical:absolute;mso-position-vertical-relative:text;v-text-anchor:middle" o:gfxdata="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" adj="1446" strokecolor="#4579b8 [3044]"/>
+              <v:shape w14:anchorId="6071AC60" id="Right Brace 31" o:spid="_x0000_s1026" type="#_x0000_t88" style="position:absolute;margin-left:255pt;margin-top:35.25pt;width:33.75pt;height:42pt;z-index:251657728;visibility:visible;mso-wrap-style:square;mso-wrap-distance-left:9pt;mso-wrap-distance-top:0;mso-wrap-distance-right:9pt;mso-wrap-distance-bottom:0;mso-position-horizontal:absolute;mso-position-horizontal-relative:text;mso-position-vertical:absolute;mso-position-vertical-relative:text;v-text-anchor:middle" o:gfxdata="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" adj="1446" strokecolor="#4579b8 [3044]"/>
             </w:pict>
           </mc:Fallback>
         </mc:AlternateContent>
@@ -4252,7 +4250,7 @@
         <mc:AlternateContent>
           <mc:Choice Requires="wps">
             <w:drawing>
-              <wp:anchor distT="45720" distB="45720" distL="114300" distR="114300" simplePos="0" relativeHeight="251645952" behindDoc="0" locked="0" layoutInCell="1" allowOverlap="1" wp14:anchorId="79952AE8" wp14:editId="6A9C0F06">
+              <wp:anchor distT="45720" distB="45720" distL="114300" distR="114300" simplePos="0" relativeHeight="251641344" behindDoc="0" locked="0" layoutInCell="1" allowOverlap="1" wp14:anchorId="79952AE8" wp14:editId="6A9C0F06">
                 <wp:simplePos x="0" y="0"/>
                 <wp:positionH relativeFrom="column">
                   <wp:posOffset>3703320</wp:posOffset>
@@ -4331,7 +4329,7 @@
           </mc:Choice>
           <mc:Fallback>
             <w:pict>
-              <v:shape w14:anchorId="79952AE8" id="_x0000_s1036" type="#_x0000_t202" style="position:absolute;margin-left:291.6pt;margin-top:19.75pt;width:106.05pt;height:19.9pt;z-index:251645952;visibility:visible;mso-wrap-style:square;mso-width-percent:0;mso-height-percent:0;mso-wrap-distance-left:9pt;mso-wrap-distance-top:3.6pt;mso-wrap-distance-right:9pt;mso-wrap-distance-bottom:3.6pt;mso-position-horizontal:absolute;mso-position-horizontal-relative:text;mso-position-vertical:absolute;mso-position-vertical-relative:text;mso-width-percent:0;mso-height-percent:0;mso-width-relative:margin;mso-height-relative:margin;v-text-anchor:top" o:gfxdata="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">
+              <v:shape w14:anchorId="79952AE8" id="_x0000_s1036" type="#_x0000_t202" style="position:absolute;margin-left:291.6pt;margin-top:19.75pt;width:106.05pt;height:19.9pt;z-index:251641344;visibility:visible;mso-wrap-style:square;mso-width-percent:0;mso-height-percent:0;mso-wrap-distance-left:9pt;mso-wrap-distance-top:3.6pt;mso-wrap-distance-right:9pt;mso-wrap-distance-bottom:3.6pt;mso-position-horizontal:absolute;mso-position-horizontal-relative:text;mso-position-vertical:absolute;mso-position-vertical-relative:text;mso-width-percent:0;mso-height-percent:0;mso-width-relative:margin;mso-height-relative:margin;v-text-anchor:top" o:gfxdata="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">
                 <v:textbox>
                   <w:txbxContent>
                     <w:p>
@@ -4369,7 +4367,7 @@
         <mc:AlternateContent>
           <mc:Choice Requires="wps">
             <w:drawing>
-              <wp:anchor distT="0" distB="0" distL="114300" distR="114300" simplePos="0" relativeHeight="251681792" behindDoc="0" locked="0" layoutInCell="1" allowOverlap="1">
+              <wp:anchor distT="0" distB="0" distL="114300" distR="114300" simplePos="0" relativeHeight="251685376" behindDoc="0" locked="0" layoutInCell="1" allowOverlap="1">
                 <wp:simplePos x="0" y="0"/>
                 <wp:positionH relativeFrom="column">
                   <wp:posOffset>2274570</wp:posOffset>
@@ -4421,7 +4419,7 @@
           </mc:Choice>
           <mc:Fallback>
             <w:pict>
-              <v:shape w14:anchorId="1FA6FB92" id="Straight Arrow Connector 297" o:spid="_x0000_s1026" type="#_x0000_t32" style="position:absolute;margin-left:179.1pt;margin-top:22.4pt;width:20.55pt;height:10.95pt;flip:y;z-index:251681792;visibility:visible;mso-wrap-style:square;mso-wrap-distance-left:9pt;mso-wrap-distance-top:0;mso-wrap-distance-right:9pt;mso-wrap-distance-bottom:0;mso-position-horizontal:absolute;mso-position-horizontal-relative:text;mso-position-vertical:absolute;mso-position-vertical-relative:text" o:gfxdata="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" strokecolor="#4579b8 [3044]">
+              <v:shape w14:anchorId="75853877" id="Straight Arrow Connector 297" o:spid="_x0000_s1026" type="#_x0000_t32" style="position:absolute;margin-left:179.1pt;margin-top:22.4pt;width:20.55pt;height:10.95pt;flip:y;z-index:251685376;visibility:visible;mso-wrap-style:square;mso-wrap-distance-left:9pt;mso-wrap-distance-top:0;mso-wrap-distance-right:9pt;mso-wrap-distance-bottom:0;mso-position-horizontal:absolute;mso-position-horizontal-relative:text;mso-position-vertical:absolute;mso-position-vertical-relative:text" o:gfxdata="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" strokecolor="#4579b8 [3044]">
                 <v:stroke endarrow="block"/>
               </v:shape>
             </w:pict>
@@ -4436,7 +4434,7 @@
         <mc:AlternateContent>
           <mc:Choice Requires="wps">
             <w:drawing>
-              <wp:anchor distT="0" distB="0" distL="114300" distR="114300" simplePos="0" relativeHeight="251677696" behindDoc="0" locked="0" layoutInCell="1" allowOverlap="1">
+              <wp:anchor distT="0" distB="0" distL="114300" distR="114300" simplePos="0" relativeHeight="251681280" behindDoc="0" locked="0" layoutInCell="1" allowOverlap="1">
                 <wp:simplePos x="0" y="0"/>
                 <wp:positionH relativeFrom="column">
                   <wp:posOffset>3115491</wp:posOffset>
@@ -4488,7 +4486,7 @@
           </mc:Choice>
           <mc:Fallback>
             <w:pict>
-              <v:shape w14:anchorId="0B937993" id="Straight Arrow Connector 296" o:spid="_x0000_s1026" type="#_x0000_t32" style="position:absolute;margin-left:245.3pt;margin-top:21.35pt;width:18.65pt;height:8.75pt;flip:x y;z-index:251677696;visibility:visible;mso-wrap-style:square;mso-wrap-distance-left:9pt;mso-wrap-distance-top:0;mso-wrap-distance-right:9pt;mso-wrap-distance-bottom:0;mso-position-horizontal:absolute;mso-position-horizontal-relative:text;mso-position-vertical:absolute;mso-position-vertical-relative:text" o:gfxdata="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" strokecolor="#4579b8 [3044]">
+              <v:shape w14:anchorId="32E9634C" id="Straight Arrow Connector 296" o:spid="_x0000_s1026" type="#_x0000_t32" style="position:absolute;margin-left:245.3pt;margin-top:21.35pt;width:18.65pt;height:8.75pt;flip:x y;z-index:251681280;visibility:visible;mso-wrap-style:square;mso-wrap-distance-left:9pt;mso-wrap-distance-top:0;mso-wrap-distance-right:9pt;mso-wrap-distance-bottom:0;mso-position-horizontal:absolute;mso-position-horizontal-relative:text;mso-position-vertical:absolute;mso-position-vertical-relative:text" o:gfxdata="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" strokecolor="#4579b8 [3044]">
                 <v:stroke endarrow="block"/>
               </v:shape>
             </w:pict>
@@ -4505,7 +4503,7 @@
         <mc:AlternateContent>
           <mc:Choice Requires="wps">
             <w:drawing>
-              <wp:anchor distT="45720" distB="45720" distL="114300" distR="114300" simplePos="0" relativeHeight="251678720" behindDoc="1" locked="0" layoutInCell="1" allowOverlap="1" wp14:anchorId="2D3CCA96" wp14:editId="1034AEFE">
+              <wp:anchor distT="45720" distB="45720" distL="114300" distR="114300" simplePos="0" relativeHeight="251682304" behindDoc="1" locked="0" layoutInCell="1" allowOverlap="1" wp14:anchorId="2D3CCA96" wp14:editId="1034AEFE">
                 <wp:simplePos x="0" y="0"/>
                 <wp:positionH relativeFrom="column">
                   <wp:posOffset>3344000</wp:posOffset>
@@ -4584,7 +4582,7 @@
           </mc:Choice>
           <mc:Fallback>
             <w:pict>
-              <v:shape w14:anchorId="2D3CCA96" id="_x0000_s1037" type="#_x0000_t202" style="position:absolute;margin-left:263.3pt;margin-top:2.05pt;width:19.9pt;height:16.65pt;z-index:-251637760;visibility:visible;mso-wrap-style:square;mso-width-percent:0;mso-height-percent:0;mso-wrap-distance-left:9pt;mso-wrap-distance-top:3.6pt;mso-wrap-distance-right:9pt;mso-wrap-distance-bottom:3.6pt;mso-position-horizontal:absolute;mso-position-horizontal-relative:text;mso-position-vertical:absolute;mso-position-vertical-relative:text;mso-width-percent:0;mso-height-percent:0;mso-width-relative:margin;mso-height-relative:margin;v-text-anchor:top" o:gfxdata="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">
+              <v:shape w14:anchorId="2D3CCA96" id="_x0000_s1037" type="#_x0000_t202" style="position:absolute;margin-left:263.3pt;margin-top:2.05pt;width:19.9pt;height:16.65pt;z-index:-251634176;visibility:visible;mso-wrap-style:square;mso-width-percent:0;mso-height-percent:0;mso-wrap-distance-left:9pt;mso-wrap-distance-top:3.6pt;mso-wrap-distance-right:9pt;mso-wrap-distance-bottom:3.6pt;mso-position-horizontal:absolute;mso-position-horizontal-relative:text;mso-position-vertical:absolute;mso-position-vertical-relative:text;mso-width-percent:0;mso-height-percent:0;mso-width-relative:margin;mso-height-relative:margin;v-text-anchor:top" o:gfxdata="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">
                 <v:textbox>
                   <w:txbxContent>
                     <w:p>
@@ -4619,7 +4617,7 @@
         <mc:AlternateContent>
           <mc:Choice Requires="wps">
             <w:drawing>
-              <wp:anchor distT="45720" distB="45720" distL="114300" distR="114300" simplePos="0" relativeHeight="251676672" behindDoc="1" locked="0" layoutInCell="1" allowOverlap="1" wp14:anchorId="2D3CCA96" wp14:editId="1034AEFE">
+              <wp:anchor distT="45720" distB="45720" distL="114300" distR="114300" simplePos="0" relativeHeight="251680256" behindDoc="1" locked="0" layoutInCell="1" allowOverlap="1" wp14:anchorId="2D3CCA96" wp14:editId="1034AEFE">
                 <wp:simplePos x="0" y="0"/>
                 <wp:positionH relativeFrom="column">
                   <wp:posOffset>2004604</wp:posOffset>
@@ -4698,7 +4696,7 @@
           </mc:Choice>
           <mc:Fallback>
             <w:pict>
-              <v:shape w14:anchorId="2D3CCA96" id="_x0000_s1038" type="#_x0000_t202" style="position:absolute;margin-left:157.85pt;margin-top:.8pt;width:19.9pt;height:16.65pt;z-index:-251639808;visibility:visible;mso-wrap-style:square;mso-width-percent:0;mso-height-percent:0;mso-wrap-distance-left:9pt;mso-wrap-distance-top:3.6pt;mso-wrap-distance-right:9pt;mso-wrap-distance-bottom:3.6pt;mso-position-horizontal:absolute;mso-position-horizontal-relative:text;mso-position-vertical:absolute;mso-position-vertical-relative:text;mso-width-percent:0;mso-height-percent:0;mso-width-relative:margin;mso-height-relative:margin;v-text-anchor:top" o:gfxdata="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">
+              <v:shape w14:anchorId="2D3CCA96" id="_x0000_s1038" type="#_x0000_t202" style="position:absolute;margin-left:157.85pt;margin-top:.8pt;width:19.9pt;height:16.65pt;z-index:-251636224;visibility:visible;mso-wrap-style:square;mso-width-percent:0;mso-height-percent:0;mso-wrap-distance-left:9pt;mso-wrap-distance-top:3.6pt;mso-wrap-distance-right:9pt;mso-wrap-distance-bottom:3.6pt;mso-position-horizontal:absolute;mso-position-horizontal-relative:text;mso-position-vertical:absolute;mso-position-vertical-relative:text;mso-width-percent:0;mso-height-percent:0;mso-width-relative:margin;mso-height-relative:margin;v-text-anchor:top" o:gfxdata="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">
                 <v:textbox>
                   <w:txbxContent>
                     <w:p>
@@ -4735,7 +4733,7 @@
         <mc:AlternateContent>
           <mc:Choice Requires="wps">
             <w:drawing>
-              <wp:anchor distT="45720" distB="45720" distL="114300" distR="114300" simplePos="0" relativeHeight="251630592" behindDoc="0" locked="0" layoutInCell="1" allowOverlap="1" wp14:anchorId="7FF9460C" wp14:editId="190137A4">
+              <wp:anchor distT="45720" distB="45720" distL="114300" distR="114300" simplePos="0" relativeHeight="251628032" behindDoc="0" locked="0" layoutInCell="1" allowOverlap="1" wp14:anchorId="7FF9460C" wp14:editId="190137A4">
                 <wp:simplePos x="0" y="0"/>
                 <wp:positionH relativeFrom="column">
                   <wp:posOffset>2225040</wp:posOffset>
@@ -4814,7 +4812,7 @@
           </mc:Choice>
           <mc:Fallback>
             <w:pict>
-              <v:shape w14:anchorId="7FF9460C" id="_x0000_s1039" type="#_x0000_t202" style="position:absolute;margin-left:175.2pt;margin-top:19.9pt;width:106.05pt;height:18.6pt;z-index:251630592;visibility:visible;mso-wrap-style:square;mso-width-percent:0;mso-height-percent:0;mso-wrap-distance-left:9pt;mso-wrap-distance-top:3.6pt;mso-wrap-distance-right:9pt;mso-wrap-distance-bottom:3.6pt;mso-position-horizontal:absolute;mso-position-horizontal-relative:text;mso-position-vertical:absolute;mso-position-vertical-relative:text;mso-width-percent:0;mso-height-percent:0;mso-width-relative:margin;mso-height-relative:margin;v-text-anchor:top" o:gfxdata="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">
+              <v:shape w14:anchorId="7FF9460C" id="_x0000_s1039" type="#_x0000_t202" style="position:absolute;margin-left:175.2pt;margin-top:19.9pt;width:106.05pt;height:18.6pt;z-index:251628032;visibility:visible;mso-wrap-style:square;mso-width-percent:0;mso-height-percent:0;mso-wrap-distance-left:9pt;mso-wrap-distance-top:3.6pt;mso-wrap-distance-right:9pt;mso-wrap-distance-bottom:3.6pt;mso-position-horizontal:absolute;mso-position-horizontal-relative:text;mso-position-vertical:absolute;mso-position-vertical-relative:text;mso-width-percent:0;mso-height-percent:0;mso-width-relative:margin;mso-height-relative:margin;v-text-anchor:top" o:gfxdata="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">
                 <v:textbox>
                   <w:txbxContent>
                     <w:p>
@@ -5155,13 +5153,8 @@
       <w:r>
         <w:t xml:space="preserve"> Location </w:t>
       </w:r>
-      <w:proofErr w:type="gramStart"/>
-      <w:r>
-        <w:t>will</w:t>
-      </w:r>
-      <w:proofErr w:type="gramEnd"/>
-      <w:r>
-        <w:t xml:space="preserve"> </w:t>
+      <w:r>
+        <w:t xml:space="preserve">will </w:t>
       </w:r>
       <w:r>
         <w:t xml:space="preserve">cause any part of it to be outside of our Form </w:t>
@@ -5232,7 +5225,7 @@
         <mc:AlternateContent>
           <mc:Choice Requires="wps">
             <w:drawing>
-              <wp:anchor distT="45720" distB="45720" distL="114300" distR="114300" simplePos="0" relativeHeight="251619328" behindDoc="1" locked="0" layoutInCell="1" allowOverlap="1">
+              <wp:anchor distT="45720" distB="45720" distL="114300" distR="114300" simplePos="0" relativeHeight="251616768" behindDoc="1" locked="0" layoutInCell="1" allowOverlap="1">
                 <wp:simplePos x="0" y="0"/>
                 <wp:positionH relativeFrom="column">
                   <wp:posOffset>3474720</wp:posOffset>
@@ -5313,7 +5306,7 @@
           </mc:Choice>
           <mc:Fallback>
             <w:pict>
-              <v:shape id="_x0000_s1040" type="#_x0000_t202" style="position:absolute;margin-left:273.6pt;margin-top:51.65pt;width:250.5pt;height:39.85pt;z-index:-251697152;visibility:visible;mso-wrap-style:square;mso-width-percent:0;mso-height-percent:0;mso-wrap-distance-left:9pt;mso-wrap-distance-top:3.6pt;mso-wrap-distance-right:9pt;mso-wrap-distance-bottom:3.6pt;mso-position-horizontal:absolute;mso-position-horizontal-relative:text;mso-position-vertical:absolute;mso-position-vertical-relative:text;mso-width-percent:0;mso-height-percent:0;mso-width-relative:margin;mso-height-relative:margin;v-text-anchor:top" o:gfxdata="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">
+              <v:shape id="_x0000_s1040" type="#_x0000_t202" style="position:absolute;margin-left:273.6pt;margin-top:51.65pt;width:250.5pt;height:39.85pt;z-index:-251699712;visibility:visible;mso-wrap-style:square;mso-width-percent:0;mso-height-percent:0;mso-wrap-distance-left:9pt;mso-wrap-distance-top:3.6pt;mso-wrap-distance-right:9pt;mso-wrap-distance-bottom:3.6pt;mso-position-horizontal:absolute;mso-position-horizontal-relative:text;mso-position-vertical:absolute;mso-position-vertical-relative:text;mso-width-percent:0;mso-height-percent:0;mso-width-relative:margin;mso-height-relative:margin;v-text-anchor:top" o:gfxdata="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">
                 <v:textbox>
                   <w:txbxContent>
                     <w:p>
@@ -5413,7 +5406,7 @@
         <mc:AlternateContent>
           <mc:Choice Requires="wps">
             <w:drawing>
-              <wp:anchor distT="0" distB="0" distL="114300" distR="114300" simplePos="0" relativeHeight="251688960" behindDoc="0" locked="0" layoutInCell="1" allowOverlap="1">
+              <wp:anchor distT="0" distB="0" distL="114300" distR="114300" simplePos="0" relativeHeight="251692544" behindDoc="0" locked="0" layoutInCell="1" allowOverlap="1">
                 <wp:simplePos x="0" y="0"/>
                 <wp:positionH relativeFrom="column">
                   <wp:posOffset>1531620</wp:posOffset>
@@ -5471,7 +5464,7 @@
           </mc:Choice>
           <mc:Fallback>
             <w:pict>
-              <v:shape w14:anchorId="64CD275A" id="Straight Arrow Connector 193" o:spid="_x0000_s1026" type="#_x0000_t32" style="position:absolute;margin-left:120.6pt;margin-top:18.75pt;width:154.3pt;height:11.55pt;flip:x;z-index:251688960;visibility:visible;mso-wrap-style:square;mso-width-percent:0;mso-height-percent:0;mso-wrap-distance-left:9pt;mso-wrap-distance-top:0;mso-wrap-distance-right:9pt;mso-wrap-distance-bottom:0;mso-position-horizontal:absolute;mso-position-horizontal-relative:text;mso-position-vertical:absolute;mso-position-vertical-relative:text;mso-width-percent:0;mso-height-percent:0;mso-width-relative:margin;mso-height-relative:margin" o:gfxdata="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" strokecolor="#4579b8 [3044]">
+              <v:shape w14:anchorId="6488B4F5" id="Straight Arrow Connector 193" o:spid="_x0000_s1026" type="#_x0000_t32" style="position:absolute;margin-left:120.6pt;margin-top:18.75pt;width:154.3pt;height:11.55pt;flip:x;z-index:251692544;visibility:visible;mso-wrap-style:square;mso-width-percent:0;mso-height-percent:0;mso-wrap-distance-left:9pt;mso-wrap-distance-top:0;mso-wrap-distance-right:9pt;mso-wrap-distance-bottom:0;mso-position-horizontal:absolute;mso-position-horizontal-relative:text;mso-position-vertical:absolute;mso-position-vertical-relative:text;mso-width-percent:0;mso-height-percent:0;mso-width-relative:margin;mso-height-relative:margin" o:gfxdata="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" strokecolor="#4579b8 [3044]">
                 <v:stroke endarrow="block"/>
               </v:shape>
             </w:pict>
@@ -5507,7 +5500,7 @@
         <mc:AlternateContent>
           <mc:Choice Requires="wps">
             <w:drawing>
-              <wp:anchor distT="45720" distB="45720" distL="114300" distR="114300" simplePos="0" relativeHeight="251652096" behindDoc="1" locked="0" layoutInCell="1" allowOverlap="1">
+              <wp:anchor distT="45720" distB="45720" distL="114300" distR="114300" simplePos="0" relativeHeight="251647488" behindDoc="1" locked="0" layoutInCell="1" allowOverlap="1">
                 <wp:simplePos x="0" y="0"/>
                 <wp:positionH relativeFrom="column">
                   <wp:posOffset>3169920</wp:posOffset>
@@ -5632,7 +5625,7 @@
           </mc:Choice>
           <mc:Fallback>
             <w:pict>
-              <v:shape id="_x0000_s1041" type="#_x0000_t202" style="position:absolute;margin-left:249.6pt;margin-top:19.35pt;width:282pt;height:40.5pt;z-index:-251664384;visibility:visible;mso-wrap-style:square;mso-width-percent:0;mso-height-percent:0;mso-wrap-distance-left:9pt;mso-wrap-distance-top:3.6pt;mso-wrap-distance-right:9pt;mso-wrap-distance-bottom:3.6pt;mso-position-horizontal:absolute;mso-position-horizontal-relative:text;mso-position-vertical:absolute;mso-position-vertical-relative:text;mso-width-percent:0;mso-height-percent:0;mso-width-relative:margin;mso-height-relative:margin;v-text-anchor:top" o:gfxdata="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">
+              <v:shape id="_x0000_s1041" type="#_x0000_t202" style="position:absolute;margin-left:249.6pt;margin-top:19.35pt;width:282pt;height:40.5pt;z-index:-251668992;visibility:visible;mso-wrap-style:square;mso-width-percent:0;mso-height-percent:0;mso-wrap-distance-left:9pt;mso-wrap-distance-top:3.6pt;mso-wrap-distance-right:9pt;mso-wrap-distance-bottom:3.6pt;mso-position-horizontal:absolute;mso-position-horizontal-relative:text;mso-position-vertical:absolute;mso-position-vertical-relative:text;mso-width-percent:0;mso-height-percent:0;mso-width-relative:margin;mso-height-relative:margin;v-text-anchor:top" o:gfxdata="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">
                 <v:textbox>
                   <w:txbxContent>
                     <w:p>
@@ -5717,7 +5710,7 @@
         <mc:AlternateContent>
           <mc:Choice Requires="wps">
             <w:drawing>
-              <wp:anchor distT="45720" distB="45720" distL="114300" distR="114300" simplePos="0" relativeHeight="251672576" behindDoc="1" locked="0" layoutInCell="1" allowOverlap="1" wp14:anchorId="3A2E3D78" wp14:editId="1AF90315">
+              <wp:anchor distT="45720" distB="45720" distL="114300" distR="114300" simplePos="0" relativeHeight="251676160" behindDoc="1" locked="0" layoutInCell="1" allowOverlap="1" wp14:anchorId="3A2E3D78" wp14:editId="1AF90315">
                 <wp:simplePos x="0" y="0"/>
                 <wp:positionH relativeFrom="column">
                   <wp:posOffset>598170</wp:posOffset>
@@ -5792,7 +5785,7 @@
           </mc:Choice>
           <mc:Fallback>
             <w:pict>
-              <v:shape w14:anchorId="3A2E3D78" id="_x0000_s1042" type="#_x0000_t202" style="position:absolute;margin-left:47.1pt;margin-top:18.3pt;width:108.75pt;height:21.75pt;z-index:-251643904;visibility:visible;mso-wrap-style:square;mso-width-percent:0;mso-height-percent:0;mso-wrap-distance-left:9pt;mso-wrap-distance-top:3.6pt;mso-wrap-distance-right:9pt;mso-wrap-distance-bottom:3.6pt;mso-position-horizontal:absolute;mso-position-horizontal-relative:text;mso-position-vertical:absolute;mso-position-vertical-relative:text;mso-width-percent:0;mso-height-percent:0;mso-width-relative:margin;mso-height-relative:margin;v-text-anchor:top" o:gfxdata="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">
+              <v:shape w14:anchorId="3A2E3D78" id="_x0000_s1042" type="#_x0000_t202" style="position:absolute;margin-left:47.1pt;margin-top:18.3pt;width:108.75pt;height:21.75pt;z-index:-251640320;visibility:visible;mso-wrap-style:square;mso-width-percent:0;mso-height-percent:0;mso-wrap-distance-left:9pt;mso-wrap-distance-top:3.6pt;mso-wrap-distance-right:9pt;mso-wrap-distance-bottom:3.6pt;mso-position-horizontal:absolute;mso-position-horizontal-relative:text;mso-position-vertical:absolute;mso-position-vertical-relative:text;mso-width-percent:0;mso-height-percent:0;mso-width-relative:margin;mso-height-relative:margin;v-text-anchor:top" o:gfxdata="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">
                 <v:textbox>
                   <w:txbxContent>
                     <w:p>
@@ -5880,7 +5873,7 @@
           <w:lang w:val="en-CA" w:eastAsia="en-CA"/>
         </w:rPr>
         <w:drawing>
-          <wp:anchor distT="0" distB="0" distL="114300" distR="114300" simplePos="0" relativeHeight="251656192" behindDoc="1" locked="0" layoutInCell="1" allowOverlap="1">
+          <wp:anchor distT="0" distB="0" distL="114300" distR="114300" simplePos="0" relativeHeight="251653632" behindDoc="1" locked="0" layoutInCell="1" allowOverlap="1">
             <wp:simplePos x="0" y="0"/>
             <wp:positionH relativeFrom="column">
               <wp:posOffset>187960</wp:posOffset>
@@ -5969,7 +5962,7 @@
         <mc:AlternateContent>
           <mc:Choice Requires="wps">
             <w:drawing>
-              <wp:anchor distT="0" distB="0" distL="114300" distR="114300" simplePos="0" relativeHeight="251683840" behindDoc="0" locked="0" layoutInCell="1" allowOverlap="1">
+              <wp:anchor distT="0" distB="0" distL="114300" distR="114300" simplePos="0" relativeHeight="251687424" behindDoc="0" locked="0" layoutInCell="1" allowOverlap="1">
                 <wp:simplePos x="0" y="0"/>
                 <wp:positionH relativeFrom="column">
                   <wp:posOffset>1703070</wp:posOffset>
@@ -6027,7 +6020,7 @@
           </mc:Choice>
           <mc:Fallback>
             <w:pict>
-              <v:shape w14:anchorId="1B85CC00" id="Straight Arrow Connector 302" o:spid="_x0000_s1026" type="#_x0000_t32" style="position:absolute;margin-left:134.1pt;margin-top:6.4pt;width:115.5pt;height:10.5pt;flip:x;z-index:251683840;visibility:visible;mso-wrap-style:square;mso-width-percent:0;mso-height-percent:0;mso-wrap-distance-left:9pt;mso-wrap-distance-top:0;mso-wrap-distance-right:9pt;mso-wrap-distance-bottom:0;mso-position-horizontal:absolute;mso-position-horizontal-relative:text;mso-position-vertical:absolute;mso-position-vertical-relative:text;mso-width-percent:0;mso-height-percent:0;mso-width-relative:margin;mso-height-relative:margin" o:gfxdata="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" strokecolor="#4579b8 [3044]">
+              <v:shape w14:anchorId="24AE8E53" id="Straight Arrow Connector 302" o:spid="_x0000_s1026" type="#_x0000_t32" style="position:absolute;margin-left:134.1pt;margin-top:6.4pt;width:115.5pt;height:10.5pt;flip:x;z-index:251687424;visibility:visible;mso-wrap-style:square;mso-width-percent:0;mso-height-percent:0;mso-wrap-distance-left:9pt;mso-wrap-distance-top:0;mso-wrap-distance-right:9pt;mso-wrap-distance-bottom:0;mso-position-horizontal:absolute;mso-position-horizontal-relative:text;mso-position-vertical:absolute;mso-position-vertical-relative:text;mso-width-percent:0;mso-height-percent:0;mso-width-relative:margin;mso-height-relative:margin" o:gfxdata="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" strokecolor="#4579b8 [3044]">
                 <v:stroke endarrow="block"/>
               </v:shape>
             </w:pict>
@@ -6184,7 +6177,7 @@
         <mc:AlternateContent>
           <mc:Choice Requires="wps">
             <w:drawing>
-              <wp:anchor distT="0" distB="0" distL="114300" distR="114300" simplePos="0" relativeHeight="251689984" behindDoc="0" locked="0" layoutInCell="1" allowOverlap="1">
+              <wp:anchor distT="0" distB="0" distL="114300" distR="114300" simplePos="0" relativeHeight="251693568" behindDoc="0" locked="0" layoutInCell="1" allowOverlap="1">
                 <wp:simplePos x="0" y="0"/>
                 <wp:positionH relativeFrom="column">
                   <wp:posOffset>1735727</wp:posOffset>
@@ -6236,7 +6229,7 @@
           </mc:Choice>
           <mc:Fallback>
             <w:pict>
-              <v:shape w14:anchorId="2754BBA7" id="Straight Arrow Connector 195" o:spid="_x0000_s1026" type="#_x0000_t32" style="position:absolute;margin-left:136.65pt;margin-top:5.8pt;width:93.85pt;height:14.8pt;flip:x y;z-index:251689984;visibility:visible;mso-wrap-style:square;mso-wrap-distance-left:9pt;mso-wrap-distance-top:0;mso-wrap-distance-right:9pt;mso-wrap-distance-bottom:0;mso-position-horizontal:absolute;mso-position-horizontal-relative:text;mso-position-vertical:absolute;mso-position-vertical-relative:text" o:gfxdata="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" strokecolor="#4579b8 [3044]">
+              <v:shape w14:anchorId="3F6C97B9" id="Straight Arrow Connector 195" o:spid="_x0000_s1026" type="#_x0000_t32" style="position:absolute;margin-left:136.65pt;margin-top:5.8pt;width:93.85pt;height:14.8pt;flip:x y;z-index:251693568;visibility:visible;mso-wrap-style:square;mso-wrap-distance-left:9pt;mso-wrap-distance-top:0;mso-wrap-distance-right:9pt;mso-wrap-distance-bottom:0;mso-position-horizontal:absolute;mso-position-horizontal-relative:text;mso-position-vertical:absolute;mso-position-vertical-relative:text" o:gfxdata="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" strokecolor="#4579b8 [3044]">
                 <v:stroke endarrow="block"/>
               </v:shape>
             </w:pict>
@@ -6313,7 +6306,7 @@
         <mc:AlternateContent>
           <mc:Choice Requires="wps">
             <w:drawing>
-              <wp:anchor distT="45720" distB="45720" distL="114300" distR="114300" simplePos="0" relativeHeight="251620352" behindDoc="1" locked="0" layoutInCell="1" allowOverlap="1">
+              <wp:anchor distT="45720" distB="45720" distL="114300" distR="114300" simplePos="0" relativeHeight="251617792" behindDoc="1" locked="0" layoutInCell="1" allowOverlap="1">
                 <wp:simplePos x="0" y="0"/>
                 <wp:positionH relativeFrom="column">
                   <wp:posOffset>2931795</wp:posOffset>
@@ -6422,7 +6415,7 @@
           </mc:Choice>
           <mc:Fallback>
             <w:pict>
-              <v:shape id="_x0000_s1043" type="#_x0000_t202" style="position:absolute;margin-left:230.85pt;margin-top:.75pt;width:159.75pt;height:36pt;z-index:-251696128;visibility:visible;mso-wrap-style:square;mso-width-percent:0;mso-height-percent:0;mso-wrap-distance-left:9pt;mso-wrap-distance-top:3.6pt;mso-wrap-distance-right:9pt;mso-wrap-distance-bottom:3.6pt;mso-position-horizontal:absolute;mso-position-horizontal-relative:text;mso-position-vertical:absolute;mso-position-vertical-relative:text;mso-width-percent:0;mso-height-percent:0;mso-width-relative:margin;mso-height-relative:margin;v-text-anchor:top" o:gfxdata="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">
+              <v:shape id="_x0000_s1043" type="#_x0000_t202" style="position:absolute;margin-left:230.85pt;margin-top:.75pt;width:159.75pt;height:36pt;z-index:-251698688;visibility:visible;mso-wrap-style:square;mso-width-percent:0;mso-height-percent:0;mso-wrap-distance-left:9pt;mso-wrap-distance-top:3.6pt;mso-wrap-distance-right:9pt;mso-wrap-distance-bottom:3.6pt;mso-position-horizontal:absolute;mso-position-horizontal-relative:text;mso-position-vertical:absolute;mso-position-vertical-relative:text;mso-width-percent:0;mso-height-percent:0;mso-width-relative:margin;mso-height-relative:margin;v-text-anchor:top" o:gfxdata="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">
                 <v:textbox>
                   <w:txbxContent>
                     <w:p>
@@ -6616,7 +6609,7 @@
         <mc:AlternateContent>
           <mc:Choice Requires="wps">
             <w:drawing>
-              <wp:anchor distT="0" distB="0" distL="114300" distR="114300" simplePos="0" relativeHeight="251618304" behindDoc="0" locked="0" layoutInCell="1" allowOverlap="1">
+              <wp:anchor distT="0" distB="0" distL="114300" distR="114300" simplePos="0" relativeHeight="251615744" behindDoc="0" locked="0" layoutInCell="1" allowOverlap="1">
                 <wp:simplePos x="0" y="0"/>
                 <wp:positionH relativeFrom="column">
                   <wp:posOffset>2217420</wp:posOffset>
@@ -6674,7 +6667,7 @@
           </mc:Choice>
           <mc:Fallback>
             <w:pict>
-              <v:shape w14:anchorId="4E66EF40" id="Straight Arrow Connector 305" o:spid="_x0000_s1026" type="#_x0000_t32" style="position:absolute;margin-left:174.6pt;margin-top:8.4pt;width:62.95pt;height:26pt;flip:x y;z-index:251618304;visibility:visible;mso-wrap-style:square;mso-width-percent:0;mso-height-percent:0;mso-wrap-distance-left:9pt;mso-wrap-distance-top:0;mso-wrap-distance-right:9pt;mso-wrap-distance-bottom:0;mso-position-horizontal:absolute;mso-position-horizontal-relative:text;mso-position-vertical:absolute;mso-position-vertical-relative:text;mso-width-percent:0;mso-height-percent:0;mso-width-relative:margin;mso-height-relative:margin" o:gfxdata="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" strokecolor="#4579b8 [3044]">
+              <v:shape w14:anchorId="0F10375F" id="Straight Arrow Connector 305" o:spid="_x0000_s1026" type="#_x0000_t32" style="position:absolute;margin-left:174.6pt;margin-top:8.4pt;width:62.95pt;height:26pt;flip:x y;z-index:251615744;visibility:visible;mso-wrap-style:square;mso-width-percent:0;mso-height-percent:0;mso-wrap-distance-left:9pt;mso-wrap-distance-top:0;mso-wrap-distance-right:9pt;mso-wrap-distance-bottom:0;mso-position-horizontal:absolute;mso-position-horizontal-relative:text;mso-position-vertical:absolute;mso-position-vertical-relative:text;mso-width-percent:0;mso-height-percent:0;mso-width-relative:margin;mso-height-relative:margin" o:gfxdata="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" strokecolor="#4579b8 [3044]">
                 <v:stroke endarrow="block"/>
               </v:shape>
             </w:pict>
@@ -6732,7 +6725,7 @@
         <mc:AlternateContent>
           <mc:Choice Requires="wps">
             <w:drawing>
-              <wp:anchor distT="45720" distB="45720" distL="114300" distR="114300" simplePos="0" relativeHeight="251617280" behindDoc="1" locked="0" layoutInCell="1" allowOverlap="1" wp14:anchorId="37873B97" wp14:editId="5A05ED84">
+              <wp:anchor distT="45720" distB="45720" distL="114300" distR="114300" simplePos="0" relativeHeight="251614720" behindDoc="1" locked="0" layoutInCell="1" allowOverlap="1" wp14:anchorId="37873B97" wp14:editId="5A05ED84">
                 <wp:simplePos x="0" y="0"/>
                 <wp:positionH relativeFrom="column">
                   <wp:posOffset>3017520</wp:posOffset>
@@ -6813,7 +6806,7 @@
           </mc:Choice>
           <mc:Fallback>
             <w:pict>
-              <v:shape w14:anchorId="37873B97" id="_x0000_s1044" type="#_x0000_t202" style="position:absolute;margin-left:237.6pt;margin-top:12.4pt;width:198pt;height:36pt;z-index:-251699200;visibility:visible;mso-wrap-style:square;mso-width-percent:0;mso-height-percent:0;mso-wrap-distance-left:9pt;mso-wrap-distance-top:3.6pt;mso-wrap-distance-right:9pt;mso-wrap-distance-bottom:3.6pt;mso-position-horizontal:absolute;mso-position-horizontal-relative:text;mso-position-vertical:absolute;mso-position-vertical-relative:text;mso-width-percent:0;mso-height-percent:0;mso-width-relative:margin;mso-height-relative:margin;v-text-anchor:top" o:gfxdata="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">
+              <v:shape w14:anchorId="37873B97" id="_x0000_s1044" type="#_x0000_t202" style="position:absolute;margin-left:237.6pt;margin-top:12.4pt;width:198pt;height:36pt;z-index:-251701760;visibility:visible;mso-wrap-style:square;mso-width-percent:0;mso-height-percent:0;mso-wrap-distance-left:9pt;mso-wrap-distance-top:3.6pt;mso-wrap-distance-right:9pt;mso-wrap-distance-bottom:3.6pt;mso-position-horizontal:absolute;mso-position-horizontal-relative:text;mso-position-vertical:absolute;mso-position-vertical-relative:text;mso-width-percent:0;mso-height-percent:0;mso-width-relative:margin;mso-height-relative:margin;v-text-anchor:top" o:gfxdata="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">
                 <v:textbox>
                   <w:txbxContent>
                     <w:p>
@@ -6975,7 +6968,7 @@
         <mc:AlternateContent>
           <mc:Choice Requires="wps">
             <w:drawing>
-              <wp:anchor distT="0" distB="0" distL="114300" distR="114300" simplePos="0" relativeHeight="251666432" behindDoc="0" locked="0" layoutInCell="1" allowOverlap="1">
+              <wp:anchor distT="0" distB="0" distL="114300" distR="114300" simplePos="0" relativeHeight="251668992" behindDoc="0" locked="0" layoutInCell="1" allowOverlap="1">
                 <wp:simplePos x="0" y="0"/>
                 <wp:positionH relativeFrom="column">
                   <wp:posOffset>2534920</wp:posOffset>
@@ -7035,7 +7028,7 @@
           </mc:Choice>
           <mc:Fallback>
             <w:pict>
-              <v:shape w14:anchorId="3F40B1CD" id="Right Brace 311" o:spid="_x0000_s1026" type="#_x0000_t88" style="position:absolute;margin-left:199.6pt;margin-top:4.95pt;width:15.2pt;height:193.2pt;rotation:90;z-index:251666432;visibility:visible;mso-wrap-style:square;mso-width-percent:0;mso-height-percent:0;mso-wrap-distance-left:9pt;mso-wrap-distance-top:0;mso-wrap-distance-right:9pt;mso-wrap-distance-bottom:0;mso-position-horizontal:absolute;mso-position-horizontal-relative:text;mso-position-vertical:absolute;mso-position-vertical-relative:text;mso-width-percent:0;mso-height-percent:0;mso-width-relative:margin;mso-height-relative:margin;v-text-anchor:middle" o:gfxdata="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" adj="142" strokecolor="#4579b8 [3044]"/>
+              <v:shape w14:anchorId="21953657" id="Right Brace 311" o:spid="_x0000_s1026" type="#_x0000_t88" style="position:absolute;margin-left:199.6pt;margin-top:4.95pt;width:15.2pt;height:193.2pt;rotation:90;z-index:251668992;visibility:visible;mso-wrap-style:square;mso-width-percent:0;mso-height-percent:0;mso-wrap-distance-left:9pt;mso-wrap-distance-top:0;mso-wrap-distance-right:9pt;mso-wrap-distance-bottom:0;mso-position-horizontal:absolute;mso-position-horizontal-relative:text;mso-position-vertical:absolute;mso-position-vertical-relative:text;mso-width-percent:0;mso-height-percent:0;mso-width-relative:margin;mso-height-relative:margin;v-text-anchor:middle" o:gfxdata="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" adj="142" strokecolor="#4579b8 [3044]"/>
             </w:pict>
           </mc:Fallback>
         </mc:AlternateContent>
@@ -7048,7 +7041,7 @@
         <mc:AlternateContent>
           <mc:Choice Requires="wps">
             <w:drawing>
-              <wp:anchor distT="0" distB="0" distL="114300" distR="114300" simplePos="0" relativeHeight="251638784" behindDoc="0" locked="0" layoutInCell="1" allowOverlap="1" wp14:anchorId="3544B2B5" wp14:editId="278893DD">
+              <wp:anchor distT="0" distB="0" distL="114300" distR="114300" simplePos="0" relativeHeight="251634176" behindDoc="0" locked="0" layoutInCell="1" allowOverlap="1" wp14:anchorId="3544B2B5" wp14:editId="278893DD">
                 <wp:simplePos x="0" y="0"/>
                 <wp:positionH relativeFrom="column">
                   <wp:posOffset>655320</wp:posOffset>
@@ -7153,7 +7146,7 @@
           </mc:Choice>
           <mc:Fallback>
             <w:pict>
-              <v:shape w14:anchorId="3544B2B5" id="_x0000_s1045" type="#_x0000_t202" style="position:absolute;margin-left:51.6pt;margin-top:12.95pt;width:210.75pt;height:38.25pt;z-index:251638784;visibility:visible;mso-wrap-style:square;mso-width-percent:0;mso-height-percent:0;mso-wrap-distance-left:9pt;mso-wrap-distance-top:0;mso-wrap-distance-right:9pt;mso-wrap-distance-bottom:0;mso-position-horizontal:absolute;mso-position-horizontal-relative:text;mso-position-vertical:absolute;mso-position-vertical-relative:text;mso-width-percent:0;mso-height-percent:0;mso-width-relative:margin;mso-height-relative:margin;v-text-anchor:top" o:gfxdata="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">
+              <v:shape w14:anchorId="3544B2B5" id="_x0000_s1045" type="#_x0000_t202" style="position:absolute;margin-left:51.6pt;margin-top:12.95pt;width:210.75pt;height:38.25pt;z-index:251634176;visibility:visible;mso-wrap-style:square;mso-width-percent:0;mso-height-percent:0;mso-wrap-distance-left:9pt;mso-wrap-distance-top:0;mso-wrap-distance-right:9pt;mso-wrap-distance-bottom:0;mso-position-horizontal:absolute;mso-position-horizontal-relative:text;mso-position-vertical:absolute;mso-position-vertical-relative:text;mso-width-percent:0;mso-height-percent:0;mso-width-relative:margin;mso-height-relative:margin;v-text-anchor:top" o:gfxdata="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">
                 <v:textbox>
                   <w:txbxContent>
                     <w:p>
@@ -7214,7 +7207,7 @@
         <mc:AlternateContent>
           <mc:Choice Requires="wps">
             <w:drawing>
-              <wp:anchor distT="0" distB="0" distL="114300" distR="114300" simplePos="0" relativeHeight="251632640" behindDoc="0" locked="0" layoutInCell="1" allowOverlap="1" wp14:anchorId="09F2E1C6" wp14:editId="45CC2D6A">
+              <wp:anchor distT="0" distB="0" distL="114300" distR="114300" simplePos="0" relativeHeight="251630080" behindDoc="0" locked="0" layoutInCell="1" allowOverlap="1" wp14:anchorId="09F2E1C6" wp14:editId="45CC2D6A">
                 <wp:simplePos x="0" y="0"/>
                 <wp:positionH relativeFrom="column">
                   <wp:posOffset>3931920</wp:posOffset>
@@ -7307,7 +7300,7 @@
           </mc:Choice>
           <mc:Fallback>
             <w:pict>
-              <v:shape w14:anchorId="09F2E1C6" id="_x0000_s1046" type="#_x0000_t202" style="position:absolute;margin-left:309.6pt;margin-top:13.8pt;width:234pt;height:36.75pt;z-index:251632640;visibility:visible;mso-wrap-style:square;mso-width-percent:0;mso-height-percent:0;mso-wrap-distance-left:9pt;mso-wrap-distance-top:0;mso-wrap-distance-right:9pt;mso-wrap-distance-bottom:0;mso-position-horizontal:absolute;mso-position-horizontal-relative:text;mso-position-vertical:absolute;mso-position-vertical-relative:text;mso-width-percent:0;mso-height-percent:0;mso-width-relative:margin;mso-height-relative:margin;v-text-anchor:top" o:gfxdata="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">
+              <v:shape w14:anchorId="09F2E1C6" id="_x0000_s1046" type="#_x0000_t202" style="position:absolute;margin-left:309.6pt;margin-top:13.8pt;width:234pt;height:36.75pt;z-index:251630080;visibility:visible;mso-wrap-style:square;mso-width-percent:0;mso-height-percent:0;mso-wrap-distance-left:9pt;mso-wrap-distance-top:0;mso-wrap-distance-right:9pt;mso-wrap-distance-bottom:0;mso-position-horizontal:absolute;mso-position-horizontal-relative:text;mso-position-vertical:absolute;mso-position-vertical-relative:text;mso-width-percent:0;mso-height-percent:0;mso-width-relative:margin;mso-height-relative:margin;v-text-anchor:top" o:gfxdata="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">
                 <v:textbox>
                   <w:txbxContent>
                     <w:p>
@@ -7364,7 +7357,7 @@
         <mc:AlternateContent>
           <mc:Choice Requires="wps">
             <w:drawing>
-              <wp:anchor distT="0" distB="0" distL="114300" distR="114300" simplePos="0" relativeHeight="251644928" behindDoc="0" locked="0" layoutInCell="1" allowOverlap="1" wp14:anchorId="67AB253B" wp14:editId="2BC03C59">
+              <wp:anchor distT="0" distB="0" distL="114300" distR="114300" simplePos="0" relativeHeight="251640320" behindDoc="0" locked="0" layoutInCell="1" allowOverlap="1" wp14:anchorId="67AB253B" wp14:editId="2BC03C59">
                 <wp:simplePos x="0" y="0"/>
                 <wp:positionH relativeFrom="column">
                   <wp:posOffset>1283970</wp:posOffset>
@@ -7422,7 +7415,7 @@
           </mc:Choice>
           <mc:Fallback>
             <w:pict>
-              <v:shape w14:anchorId="37A30238" id="Straight Arrow Connector 19" o:spid="_x0000_s1026" type="#_x0000_t32" style="position:absolute;margin-left:101.1pt;margin-top:25.75pt;width:92.95pt;height:24pt;flip:x;z-index:251644928;visibility:visible;mso-wrap-style:square;mso-width-percent:0;mso-height-percent:0;mso-wrap-distance-left:9pt;mso-wrap-distance-top:0;mso-wrap-distance-right:9pt;mso-wrap-distance-bottom:0;mso-position-horizontal:absolute;mso-position-horizontal-relative:text;mso-position-vertical:absolute;mso-position-vertical-relative:text;mso-width-percent:0;mso-height-percent:0;mso-width-relative:margin;mso-height-relative:margin" o:gfxdata="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" strokecolor="#4579b8 [3044]">
+              <v:shape w14:anchorId="0205B46C" id="Straight Arrow Connector 19" o:spid="_x0000_s1026" type="#_x0000_t32" style="position:absolute;margin-left:101.1pt;margin-top:25.75pt;width:92.95pt;height:24pt;flip:x;z-index:251640320;visibility:visible;mso-wrap-style:square;mso-width-percent:0;mso-height-percent:0;mso-wrap-distance-left:9pt;mso-wrap-distance-top:0;mso-wrap-distance-right:9pt;mso-wrap-distance-bottom:0;mso-position-horizontal:absolute;mso-position-horizontal-relative:text;mso-position-vertical:absolute;mso-position-vertical-relative:text;mso-width-percent:0;mso-height-percent:0;mso-width-relative:margin;mso-height-relative:margin" o:gfxdata="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" strokecolor="#4579b8 [3044]">
                 <v:stroke endarrow="open"/>
               </v:shape>
             </w:pict>
@@ -7437,7 +7430,7 @@
         <mc:AlternateContent>
           <mc:Choice Requires="wps">
             <w:drawing>
-              <wp:anchor distT="0" distB="0" distL="114300" distR="114300" simplePos="0" relativeHeight="251641856" behindDoc="0" locked="0" layoutInCell="1" allowOverlap="1" wp14:anchorId="6DA81670" wp14:editId="6471C4DD">
+              <wp:anchor distT="0" distB="0" distL="114300" distR="114300" simplePos="0" relativeHeight="251637248" behindDoc="0" locked="0" layoutInCell="1" allowOverlap="1" wp14:anchorId="6DA81670" wp14:editId="6471C4DD">
                 <wp:simplePos x="0" y="0"/>
                 <wp:positionH relativeFrom="column">
                   <wp:posOffset>3408045</wp:posOffset>
@@ -7495,7 +7488,7 @@
           </mc:Choice>
           <mc:Fallback>
             <w:pict>
-              <v:shape w14:anchorId="6B4FD310" id="Straight Arrow Connector 16" o:spid="_x0000_s1026" type="#_x0000_t32" style="position:absolute;margin-left:268.35pt;margin-top:25.75pt;width:84pt;height:24pt;flip:x;z-index:251641856;visibility:visible;mso-wrap-style:square;mso-width-percent:0;mso-height-percent:0;mso-wrap-distance-left:9pt;mso-wrap-distance-top:0;mso-wrap-distance-right:9pt;mso-wrap-distance-bottom:0;mso-position-horizontal:absolute;mso-position-horizontal-relative:text;mso-position-vertical:absolute;mso-position-vertical-relative:text;mso-width-percent:0;mso-height-percent:0;mso-width-relative:margin;mso-height-relative:margin" o:gfxdata="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" strokecolor="#4579b8 [3044]">
+              <v:shape w14:anchorId="3977CEE2" id="Straight Arrow Connector 16" o:spid="_x0000_s1026" type="#_x0000_t32" style="position:absolute;margin-left:268.35pt;margin-top:25.75pt;width:84pt;height:24pt;flip:x;z-index:251637248;visibility:visible;mso-wrap-style:square;mso-width-percent:0;mso-height-percent:0;mso-wrap-distance-left:9pt;mso-wrap-distance-top:0;mso-wrap-distance-right:9pt;mso-wrap-distance-bottom:0;mso-position-horizontal:absolute;mso-position-horizontal-relative:text;mso-position-vertical:absolute;mso-position-vertical-relative:text;mso-width-percent:0;mso-height-percent:0;mso-width-relative:margin;mso-height-relative:margin" o:gfxdata="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" strokecolor="#4579b8 [3044]">
                 <v:stroke endarrow="open"/>
               </v:shape>
             </w:pict>
@@ -7768,7 +7761,7 @@
         <mc:AlternateContent>
           <mc:Choice Requires="wpg">
             <w:drawing>
-              <wp:anchor distT="0" distB="0" distL="114300" distR="114300" simplePos="0" relativeHeight="251691008" behindDoc="0" locked="0" layoutInCell="1" allowOverlap="1">
+              <wp:anchor distT="0" distB="0" distL="114300" distR="114300" simplePos="0" relativeHeight="251694592" behindDoc="0" locked="0" layoutInCell="1" allowOverlap="1">
                 <wp:simplePos x="0" y="0"/>
                 <wp:positionH relativeFrom="column">
                   <wp:posOffset>7620</wp:posOffset>
@@ -7860,7 +7853,7 @@
           </mc:Choice>
           <mc:Fallback>
             <w:pict>
-              <v:group w14:anchorId="09816D45" id="Group 205" o:spid="_x0000_s1026" style="position:absolute;margin-left:.6pt;margin-top:5.95pt;width:18.75pt;height:42.75pt;z-index:251691008" coordsize="2381,5429" o:gfxdata="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">
+              <v:group w14:anchorId="1B14E323" id="Group 205" o:spid="_x0000_s1026" style="position:absolute;margin-left:.6pt;margin-top:5.95pt;width:18.75pt;height:42.75pt;z-index:251694592" coordsize="2381,5429" o:gfxdata="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">
                 <v:line id="Straight Connector 203" o:spid="_x0000_s1027" style="position:absolute;flip:y;visibility:visible;mso-wrap-style:square" from="0,0" to="0,5429" o:connectortype="straight" o:gfxdata="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" strokecolor="#4579b8 [3044]"/>
                 <v:shape id="Straight Arrow Connector 204" o:spid="_x0000_s1028" type="#_x0000_t32" style="position:absolute;width:2381;height:95;visibility:visible;mso-wrap-style:square" o:connectortype="straight" o:gfxdata="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" strokecolor="#4579b8 [3044]">
                   <v:stroke endarrow="block"/>
@@ -7985,7 +7978,7 @@
         <mc:AlternateContent>
           <mc:Choice Requires="wps">
             <w:drawing>
-              <wp:anchor distT="0" distB="0" distL="114300" distR="114300" simplePos="0" relativeHeight="251627520" behindDoc="0" locked="0" layoutInCell="1" allowOverlap="1">
+              <wp:anchor distT="0" distB="0" distL="114300" distR="114300" simplePos="0" relativeHeight="251624960" behindDoc="0" locked="0" layoutInCell="1" allowOverlap="1">
                 <wp:simplePos x="0" y="0"/>
                 <wp:positionH relativeFrom="column">
                   <wp:posOffset>2626996</wp:posOffset>
@@ -8043,7 +8036,7 @@
           </mc:Choice>
           <mc:Fallback>
             <w:pict>
-              <v:shape w14:anchorId="6C3BE347" id="Straight Arrow Connector 17" o:spid="_x0000_s1026" type="#_x0000_t32" style="position:absolute;margin-left:206.85pt;margin-top:7.55pt;width:205.9pt;height:49.9pt;z-index:251627520;visibility:visible;mso-wrap-style:square;mso-width-percent:0;mso-height-percent:0;mso-wrap-distance-left:9pt;mso-wrap-distance-top:0;mso-wrap-distance-right:9pt;mso-wrap-distance-bottom:0;mso-position-horizontal:absolute;mso-position-horizontal-relative:text;mso-position-vertical:absolute;mso-position-vertical-relative:text;mso-width-percent:0;mso-height-percent:0;mso-width-relative:margin;mso-height-relative:margin" o:gfxdata="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" strokecolor="#4579b8 [3044]">
+              <v:shape w14:anchorId="6E373C91" id="Straight Arrow Connector 17" o:spid="_x0000_s1026" type="#_x0000_t32" style="position:absolute;margin-left:206.85pt;margin-top:7.55pt;width:205.9pt;height:49.9pt;z-index:251624960;visibility:visible;mso-wrap-style:square;mso-width-percent:0;mso-height-percent:0;mso-wrap-distance-left:9pt;mso-wrap-distance-top:0;mso-wrap-distance-right:9pt;mso-wrap-distance-bottom:0;mso-position-horizontal:absolute;mso-position-horizontal-relative:text;mso-position-vertical:absolute;mso-position-vertical-relative:text;mso-width-percent:0;mso-height-percent:0;mso-width-relative:margin;mso-height-relative:margin" o:gfxdata="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" strokecolor="#4579b8 [3044]">
                 <v:stroke endarrow="open"/>
               </v:shape>
             </w:pict>
@@ -8058,7 +8051,7 @@
         <mc:AlternateContent>
           <mc:Choice Requires="wps">
             <w:drawing>
-              <wp:anchor distT="45720" distB="45720" distL="114300" distR="114300" simplePos="0" relativeHeight="251631616" behindDoc="0" locked="0" layoutInCell="1" allowOverlap="1">
+              <wp:anchor distT="45720" distB="45720" distL="114300" distR="114300" simplePos="0" relativeHeight="251629056" behindDoc="0" locked="0" layoutInCell="1" allowOverlap="1">
                 <wp:simplePos x="0" y="0"/>
                 <wp:positionH relativeFrom="column">
                   <wp:posOffset>5084445</wp:posOffset>
@@ -8133,7 +8126,7 @@
           </mc:Choice>
           <mc:Fallback>
             <w:pict>
-              <v:shape id="_x0000_s1047" type="#_x0000_t202" style="position:absolute;margin-left:400.35pt;margin-top:8.7pt;width:97.5pt;height:18.75pt;z-index:251631616;visibility:visible;mso-wrap-style:square;mso-width-percent:0;mso-height-percent:0;mso-wrap-distance-left:9pt;mso-wrap-distance-top:3.6pt;mso-wrap-distance-right:9pt;mso-wrap-distance-bottom:3.6pt;mso-position-horizontal:absolute;mso-position-horizontal-relative:text;mso-position-vertical:absolute;mso-position-vertical-relative:text;mso-width-percent:0;mso-height-percent:0;mso-width-relative:margin;mso-height-relative:margin;v-text-anchor:top" o:gfxdata="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">
+              <v:shape id="_x0000_s1047" type="#_x0000_t202" style="position:absolute;margin-left:400.35pt;margin-top:8.7pt;width:97.5pt;height:18.75pt;z-index:251629056;visibility:visible;mso-wrap-style:square;mso-width-percent:0;mso-height-percent:0;mso-wrap-distance-left:9pt;mso-wrap-distance-top:3.6pt;mso-wrap-distance-right:9pt;mso-wrap-distance-bottom:3.6pt;mso-position-horizontal:absolute;mso-position-horizontal-relative:text;mso-position-vertical:absolute;mso-position-vertical-relative:text;mso-width-percent:0;mso-height-percent:0;mso-width-relative:margin;mso-height-relative:margin;v-text-anchor:top" o:gfxdata="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">
                 <v:textbox>
                   <w:txbxContent>
                     <w:p>
@@ -8166,7 +8159,7 @@
         <mc:AlternateContent>
           <mc:Choice Requires="wps">
             <w:drawing>
-              <wp:anchor distT="0" distB="0" distL="114300" distR="114300" simplePos="0" relativeHeight="251629568" behindDoc="0" locked="0" layoutInCell="1" allowOverlap="1">
+              <wp:anchor distT="0" distB="0" distL="114300" distR="114300" simplePos="0" relativeHeight="251627008" behindDoc="0" locked="0" layoutInCell="1" allowOverlap="1">
                 <wp:simplePos x="0" y="0"/>
                 <wp:positionH relativeFrom="column">
                   <wp:posOffset>5532437</wp:posOffset>
@@ -8229,7 +8222,7 @@
           </mc:Choice>
           <mc:Fallback>
             <w:pict>
-              <v:shape w14:anchorId="4125D924" id="Right Brace 303" o:spid="_x0000_s1026" type="#_x0000_t88" style="position:absolute;margin-left:435.6pt;margin-top:5.25pt;width:19.65pt;height:64.1pt;rotation:-90;z-index:251629568;visibility:visible;mso-wrap-style:square;mso-width-percent:0;mso-height-percent:0;mso-wrap-distance-left:9pt;mso-wrap-distance-top:0;mso-wrap-distance-right:9pt;mso-wrap-distance-bottom:0;mso-position-horizontal:absolute;mso-position-horizontal-relative:text;mso-position-vertical:absolute;mso-position-vertical-relative:text;mso-width-percent:0;mso-height-percent:0;mso-width-relative:margin;mso-height-relative:margin;v-text-anchor:middle" o:gfxdata="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" adj="552,12300" strokecolor="#4579b8 [3044]"/>
+              <v:shape w14:anchorId="2B37DCFB" id="Right Brace 303" o:spid="_x0000_s1026" type="#_x0000_t88" style="position:absolute;margin-left:435.6pt;margin-top:5.25pt;width:19.65pt;height:64.1pt;rotation:-90;z-index:251627008;visibility:visible;mso-wrap-style:square;mso-width-percent:0;mso-height-percent:0;mso-wrap-distance-left:9pt;mso-wrap-distance-top:0;mso-wrap-distance-right:9pt;mso-wrap-distance-bottom:0;mso-position-horizontal:absolute;mso-position-horizontal-relative:text;mso-position-vertical:absolute;mso-position-vertical-relative:text;mso-width-percent:0;mso-height-percent:0;mso-width-relative:margin;mso-height-relative:margin;v-text-anchor:middle" o:gfxdata="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" adj="552,12300" strokecolor="#4579b8 [3044]"/>
             </w:pict>
           </mc:Fallback>
         </mc:AlternateContent>
@@ -8353,7 +8346,7 @@
         <mc:AlternateContent>
           <mc:Choice Requires="wps">
             <w:drawing>
-              <wp:anchor distT="0" distB="0" distL="114300" distR="114300" simplePos="0" relativeHeight="251625472" behindDoc="0" locked="0" layoutInCell="1" allowOverlap="1" wp14:anchorId="4F85DB48" wp14:editId="5D3A3E02">
+              <wp:anchor distT="0" distB="0" distL="114300" distR="114300" simplePos="0" relativeHeight="251622912" behindDoc="0" locked="0" layoutInCell="1" allowOverlap="1" wp14:anchorId="4F85DB48" wp14:editId="5D3A3E02">
                 <wp:simplePos x="0" y="0"/>
                 <wp:positionH relativeFrom="column">
                   <wp:posOffset>-2540</wp:posOffset>
@@ -8443,7 +8436,7 @@
           </mc:Choice>
           <mc:Fallback>
             <w:pict>
-              <v:shape w14:anchorId="4F85DB48" id="_x0000_s1048" type="#_x0000_t202" style="position:absolute;margin-left:-.2pt;margin-top:8.85pt;width:283.5pt;height:37.5pt;z-index:251625472;visibility:visible;mso-wrap-style:square;mso-width-percent:0;mso-height-percent:0;mso-wrap-distance-left:9pt;mso-wrap-distance-top:0;mso-wrap-distance-right:9pt;mso-wrap-distance-bottom:0;mso-position-horizontal:absolute;mso-position-horizontal-relative:text;mso-position-vertical:absolute;mso-position-vertical-relative:text;mso-width-percent:0;mso-height-percent:0;mso-width-relative:margin;mso-height-relative:margin;v-text-anchor:top" o:gfxdata="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">
+              <v:shape w14:anchorId="4F85DB48" id="_x0000_s1048" type="#_x0000_t202" style="position:absolute;margin-left:-.2pt;margin-top:8.85pt;width:283.5pt;height:37.5pt;z-index:251622912;visibility:visible;mso-wrap-style:square;mso-width-percent:0;mso-height-percent:0;mso-wrap-distance-left:9pt;mso-wrap-distance-top:0;mso-wrap-distance-right:9pt;mso-wrap-distance-bottom:0;mso-position-horizontal:absolute;mso-position-horizontal-relative:text;mso-position-vertical:absolute;mso-position-vertical-relative:text;mso-width-percent:0;mso-height-percent:0;mso-width-relative:margin;mso-height-relative:margin;v-text-anchor:top" o:gfxdata="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">
                 <v:textbox>
                   <w:txbxContent>
                     <w:p>
@@ -8499,7 +8492,7 @@
           <w:lang w:val="en-CA" w:eastAsia="en-CA"/>
         </w:rPr>
         <w:drawing>
-          <wp:anchor distT="0" distB="0" distL="114300" distR="114300" simplePos="0" relativeHeight="251628544" behindDoc="1" locked="0" layoutInCell="1" allowOverlap="1">
+          <wp:anchor distT="0" distB="0" distL="114300" distR="114300" simplePos="0" relativeHeight="251625984" behindDoc="1" locked="0" layoutInCell="1" allowOverlap="1">
             <wp:simplePos x="0" y="0"/>
             <wp:positionH relativeFrom="column">
               <wp:posOffset>4389120</wp:posOffset>
@@ -8563,7 +8556,7 @@
         <mc:AlternateContent>
           <mc:Choice Requires="wps">
             <w:drawing>
-              <wp:anchor distT="0" distB="0" distL="114300" distR="114300" simplePos="0" relativeHeight="251634688" behindDoc="0" locked="0" layoutInCell="1" allowOverlap="1">
+              <wp:anchor distT="0" distB="0" distL="114300" distR="114300" simplePos="0" relativeHeight="251631104" behindDoc="0" locked="0" layoutInCell="1" allowOverlap="1">
                 <wp:simplePos x="0" y="0"/>
                 <wp:positionH relativeFrom="column">
                   <wp:posOffset>5236845</wp:posOffset>
@@ -8619,7 +8612,7 @@
           </mc:Choice>
           <mc:Fallback>
             <w:pict>
-              <v:oval w14:anchorId="501B115D" id="Oval 310" o:spid="_x0000_s1026" style="position:absolute;margin-left:412.35pt;margin-top:23.95pt;width:3.6pt;height:3.6pt;z-index:251634688;visibility:visible;mso-wrap-style:square;mso-wrap-distance-left:9pt;mso-wrap-distance-top:0;mso-wrap-distance-right:9pt;mso-wrap-distance-bottom:0;mso-position-horizontal:absolute;mso-position-horizontal-relative:text;mso-position-vertical:absolute;mso-position-vertical-relative:text;v-text-anchor:middle" o:gfxdata="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" fillcolor="black [3200]" strokecolor="black [1600]" strokeweight="2pt"/>
+              <v:oval w14:anchorId="79C06A3D" id="Oval 310" o:spid="_x0000_s1026" style="position:absolute;margin-left:412.35pt;margin-top:23.95pt;width:3.6pt;height:3.6pt;z-index:251631104;visibility:visible;mso-wrap-style:square;mso-wrap-distance-left:9pt;mso-wrap-distance-top:0;mso-wrap-distance-right:9pt;mso-wrap-distance-bottom:0;mso-position-horizontal:absolute;mso-position-horizontal-relative:text;mso-position-vertical:absolute;mso-position-vertical-relative:text;v-text-anchor:middle" o:gfxdata="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" fillcolor="black [3200]" strokecolor="black [1600]" strokeweight="2pt"/>
             </w:pict>
           </mc:Fallback>
         </mc:AlternateContent>
@@ -8719,7 +8712,7 @@
         <mc:AlternateContent>
           <mc:Choice Requires="wps">
             <w:drawing>
-              <wp:anchor distT="0" distB="0" distL="114300" distR="114300" simplePos="0" relativeHeight="251659264" behindDoc="0" locked="0" layoutInCell="1" allowOverlap="1">
+              <wp:anchor distT="0" distB="0" distL="114300" distR="114300" simplePos="0" relativeHeight="251658752" behindDoc="0" locked="0" layoutInCell="1" allowOverlap="1">
                 <wp:simplePos x="0" y="0"/>
                 <wp:positionH relativeFrom="column">
                   <wp:posOffset>5722621</wp:posOffset>
@@ -8777,7 +8770,7 @@
           </mc:Choice>
           <mc:Fallback>
             <w:pict>
-              <v:shape w14:anchorId="3576FC4F" id="Straight Arrow Connector 309" o:spid="_x0000_s1026" type="#_x0000_t32" style="position:absolute;margin-left:450.6pt;margin-top:10.55pt;width:25.5pt;height:39pt;flip:y;z-index:251659264;visibility:visible;mso-wrap-style:square;mso-width-percent:0;mso-height-percent:0;mso-wrap-distance-left:9pt;mso-wrap-distance-top:0;mso-wrap-distance-right:9pt;mso-wrap-distance-bottom:0;mso-position-horizontal:absolute;mso-position-horizontal-relative:text;mso-position-vertical:absolute;mso-position-vertical-relative:text;mso-width-percent:0;mso-height-percent:0;mso-width-relative:margin;mso-height-relative:margin" o:gfxdata="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" strokecolor="#4579b8 [3044]">
+              <v:shape w14:anchorId="65B9B4DC" id="Straight Arrow Connector 309" o:spid="_x0000_s1026" type="#_x0000_t32" style="position:absolute;margin-left:450.6pt;margin-top:10.55pt;width:25.5pt;height:39pt;flip:y;z-index:251658752;visibility:visible;mso-wrap-style:square;mso-width-percent:0;mso-height-percent:0;mso-wrap-distance-left:9pt;mso-wrap-distance-top:0;mso-wrap-distance-right:9pt;mso-wrap-distance-bottom:0;mso-position-horizontal:absolute;mso-position-horizontal-relative:text;mso-position-vertical:absolute;mso-position-vertical-relative:text;mso-width-percent:0;mso-height-percent:0;mso-width-relative:margin;mso-height-relative:margin" o:gfxdata="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" strokecolor="#4579b8 [3044]">
                 <v:stroke endarrow="block"/>
               </v:shape>
             </w:pict>
@@ -8836,7 +8829,7 @@
         <mc:AlternateContent>
           <mc:Choice Requires="wps">
             <w:drawing>
-              <wp:anchor distT="45720" distB="45720" distL="114300" distR="114300" simplePos="0" relativeHeight="251657216" behindDoc="0" locked="0" layoutInCell="1" allowOverlap="1">
+              <wp:anchor distT="45720" distB="45720" distL="114300" distR="114300" simplePos="0" relativeHeight="251655680" behindDoc="0" locked="0" layoutInCell="1" allowOverlap="1">
                 <wp:simplePos x="0" y="0"/>
                 <wp:positionH relativeFrom="column">
                   <wp:posOffset>2103120</wp:posOffset>
@@ -8976,7 +8969,7 @@
           </mc:Choice>
           <mc:Fallback>
             <w:pict>
-              <v:shape id="_x0000_s1049" type="#_x0000_t202" style="position:absolute;margin-left:165.6pt;margin-top:30.35pt;width:284.75pt;height:17.35pt;z-index:251657216;visibility:visible;mso-wrap-style:square;mso-width-percent:0;mso-height-percent:0;mso-wrap-distance-left:9pt;mso-wrap-distance-top:3.6pt;mso-wrap-distance-right:9pt;mso-wrap-distance-bottom:3.6pt;mso-position-horizontal:absolute;mso-position-horizontal-relative:text;mso-position-vertical:absolute;mso-position-vertical-relative:text;mso-width-percent:0;mso-height-percent:0;mso-width-relative:margin;mso-height-relative:margin;v-text-anchor:top" o:gfxdata="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">
+              <v:shape id="_x0000_s1049" type="#_x0000_t202" style="position:absolute;margin-left:165.6pt;margin-top:30.35pt;width:284.75pt;height:17.35pt;z-index:251655680;visibility:visible;mso-wrap-style:square;mso-width-percent:0;mso-height-percent:0;mso-wrap-distance-left:9pt;mso-wrap-distance-top:3.6pt;mso-wrap-distance-right:9pt;mso-wrap-distance-bottom:3.6pt;mso-position-horizontal:absolute;mso-position-horizontal-relative:text;mso-position-vertical:absolute;mso-position-vertical-relative:text;mso-width-percent:0;mso-height-percent:0;mso-width-relative:margin;mso-height-relative:margin;v-text-anchor:top" o:gfxdata="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">
                 <v:textbox>
                   <w:txbxContent>
                     <w:p>
@@ -9494,7 +9487,7 @@
         <mc:AlternateContent>
           <mc:Choice Requires="wps">
             <w:drawing>
-              <wp:anchor distT="45720" distB="45720" distL="114300" distR="114300" simplePos="0" relativeHeight="251656704" behindDoc="1" locked="0" layoutInCell="1" allowOverlap="1">
+              <wp:anchor distT="45720" distB="45720" distL="114300" distR="114300" simplePos="0" relativeHeight="251654656" behindDoc="1" locked="0" layoutInCell="1" allowOverlap="1">
                 <wp:simplePos x="0" y="0"/>
                 <wp:positionH relativeFrom="column">
                   <wp:posOffset>4398645</wp:posOffset>
@@ -9567,7 +9560,7 @@
           </mc:Choice>
           <mc:Fallback>
             <w:pict>
-              <v:shape id="_x0000_s1050" type="#_x0000_t202" style="position:absolute;margin-left:346.35pt;margin-top:67.15pt;width:128.25pt;height:20.25pt;z-index:-251659776;visibility:visible;mso-wrap-style:square;mso-width-percent:0;mso-height-percent:0;mso-wrap-distance-left:9pt;mso-wrap-distance-top:3.6pt;mso-wrap-distance-right:9pt;mso-wrap-distance-bottom:3.6pt;mso-position-horizontal:absolute;mso-position-horizontal-relative:text;mso-position-vertical:absolute;mso-position-vertical-relative:text;mso-width-percent:0;mso-height-percent:0;mso-width-relative:margin;mso-height-relative:margin;v-text-anchor:top" o:gfxdata="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">
+              <v:shape id="_x0000_s1050" type="#_x0000_t202" style="position:absolute;margin-left:346.35pt;margin-top:67.15pt;width:128.25pt;height:20.25pt;z-index:-251661824;visibility:visible;mso-wrap-style:square;mso-width-percent:0;mso-height-percent:0;mso-wrap-distance-left:9pt;mso-wrap-distance-top:3.6pt;mso-wrap-distance-right:9pt;mso-wrap-distance-bottom:3.6pt;mso-position-horizontal:absolute;mso-position-horizontal-relative:text;mso-position-vertical:absolute;mso-position-vertical-relative:text;mso-width-percent:0;mso-height-percent:0;mso-width-relative:margin;mso-height-relative:margin;v-text-anchor:top" o:gfxdata="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">
                 <v:textbox>
                   <w:txbxContent>
                     <w:p>
@@ -9815,7 +9808,7 @@
         <mc:AlternateContent>
           <mc:Choice Requires="wps">
             <w:drawing>
-              <wp:anchor distT="0" distB="0" distL="114300" distR="114300" simplePos="0" relativeHeight="251693056" behindDoc="0" locked="0" layoutInCell="1" allowOverlap="1">
+              <wp:anchor distT="0" distB="0" distL="114300" distR="114300" simplePos="0" relativeHeight="251696640" behindDoc="0" locked="0" layoutInCell="1" allowOverlap="1">
                 <wp:simplePos x="0" y="0"/>
                 <wp:positionH relativeFrom="column">
                   <wp:posOffset>3466556</wp:posOffset>
@@ -9867,7 +9860,7 @@
           </mc:Choice>
           <mc:Fallback>
             <w:pict>
-              <v:shape w14:anchorId="70066695" id="Straight Arrow Connector 24" o:spid="_x0000_s1026" type="#_x0000_t32" style="position:absolute;margin-left:272.95pt;margin-top:11.35pt;width:31.5pt;height:13.5pt;flip:x y;z-index:251693056;visibility:visible;mso-wrap-style:square;mso-wrap-distance-left:9pt;mso-wrap-distance-top:0;mso-wrap-distance-right:9pt;mso-wrap-distance-bottom:0;mso-position-horizontal:absolute;mso-position-horizontal-relative:text;mso-position-vertical:absolute;mso-position-vertical-relative:text" o:gfxdata="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" strokecolor="#4579b8 [3044]">
+              <v:shape w14:anchorId="2A78E55B" id="Straight Arrow Connector 24" o:spid="_x0000_s1026" type="#_x0000_t32" style="position:absolute;margin-left:272.95pt;margin-top:11.35pt;width:31.5pt;height:13.5pt;flip:x y;z-index:251696640;visibility:visible;mso-wrap-style:square;mso-wrap-distance-left:9pt;mso-wrap-distance-top:0;mso-wrap-distance-right:9pt;mso-wrap-distance-bottom:0;mso-position-horizontal:absolute;mso-position-horizontal-relative:text;mso-position-vertical:absolute;mso-position-vertical-relative:text" o:gfxdata="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" strokecolor="#4579b8 [3044]">
                 <v:stroke endarrow="block"/>
               </v:shape>
             </w:pict>
@@ -9972,7 +9965,7 @@
         <mc:AlternateContent>
           <mc:Choice Requires="wps">
             <w:drawing>
-              <wp:anchor distT="0" distB="0" distL="114300" distR="114300" simplePos="0" relativeHeight="251692032" behindDoc="0" locked="0" layoutInCell="1" allowOverlap="1">
+              <wp:anchor distT="0" distB="0" distL="114300" distR="114300" simplePos="0" relativeHeight="251695616" behindDoc="0" locked="0" layoutInCell="1" allowOverlap="1">
                 <wp:simplePos x="0" y="0"/>
                 <wp:positionH relativeFrom="column">
                   <wp:posOffset>2217420</wp:posOffset>
@@ -10024,7 +10017,7 @@
           </mc:Choice>
           <mc:Fallback>
             <w:pict>
-              <v:shape w14:anchorId="1278B4D5" id="Straight Arrow Connector 20" o:spid="_x0000_s1026" type="#_x0000_t32" style="position:absolute;margin-left:174.6pt;margin-top:.85pt;width:6.45pt;height:32.15pt;flip:x y;z-index:251692032;visibility:visible;mso-wrap-style:square;mso-wrap-distance-left:9pt;mso-wrap-distance-top:0;mso-wrap-distance-right:9pt;mso-wrap-distance-bottom:0;mso-position-horizontal:absolute;mso-position-horizontal-relative:text;mso-position-vertical:absolute;mso-position-vertical-relative:text" o:gfxdata="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" strokecolor="#4579b8 [3044]">
+              <v:shape w14:anchorId="63FC0BD6" id="Straight Arrow Connector 20" o:spid="_x0000_s1026" type="#_x0000_t32" style="position:absolute;margin-left:174.6pt;margin-top:.85pt;width:6.45pt;height:32.15pt;flip:x y;z-index:251695616;visibility:visible;mso-wrap-style:square;mso-wrap-distance-left:9pt;mso-wrap-distance-top:0;mso-wrap-distance-right:9pt;mso-wrap-distance-bottom:0;mso-position-horizontal:absolute;mso-position-horizontal-relative:text;mso-position-vertical:absolute;mso-position-vertical-relative:text" o:gfxdata="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" strokecolor="#4579b8 [3044]">
                 <v:stroke endarrow="block"/>
               </v:shape>
             </w:pict>
@@ -10084,7 +10077,7 @@
         <mc:AlternateContent>
           <mc:Choice Requires="wps">
             <w:drawing>
-              <wp:anchor distT="0" distB="0" distL="114300" distR="114300" simplePos="0" relativeHeight="251644416" behindDoc="0" locked="0" layoutInCell="1" allowOverlap="1" wp14:anchorId="280E6D16" wp14:editId="4C7B9FCF">
+              <wp:anchor distT="0" distB="0" distL="114300" distR="114300" simplePos="0" relativeHeight="251639296" behindDoc="0" locked="0" layoutInCell="1" allowOverlap="1" wp14:anchorId="280E6D16" wp14:editId="4C7B9FCF">
                 <wp:simplePos x="0" y="0"/>
                 <wp:positionH relativeFrom="column">
                   <wp:posOffset>2893695</wp:posOffset>
@@ -10171,7 +10164,7 @@
           </mc:Choice>
           <mc:Fallback>
             <w:pict>
-              <v:shape w14:anchorId="280E6D16" id="_x0000_s1051" type="#_x0000_t202" style="position:absolute;margin-left:227.85pt;margin-top:2.2pt;width:243.75pt;height:37.5pt;z-index:251644416;visibility:visible;mso-wrap-style:square;mso-width-percent:0;mso-height-percent:0;mso-wrap-distance-left:9pt;mso-wrap-distance-top:0;mso-wrap-distance-right:9pt;mso-wrap-distance-bottom:0;mso-position-horizontal:absolute;mso-position-horizontal-relative:text;mso-position-vertical:absolute;mso-position-vertical-relative:text;mso-width-percent:0;mso-height-percent:0;mso-width-relative:margin;mso-height-relative:margin;v-text-anchor:top" o:gfxdata="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">
+              <v:shape w14:anchorId="280E6D16" id="_x0000_s1051" type="#_x0000_t202" style="position:absolute;margin-left:227.85pt;margin-top:2.2pt;width:243.75pt;height:37.5pt;z-index:251639296;visibility:visible;mso-wrap-style:square;mso-width-percent:0;mso-height-percent:0;mso-wrap-distance-left:9pt;mso-wrap-distance-top:0;mso-wrap-distance-right:9pt;mso-wrap-distance-bottom:0;mso-position-horizontal:absolute;mso-position-horizontal-relative:text;mso-position-vertical:absolute;mso-position-vertical-relative:text;mso-width-percent:0;mso-height-percent:0;mso-width-relative:margin;mso-height-relative:margin;v-text-anchor:top" o:gfxdata="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">
                 <v:textbox>
                   <w:txbxContent>
                     <w:p>
@@ -10245,7 +10238,7 @@
         <mc:AlternateContent>
           <mc:Choice Requires="wps">
             <w:drawing>
-              <wp:anchor distT="45720" distB="45720" distL="114300" distR="114300" simplePos="0" relativeHeight="251660800" behindDoc="1" locked="0" layoutInCell="1" allowOverlap="1">
+              <wp:anchor distT="45720" distB="45720" distL="114300" distR="114300" simplePos="0" relativeHeight="251659776" behindDoc="1" locked="0" layoutInCell="1" allowOverlap="1">
                 <wp:simplePos x="0" y="0"/>
                 <wp:positionH relativeFrom="column">
                   <wp:posOffset>135527</wp:posOffset>
@@ -10364,7 +10357,7 @@
           </mc:Choice>
           <mc:Fallback>
             <w:pict>
-              <v:shape id="_x0000_s1052" type="#_x0000_t202" style="position:absolute;margin-left:10.65pt;margin-top:10.75pt;width:209.55pt;height:51.45pt;z-index:-251655680;visibility:visible;mso-wrap-style:square;mso-width-percent:0;mso-height-percent:0;mso-wrap-distance-left:9pt;mso-wrap-distance-top:3.6pt;mso-wrap-distance-right:9pt;mso-wrap-distance-bottom:3.6pt;mso-position-horizontal:absolute;mso-position-horizontal-relative:text;mso-position-vertical:absolute;mso-position-vertical-relative:text;mso-width-percent:0;mso-height-percent:0;mso-width-relative:margin;mso-height-relative:margin;v-text-anchor:top" o:gfxdata="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">
+              <v:shape id="_x0000_s1052" type="#_x0000_t202" style="position:absolute;margin-left:10.65pt;margin-top:10.75pt;width:209.55pt;height:51.45pt;z-index:-251656704;visibility:visible;mso-wrap-style:square;mso-width-percent:0;mso-height-percent:0;mso-wrap-distance-left:9pt;mso-wrap-distance-top:3.6pt;mso-wrap-distance-right:9pt;mso-wrap-distance-bottom:3.6pt;mso-position-horizontal:absolute;mso-position-horizontal-relative:text;mso-position-vertical:absolute;mso-position-vertical-relative:text;mso-width-percent:0;mso-height-percent:0;mso-width-relative:margin;mso-height-relative:margin;v-text-anchor:top" o:gfxdata="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">
                 <v:textbox>
                   <w:txbxContent>
                     <w:p>
@@ -10578,7 +10571,7 @@
         <mc:AlternateContent>
           <mc:Choice Requires="wps">
             <w:drawing>
-              <wp:anchor distT="0" distB="0" distL="114300" distR="114300" simplePos="0" relativeHeight="251680768" behindDoc="0" locked="0" layoutInCell="1" allowOverlap="1" wp14:anchorId="4514F5D0" wp14:editId="5026FE02">
+              <wp:anchor distT="0" distB="0" distL="114300" distR="114300" simplePos="0" relativeHeight="251684352" behindDoc="0" locked="0" layoutInCell="1" allowOverlap="1" wp14:anchorId="4514F5D0" wp14:editId="5026FE02">
                 <wp:simplePos x="0" y="0"/>
                 <wp:positionH relativeFrom="column">
                   <wp:posOffset>5039677</wp:posOffset>
@@ -10638,7 +10631,7 @@
           </mc:Choice>
           <mc:Fallback>
             <w:pict>
-              <v:shape w14:anchorId="437E3DCB" id="Right Brace 319" o:spid="_x0000_s1026" type="#_x0000_t88" style="position:absolute;margin-left:396.8pt;margin-top:26.2pt;width:19.55pt;height:254.7pt;rotation:90;z-index:251680768;visibility:visible;mso-wrap-style:square;mso-width-percent:0;mso-height-percent:0;mso-wrap-distance-left:9pt;mso-wrap-distance-top:0;mso-wrap-distance-right:9pt;mso-wrap-distance-bottom:0;mso-position-horizontal:absolute;mso-position-horizontal-relative:text;mso-position-vertical:absolute;mso-position-vertical-relative:text;mso-width-percent:0;mso-height-percent:0;mso-width-relative:margin;mso-height-relative:margin;v-text-anchor:middle" o:gfxdata="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" adj="138" strokecolor="#4579b8 [3044]"/>
+              <v:shape w14:anchorId="46947587" id="Right Brace 319" o:spid="_x0000_s1026" type="#_x0000_t88" style="position:absolute;margin-left:396.8pt;margin-top:26.2pt;width:19.55pt;height:254.7pt;rotation:90;z-index:251684352;visibility:visible;mso-wrap-style:square;mso-width-percent:0;mso-height-percent:0;mso-wrap-distance-left:9pt;mso-wrap-distance-top:0;mso-wrap-distance-right:9pt;mso-wrap-distance-bottom:0;mso-position-horizontal:absolute;mso-position-horizontal-relative:text;mso-position-vertical:absolute;mso-position-vertical-relative:text;mso-width-percent:0;mso-height-percent:0;mso-width-relative:margin;mso-height-relative:margin;v-text-anchor:middle" o:gfxdata="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" adj="138" strokecolor="#4579b8 [3044]"/>
             </w:pict>
           </mc:Fallback>
         </mc:AlternateContent>
@@ -10754,7 +10747,7 @@
         <mc:AlternateContent>
           <mc:Choice Requires="wps">
             <w:drawing>
-              <wp:anchor distT="0" distB="0" distL="114300" distR="114300" simplePos="0" relativeHeight="251675648" behindDoc="0" locked="0" layoutInCell="1" allowOverlap="1">
+              <wp:anchor distT="0" distB="0" distL="114300" distR="114300" simplePos="0" relativeHeight="251679232" behindDoc="0" locked="0" layoutInCell="1" allowOverlap="1">
                 <wp:simplePos x="0" y="0"/>
                 <wp:positionH relativeFrom="column">
                   <wp:posOffset>2354897</wp:posOffset>
@@ -10814,7 +10807,7 @@
           </mc:Choice>
           <mc:Fallback>
             <w:pict>
-              <v:shape w14:anchorId="2BE187B2" id="Right Brace 317" o:spid="_x0000_s1026" type="#_x0000_t88" style="position:absolute;margin-left:185.4pt;margin-top:11.4pt;width:19.55pt;height:146.4pt;rotation:90;z-index:251675648;visibility:visible;mso-wrap-style:square;mso-width-percent:0;mso-height-percent:0;mso-wrap-distance-left:9pt;mso-wrap-distance-top:0;mso-wrap-distance-right:9pt;mso-wrap-distance-bottom:0;mso-position-horizontal:absolute;mso-position-horizontal-relative:text;mso-position-vertical:absolute;mso-position-vertical-relative:text;mso-width-percent:0;mso-height-percent:0;mso-width-relative:margin;mso-height-relative:margin;v-text-anchor:middle" o:gfxdata="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" adj="240" strokecolor="#4579b8 [3044]"/>
+              <v:shape w14:anchorId="2982426D" id="Right Brace 317" o:spid="_x0000_s1026" type="#_x0000_t88" style="position:absolute;margin-left:185.4pt;margin-top:11.4pt;width:19.55pt;height:146.4pt;rotation:90;z-index:251679232;visibility:visible;mso-wrap-style:square;mso-width-percent:0;mso-height-percent:0;mso-wrap-distance-left:9pt;mso-wrap-distance-top:0;mso-wrap-distance-right:9pt;mso-wrap-distance-bottom:0;mso-position-horizontal:absolute;mso-position-horizontal-relative:text;mso-position-vertical:absolute;mso-position-vertical-relative:text;mso-width-percent:0;mso-height-percent:0;mso-width-relative:margin;mso-height-relative:margin;v-text-anchor:middle" o:gfxdata="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" adj="240" strokecolor="#4579b8 [3044]"/>
             </w:pict>
           </mc:Fallback>
         </mc:AlternateContent>
@@ -10857,7 +10850,7 @@
         <mc:AlternateContent>
           <mc:Choice Requires="wps">
             <w:drawing>
-              <wp:anchor distT="45720" distB="45720" distL="114300" distR="114300" simplePos="0" relativeHeight="251661312" behindDoc="1" locked="0" layoutInCell="1" allowOverlap="1">
+              <wp:anchor distT="45720" distB="45720" distL="114300" distR="114300" simplePos="0" relativeHeight="251660800" behindDoc="1" locked="0" layoutInCell="1" allowOverlap="1">
                 <wp:simplePos x="0" y="0"/>
                 <wp:positionH relativeFrom="column">
                   <wp:posOffset>-1905</wp:posOffset>
@@ -11171,7 +11164,7 @@
           </mc:Choice>
           <mc:Fallback>
             <w:pict>
-              <v:shape id="_x0000_s1053" type="#_x0000_t202" style="position:absolute;margin-left:-.15pt;margin-top:.55pt;width:549.75pt;height:31.5pt;z-index:-251655168;visibility:visible;mso-wrap-style:square;mso-width-percent:0;mso-height-percent:0;mso-wrap-distance-left:9pt;mso-wrap-distance-top:3.6pt;mso-wrap-distance-right:9pt;mso-wrap-distance-bottom:3.6pt;mso-position-horizontal:absolute;mso-position-horizontal-relative:text;mso-position-vertical:absolute;mso-position-vertical-relative:text;mso-width-percent:0;mso-height-percent:0;mso-width-relative:margin;mso-height-relative:margin;v-text-anchor:top" o:gfxdata="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" stroked="f">
+              <v:shape id="_x0000_s1053" type="#_x0000_t202" style="position:absolute;margin-left:-.15pt;margin-top:.55pt;width:549.75pt;height:31.5pt;z-index:-251655680;visibility:visible;mso-wrap-style:square;mso-width-percent:0;mso-height-percent:0;mso-wrap-distance-left:9pt;mso-wrap-distance-top:3.6pt;mso-wrap-distance-right:9pt;mso-wrap-distance-bottom:3.6pt;mso-position-horizontal:absolute;mso-position-horizontal-relative:text;mso-position-vertical:absolute;mso-position-vertical-relative:text;mso-width-percent:0;mso-height-percent:0;mso-width-relative:margin;mso-height-relative:margin;v-text-anchor:top" o:gfxdata="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" stroked="f">
                 <v:textbox>
                   <w:txbxContent>
                     <w:p>
@@ -11445,7 +11438,7 @@
         <mc:AlternateContent>
           <mc:Choice Requires="wps">
             <w:drawing>
-              <wp:anchor distT="45720" distB="45720" distL="114300" distR="114300" simplePos="0" relativeHeight="251684864" behindDoc="1" locked="0" layoutInCell="1" allowOverlap="1" wp14:anchorId="07C5D8D5" wp14:editId="4C1C18F4">
+              <wp:anchor distT="45720" distB="45720" distL="114300" distR="114300" simplePos="0" relativeHeight="251688448" behindDoc="1" locked="0" layoutInCell="1" allowOverlap="1" wp14:anchorId="07C5D8D5" wp14:editId="4C1C18F4">
                 <wp:simplePos x="0" y="0"/>
                 <wp:positionH relativeFrom="column">
                   <wp:posOffset>3179445</wp:posOffset>
@@ -11534,7 +11527,7 @@
           </mc:Choice>
           <mc:Fallback>
             <w:pict>
-              <v:shape w14:anchorId="07C5D8D5" id="_x0000_s1054" type="#_x0000_t202" style="position:absolute;margin-left:250.35pt;margin-top:22.5pt;width:284.25pt;height:24pt;z-index:-251631616;visibility:visible;mso-wrap-style:square;mso-width-percent:0;mso-height-percent:0;mso-wrap-distance-left:9pt;mso-wrap-distance-top:3.6pt;mso-wrap-distance-right:9pt;mso-wrap-distance-bottom:3.6pt;mso-position-horizontal:absolute;mso-position-horizontal-relative:text;mso-position-vertical:absolute;mso-position-vertical-relative:text;mso-width-percent:0;mso-height-percent:0;mso-width-relative:margin;mso-height-relative:margin;v-text-anchor:top" o:gfxdata="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">
+              <v:shape w14:anchorId="07C5D8D5" id="_x0000_s1054" type="#_x0000_t202" style="position:absolute;margin-left:250.35pt;margin-top:22.5pt;width:284.25pt;height:24pt;z-index:-251628032;visibility:visible;mso-wrap-style:square;mso-width-percent:0;mso-height-percent:0;mso-wrap-distance-left:9pt;mso-wrap-distance-top:3.6pt;mso-wrap-distance-right:9pt;mso-wrap-distance-bottom:3.6pt;mso-position-horizontal:absolute;mso-position-horizontal-relative:text;mso-position-vertical:absolute;mso-position-vertical-relative:text;mso-width-percent:0;mso-height-percent:0;mso-width-relative:margin;mso-height-relative:margin;v-text-anchor:top" o:gfxdata="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">
                 <v:textbox>
                   <w:txbxContent>
                     <w:p>
@@ -11579,7 +11572,7 @@
         <mc:AlternateContent>
           <mc:Choice Requires="wps">
             <w:drawing>
-              <wp:anchor distT="45720" distB="45720" distL="114300" distR="114300" simplePos="0" relativeHeight="251673600" behindDoc="1" locked="0" layoutInCell="1" allowOverlap="1">
+              <wp:anchor distT="45720" distB="45720" distL="114300" distR="114300" simplePos="0" relativeHeight="251677184" behindDoc="1" locked="0" layoutInCell="1" allowOverlap="1">
                 <wp:simplePos x="0" y="0"/>
                 <wp:positionH relativeFrom="column">
                   <wp:posOffset>398145</wp:posOffset>
@@ -11663,7 +11656,7 @@
           </mc:Choice>
           <mc:Fallback>
             <w:pict>
-              <v:shape id="_x0000_s1055" type="#_x0000_t202" style="position:absolute;margin-left:31.35pt;margin-top:17.85pt;width:175.5pt;height:40.5pt;z-index:-251642880;visibility:visible;mso-wrap-style:square;mso-width-percent:0;mso-height-percent:0;mso-wrap-distance-left:9pt;mso-wrap-distance-top:3.6pt;mso-wrap-distance-right:9pt;mso-wrap-distance-bottom:3.6pt;mso-position-horizontal:absolute;mso-position-horizontal-relative:text;mso-position-vertical:absolute;mso-position-vertical-relative:text;mso-width-percent:0;mso-height-percent:0;mso-width-relative:margin;mso-height-relative:margin;v-text-anchor:top" o:gfxdata="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">
+              <v:shape id="_x0000_s1055" type="#_x0000_t202" style="position:absolute;margin-left:31.35pt;margin-top:17.85pt;width:175.5pt;height:40.5pt;z-index:-251639296;visibility:visible;mso-wrap-style:square;mso-width-percent:0;mso-height-percent:0;mso-wrap-distance-left:9pt;mso-wrap-distance-top:3.6pt;mso-wrap-distance-right:9pt;mso-wrap-distance-bottom:3.6pt;mso-position-horizontal:absolute;mso-position-horizontal-relative:text;mso-position-vertical:absolute;mso-position-vertical-relative:text;mso-width-percent:0;mso-height-percent:0;mso-width-relative:margin;mso-height-relative:margin;v-text-anchor:top" o:gfxdata="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">
                 <v:textbox>
                   <w:txbxContent>
                     <w:p>
@@ -11724,16 +11717,16 @@
         <mc:AlternateContent>
           <mc:Choice Requires="wps">
             <w:drawing>
-              <wp:anchor distT="0" distB="0" distL="114300" distR="114300" simplePos="0" relativeHeight="251621376" behindDoc="1" locked="0" layoutInCell="1" allowOverlap="1">
+              <wp:anchor distT="0" distB="0" distL="114300" distR="114300" simplePos="0" relativeHeight="251618816" behindDoc="1" locked="0" layoutInCell="1" allowOverlap="1">
                 <wp:simplePos x="0" y="0"/>
                 <wp:positionH relativeFrom="column">
-                  <wp:posOffset>2683828</wp:posOffset>
+                  <wp:posOffset>2525077</wp:posOffset>
                 </wp:positionH>
                 <wp:positionV relativeFrom="paragraph">
-                  <wp:posOffset>140652</wp:posOffset>
+                  <wp:posOffset>306387</wp:posOffset>
                 </wp:positionV>
-                <wp:extent cx="203606" cy="2399665"/>
-                <wp:effectExtent l="6667" t="0" r="13018" b="13017"/>
+                <wp:extent cx="207010" cy="2068512"/>
+                <wp:effectExtent l="2857" t="0" r="24448" b="24447"/>
                 <wp:wrapNone/>
                 <wp:docPr id="196" name="Right Brace 196"/>
                 <wp:cNvGraphicFramePr/>
@@ -11744,7 +11737,7 @@
                       <wps:spPr>
                         <a:xfrm rot="5400000">
                           <a:off x="0" y="0"/>
-                          <a:ext cx="203606" cy="2399665"/>
+                          <a:ext cx="207010" cy="2068512"/>
                         </a:xfrm>
                         <a:prstGeom prst="rightBrace">
                           <a:avLst/>
@@ -11784,7 +11777,7 @@
           </mc:Choice>
           <mc:Fallback>
             <w:pict>
-              <v:shape w14:anchorId="5AB63700" id="Right Brace 196" o:spid="_x0000_s1026" type="#_x0000_t88" style="position:absolute;margin-left:211.35pt;margin-top:11.05pt;width:16.05pt;height:188.95pt;rotation:90;z-index:-251695104;visibility:visible;mso-wrap-style:square;mso-width-percent:0;mso-height-percent:0;mso-wrap-distance-left:9pt;mso-wrap-distance-top:0;mso-wrap-distance-right:9pt;mso-wrap-distance-bottom:0;mso-position-horizontal:absolute;mso-position-horizontal-relative:text;mso-position-vertical:absolute;mso-position-vertical-relative:text;mso-width-percent:0;mso-height-percent:0;mso-width-relative:margin;mso-height-relative:margin;v-text-anchor:middle" o:gfxdata="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" adj="153" strokecolor="#4579b8 [3044]"/>
+              <v:shape w14:anchorId="1E5885F4" id="Right Brace 196" o:spid="_x0000_s1026" type="#_x0000_t88" style="position:absolute;margin-left:198.8pt;margin-top:24.1pt;width:16.3pt;height:162.85pt;rotation:90;z-index:-251697664;visibility:visible;mso-wrap-style:square;mso-width-percent:0;mso-height-percent:0;mso-wrap-distance-left:9pt;mso-wrap-distance-top:0;mso-wrap-distance-right:9pt;mso-wrap-distance-bottom:0;mso-position-horizontal:absolute;mso-position-horizontal-relative:text;mso-position-vertical:absolute;mso-position-vertical-relative:text;mso-width-percent:0;mso-height-percent:0;mso-width-relative:margin;mso-height-relative:margin;v-text-anchor:middle" o:gfxdata="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" adj="180" strokecolor="#4579b8 [3044]"/>
             </w:pict>
           </mc:Fallback>
         </mc:AlternateContent>
@@ -12042,7 +12035,7 @@
           <w:szCs w:val="19"/>
           <w:lang w:val="en-CA"/>
         </w:rPr>
-        <w:t>imgRock.Location.X</w:t>
+        <w:t>imgRock.Left</w:t>
       </w:r>
       <w:proofErr w:type="spellEnd"/>
       <w:r>
@@ -12091,16 +12084,16 @@
         <mc:AlternateContent>
           <mc:Choice Requires="wps">
             <w:drawing>
-              <wp:anchor distT="0" distB="0" distL="114300" distR="114300" simplePos="0" relativeHeight="251670528" behindDoc="0" locked="0" layoutInCell="1" allowOverlap="1">
+              <wp:anchor distT="0" distB="0" distL="114300" distR="114300" simplePos="0" relativeHeight="251673088" behindDoc="0" locked="0" layoutInCell="1" allowOverlap="1">
                 <wp:simplePos x="0" y="0"/>
                 <wp:positionH relativeFrom="column">
-                  <wp:posOffset>2779395</wp:posOffset>
+                  <wp:posOffset>2626995</wp:posOffset>
                 </wp:positionH>
                 <wp:positionV relativeFrom="paragraph">
-                  <wp:posOffset>79693</wp:posOffset>
+                  <wp:posOffset>92710</wp:posOffset>
                 </wp:positionV>
-                <wp:extent cx="904875" cy="1044892"/>
-                <wp:effectExtent l="0" t="0" r="66675" b="60325"/>
+                <wp:extent cx="1057275" cy="1035050"/>
+                <wp:effectExtent l="0" t="0" r="66675" b="50800"/>
                 <wp:wrapNone/>
                 <wp:docPr id="202" name="Straight Arrow Connector 202"/>
                 <wp:cNvGraphicFramePr/>
@@ -12111,7 +12104,7 @@
                       <wps:spPr>
                         <a:xfrm>
                           <a:off x="0" y="0"/>
-                          <a:ext cx="904875" cy="1044892"/>
+                          <a:ext cx="1057275" cy="1035050"/>
                         </a:xfrm>
                         <a:prstGeom prst="straightConnector1">
                           <a:avLst/>
@@ -12149,7 +12142,7 @@
           </mc:Choice>
           <mc:Fallback>
             <w:pict>
-              <v:shape w14:anchorId="1E6A1C0B" id="Straight Arrow Connector 202" o:spid="_x0000_s1026" type="#_x0000_t32" style="position:absolute;margin-left:218.85pt;margin-top:6.3pt;width:71.25pt;height:82.25pt;z-index:251670528;visibility:visible;mso-wrap-style:square;mso-width-percent:0;mso-height-percent:0;mso-wrap-distance-left:9pt;mso-wrap-distance-top:0;mso-wrap-distance-right:9pt;mso-wrap-distance-bottom:0;mso-position-horizontal:absolute;mso-position-horizontal-relative:text;mso-position-vertical:absolute;mso-position-vertical-relative:text;mso-width-percent:0;mso-height-percent:0;mso-width-relative:margin;mso-height-relative:margin" o:gfxdata="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" strokecolor="#4579b8 [3044]">
+              <v:shape w14:anchorId="2D25D372" id="Straight Arrow Connector 202" o:spid="_x0000_s1026" type="#_x0000_t32" style="position:absolute;margin-left:206.85pt;margin-top:7.3pt;width:83.25pt;height:81.5pt;z-index:251673088;visibility:visible;mso-wrap-style:square;mso-width-percent:0;mso-height-percent:0;mso-wrap-distance-left:9pt;mso-wrap-distance-top:0;mso-wrap-distance-right:9pt;mso-wrap-distance-bottom:0;mso-position-horizontal:absolute;mso-position-horizontal-relative:text;mso-position-vertical:absolute;mso-position-vertical-relative:text;mso-width-percent:0;mso-height-percent:0;mso-width-relative:margin;mso-height-relative:margin" o:gfxdata="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" strokecolor="#4579b8 [3044]">
                 <v:stroke endarrow="block"/>
               </v:shape>
             </w:pict>
@@ -12248,15 +12241,15 @@
         <mc:AlternateContent>
           <mc:Choice Requires="wps">
             <w:drawing>
-              <wp:anchor distT="45720" distB="45720" distL="114300" distR="114300" simplePos="0" relativeHeight="251652608" behindDoc="0" locked="0" layoutInCell="1" allowOverlap="1" wp14:anchorId="332E3E21" wp14:editId="10125534">
+              <wp:anchor distT="45720" distB="45720" distL="114300" distR="114300" simplePos="0" relativeHeight="251649536" behindDoc="0" locked="0" layoutInCell="1" allowOverlap="1" wp14:anchorId="332E3E21" wp14:editId="10125534">
                 <wp:simplePos x="0" y="0"/>
                 <wp:positionH relativeFrom="column">
-                  <wp:posOffset>4921250</wp:posOffset>
+                  <wp:posOffset>4922520</wp:posOffset>
                 </wp:positionH>
                 <wp:positionV relativeFrom="paragraph">
-                  <wp:posOffset>280761</wp:posOffset>
+                  <wp:posOffset>276860</wp:posOffset>
                 </wp:positionV>
-                <wp:extent cx="1428750" cy="236220"/>
+                <wp:extent cx="990600" cy="236220"/>
                 <wp:effectExtent l="0" t="0" r="19050" b="11430"/>
                 <wp:wrapSquare wrapText="bothSides"/>
                 <wp:docPr id="200" name="Text Box 2"/>
@@ -12272,7 +12265,7 @@
                       <wps:spPr bwMode="auto">
                         <a:xfrm>
                           <a:off x="0" y="0"/>
-                          <a:ext cx="1428750" cy="236220"/>
+                          <a:ext cx="990600" cy="236220"/>
                         </a:xfrm>
                         <a:prstGeom prst="rect">
                           <a:avLst/>
@@ -12300,7 +12293,16 @@
                                 <w:szCs w:val="19"/>
                                 <w:lang w:val="en-CA"/>
                               </w:rPr>
-                              <w:t>imgRock.Location.X</w:t>
+                              <w:t>imgRock.</w:t>
+                            </w:r>
+                            <w:r>
+                              <w:rPr>
+                                <w:rFonts w:ascii="Consolas" w:hAnsi="Consolas" w:cs="Consolas"/>
+                                <w:sz w:val="19"/>
+                                <w:szCs w:val="19"/>
+                                <w:lang w:val="en-CA"/>
+                              </w:rPr>
+                              <w:t>Left</w:t>
                             </w:r>
                             <w:proofErr w:type="spellEnd"/>
                           </w:p>
@@ -12323,7 +12325,7 @@
           </mc:Choice>
           <mc:Fallback>
             <w:pict>
-              <v:shape w14:anchorId="332E3E21" id="_x0000_s1056" type="#_x0000_t202" style="position:absolute;margin-left:387.5pt;margin-top:22.1pt;width:112.5pt;height:18.6pt;z-index:251652608;visibility:visible;mso-wrap-style:square;mso-width-percent:0;mso-height-percent:0;mso-wrap-distance-left:9pt;mso-wrap-distance-top:3.6pt;mso-wrap-distance-right:9pt;mso-wrap-distance-bottom:3.6pt;mso-position-horizontal:absolute;mso-position-horizontal-relative:text;mso-position-vertical:absolute;mso-position-vertical-relative:text;mso-width-percent:0;mso-height-percent:0;mso-width-relative:margin;mso-height-relative:margin;v-text-anchor:top" o:gfxdata="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">
+              <v:shape w14:anchorId="332E3E21" id="_x0000_s1056" type="#_x0000_t202" style="position:absolute;margin-left:387.6pt;margin-top:21.8pt;width:78pt;height:18.6pt;z-index:251649536;visibility:visible;mso-wrap-style:square;mso-width-percent:0;mso-height-percent:0;mso-wrap-distance-left:9pt;mso-wrap-distance-top:3.6pt;mso-wrap-distance-right:9pt;mso-wrap-distance-bottom:3.6pt;mso-position-horizontal:absolute;mso-position-horizontal-relative:text;mso-position-vertical:absolute;mso-position-vertical-relative:text;mso-width-percent:0;mso-height-percent:0;mso-width-relative:margin;mso-height-relative:margin;v-text-anchor:top" o:gfxdata="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">
                 <v:textbox>
                   <w:txbxContent>
                     <w:p>
@@ -12335,7 +12337,16 @@
                           <w:szCs w:val="19"/>
                           <w:lang w:val="en-CA"/>
                         </w:rPr>
-                        <w:t>imgRock.Location.X</w:t>
+                        <w:t>imgRock.</w:t>
+                      </w:r>
+                      <w:r>
+                        <w:rPr>
+                          <w:rFonts w:ascii="Consolas" w:hAnsi="Consolas" w:cs="Consolas"/>
+                          <w:sz w:val="19"/>
+                          <w:szCs w:val="19"/>
+                          <w:lang w:val="en-CA"/>
+                        </w:rPr>
+                        <w:t>Left</w:t>
                       </w:r>
                       <w:proofErr w:type="spellEnd"/>
                     </w:p>
@@ -12363,7 +12374,7 @@
         <mc:AlternateContent>
           <mc:Choice Requires="wps">
             <w:drawing>
-              <wp:anchor distT="0" distB="0" distL="114300" distR="114300" simplePos="0" relativeHeight="251654656" behindDoc="0" locked="0" layoutInCell="1" allowOverlap="1">
+              <wp:anchor distT="0" distB="0" distL="114300" distR="114300" simplePos="0" relativeHeight="251651584" behindDoc="0" locked="0" layoutInCell="1" allowOverlap="1">
                 <wp:simplePos x="0" y="0"/>
                 <wp:positionH relativeFrom="column">
                   <wp:posOffset>4576899</wp:posOffset>
@@ -12421,7 +12432,7 @@
           </mc:Choice>
           <mc:Fallback>
             <w:pict>
-              <v:shape w14:anchorId="132D33A6" id="Straight Arrow Connector 201" o:spid="_x0000_s1026" type="#_x0000_t32" style="position:absolute;margin-left:360.4pt;margin-top:8.9pt;width:28.25pt;height:32.8pt;flip:x;z-index:251654656;visibility:visible;mso-wrap-style:square;mso-width-percent:0;mso-height-percent:0;mso-wrap-distance-left:9pt;mso-wrap-distance-top:0;mso-wrap-distance-right:9pt;mso-wrap-distance-bottom:0;mso-position-horizontal:absolute;mso-position-horizontal-relative:text;mso-position-vertical:absolute;mso-position-vertical-relative:text;mso-width-percent:0;mso-height-percent:0;mso-width-relative:margin;mso-height-relative:margin" o:gfxdata="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" strokecolor="#4579b8 [3044]">
+              <v:shape w14:anchorId="1F3E2EDF" id="Straight Arrow Connector 201" o:spid="_x0000_s1026" type="#_x0000_t32" style="position:absolute;margin-left:360.4pt;margin-top:8.9pt;width:28.25pt;height:32.8pt;flip:x;z-index:251651584;visibility:visible;mso-wrap-style:square;mso-width-percent:0;mso-height-percent:0;mso-wrap-distance-left:9pt;mso-wrap-distance-top:0;mso-wrap-distance-right:9pt;mso-wrap-distance-bottom:0;mso-position-horizontal:absolute;mso-position-horizontal-relative:text;mso-position-vertical:absolute;mso-position-vertical-relative:text;mso-width-percent:0;mso-height-percent:0;mso-width-relative:margin;mso-height-relative:margin" o:gfxdata="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" strokecolor="#4579b8 [3044]">
                 <v:stroke endarrow="block"/>
               </v:shape>
             </w:pict>
@@ -12436,7 +12447,7 @@
         <mc:AlternateContent>
           <mc:Choice Requires="wps">
             <w:drawing>
-              <wp:anchor distT="0" distB="0" distL="114300" distR="114300" simplePos="0" relativeHeight="251646464" behindDoc="0" locked="0" layoutInCell="1" allowOverlap="1" wp14:anchorId="50A33311" wp14:editId="1FEAE7D9">
+              <wp:anchor distT="0" distB="0" distL="114300" distR="114300" simplePos="0" relativeHeight="251642368" behindDoc="0" locked="0" layoutInCell="1" allowOverlap="1" wp14:anchorId="50A33311" wp14:editId="1FEAE7D9">
                 <wp:simplePos x="0" y="0"/>
                 <wp:positionH relativeFrom="column">
                   <wp:posOffset>135799</wp:posOffset>
@@ -12533,7 +12544,7 @@
           </mc:Choice>
           <mc:Fallback>
             <w:pict>
-              <v:shape w14:anchorId="50A33311" id="_x0000_s1057" type="#_x0000_t202" style="position:absolute;margin-left:10.7pt;margin-top:18.5pt;width:236.15pt;height:71.25pt;z-index:251646464;visibility:visible;mso-wrap-style:square;mso-width-percent:0;mso-height-percent:0;mso-wrap-distance-left:9pt;mso-wrap-distance-top:0;mso-wrap-distance-right:9pt;mso-wrap-distance-bottom:0;mso-position-horizontal:absolute;mso-position-horizontal-relative:text;mso-position-vertical:absolute;mso-position-vertical-relative:text;mso-width-percent:0;mso-height-percent:0;mso-width-relative:margin;mso-height-relative:margin;v-text-anchor:top" o:gfxdata="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">
+              <v:shape w14:anchorId="50A33311" id="_x0000_s1057" type="#_x0000_t202" style="position:absolute;margin-left:10.7pt;margin-top:18.5pt;width:236.15pt;height:71.25pt;z-index:251642368;visibility:visible;mso-wrap-style:square;mso-width-percent:0;mso-height-percent:0;mso-wrap-distance-left:9pt;mso-wrap-distance-top:0;mso-wrap-distance-right:9pt;mso-wrap-distance-bottom:0;mso-position-horizontal:absolute;mso-position-horizontal-relative:text;mso-position-vertical:absolute;mso-position-vertical-relative:text;mso-width-percent:0;mso-height-percent:0;mso-width-relative:margin;mso-height-relative:margin;v-text-anchor:top" o:gfxdata="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">
                 <v:textbox>
                   <w:txbxContent>
                     <w:p>
@@ -12585,7 +12596,7 @@
           <w:lang w:val="en-CA" w:eastAsia="en-CA"/>
         </w:rPr>
         <w:drawing>
-          <wp:anchor distT="0" distB="0" distL="114300" distR="114300" simplePos="0" relativeHeight="251648512" behindDoc="1" locked="0" layoutInCell="1" allowOverlap="1">
+          <wp:anchor distT="0" distB="0" distL="114300" distR="114300" simplePos="0" relativeHeight="251643392" behindDoc="1" locked="0" layoutInCell="1" allowOverlap="1">
             <wp:simplePos x="0" y="0"/>
             <wp:positionH relativeFrom="column">
               <wp:posOffset>3427095</wp:posOffset>
@@ -12670,7 +12681,7 @@
         <mc:AlternateContent>
           <mc:Choice Requires="wps">
             <w:drawing>
-              <wp:anchor distT="45720" distB="45720" distL="114300" distR="114300" simplePos="0" relativeHeight="251655168" behindDoc="0" locked="0" layoutInCell="1" allowOverlap="1">
+              <wp:anchor distT="45720" distB="45720" distL="114300" distR="114300" simplePos="0" relativeHeight="251652608" behindDoc="0" locked="0" layoutInCell="1" allowOverlap="1">
                 <wp:simplePos x="0" y="0"/>
                 <wp:positionH relativeFrom="column">
                   <wp:posOffset>3329305</wp:posOffset>
@@ -12746,7 +12757,7 @@
           </mc:Choice>
           <mc:Fallback>
             <w:pict>
-              <v:shape id="_x0000_s1058" type="#_x0000_t202" style="position:absolute;margin-left:262.15pt;margin-top:46.9pt;width:96.4pt;height:18.6pt;z-index:251655168;visibility:visible;mso-wrap-style:square;mso-width-percent:0;mso-height-percent:0;mso-wrap-distance-left:9pt;mso-wrap-distance-top:3.6pt;mso-wrap-distance-right:9pt;mso-wrap-distance-bottom:3.6pt;mso-position-horizontal:absolute;mso-position-horizontal-relative:text;mso-position-vertical:absolute;mso-position-vertical-relative:text;mso-width-percent:0;mso-height-percent:0;mso-width-relative:margin;mso-height-relative:margin;v-text-anchor:top" o:gfxdata="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">
+              <v:shape id="_x0000_s1058" type="#_x0000_t202" style="position:absolute;margin-left:262.15pt;margin-top:46.9pt;width:96.4pt;height:18.6pt;z-index:251652608;visibility:visible;mso-wrap-style:square;mso-width-percent:0;mso-height-percent:0;mso-wrap-distance-left:9pt;mso-wrap-distance-top:3.6pt;mso-wrap-distance-right:9pt;mso-wrap-distance-bottom:3.6pt;mso-position-horizontal:absolute;mso-position-horizontal-relative:text;mso-position-vertical:absolute;mso-position-vertical-relative:text;mso-width-percent:0;mso-height-percent:0;mso-width-relative:margin;mso-height-relative:margin;v-text-anchor:top" o:gfxdata="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">
                 <v:textbox>
                   <w:txbxContent>
                     <w:p>
@@ -12783,7 +12794,7 @@
         <mc:AlternateContent>
           <mc:Choice Requires="wps">
             <w:drawing>
-              <wp:anchor distT="0" distB="0" distL="114300" distR="114300" simplePos="0" relativeHeight="251664384" behindDoc="1" locked="0" layoutInCell="1" allowOverlap="1" wp14:anchorId="382458C7" wp14:editId="656EA3C1">
+              <wp:anchor distT="0" distB="0" distL="114300" distR="114300" simplePos="0" relativeHeight="251666944" behindDoc="1" locked="0" layoutInCell="1" allowOverlap="1" wp14:anchorId="382458C7" wp14:editId="656EA3C1">
                 <wp:simplePos x="0" y="0"/>
                 <wp:positionH relativeFrom="column">
                   <wp:posOffset>4044950</wp:posOffset>
@@ -12843,7 +12854,7 @@
           </mc:Choice>
           <mc:Fallback>
             <w:pict>
-              <v:shape w14:anchorId="7D9CDA63" id="Right Brace 199" o:spid="_x0000_s1026" type="#_x0000_t88" style="position:absolute;margin-left:318.5pt;margin-top:5pt;width:11.55pt;height:68.05pt;rotation:90;z-index:-251652096;visibility:visible;mso-wrap-style:square;mso-width-percent:0;mso-height-percent:0;mso-wrap-distance-left:9pt;mso-wrap-distance-top:0;mso-wrap-distance-right:9pt;mso-wrap-distance-bottom:0;mso-position-horizontal:absolute;mso-position-horizontal-relative:text;mso-position-vertical:absolute;mso-position-vertical-relative:text;mso-width-percent:0;mso-height-percent:0;mso-width-relative:margin;mso-height-relative:margin;v-text-anchor:middle" o:gfxdata="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" adj="305" strokecolor="#4579b8 [3044]"/>
+              <v:shape w14:anchorId="12F302AE" id="Right Brace 199" o:spid="_x0000_s1026" type="#_x0000_t88" style="position:absolute;margin-left:318.5pt;margin-top:5pt;width:11.55pt;height:68.05pt;rotation:90;z-index:-251649536;visibility:visible;mso-wrap-style:square;mso-width-percent:0;mso-height-percent:0;mso-wrap-distance-left:9pt;mso-wrap-distance-top:0;mso-wrap-distance-right:9pt;mso-wrap-distance-bottom:0;mso-position-horizontal:absolute;mso-position-horizontal-relative:text;mso-position-vertical:absolute;mso-position-vertical-relative:text;mso-width-percent:0;mso-height-percent:0;mso-width-relative:margin;mso-height-relative:margin;v-text-anchor:middle" o:gfxdata="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" adj="305" strokecolor="#4579b8 [3044]"/>
             </w:pict>
           </mc:Fallback>
         </mc:AlternateContent>
@@ -12896,7 +12907,7 @@
         <mc:AlternateContent>
           <mc:Choice Requires="wps">
             <w:drawing>
-              <wp:anchor distT="45720" distB="45720" distL="114300" distR="114300" simplePos="0" relativeHeight="251679744" behindDoc="1" locked="0" layoutInCell="1" allowOverlap="1" wp14:anchorId="5024F9FC" wp14:editId="3597268B">
+              <wp:anchor distT="45720" distB="45720" distL="114300" distR="114300" simplePos="0" relativeHeight="251683328" behindDoc="1" locked="0" layoutInCell="1" allowOverlap="1" wp14:anchorId="5024F9FC" wp14:editId="3597268B">
                 <wp:simplePos x="0" y="0"/>
                 <wp:positionH relativeFrom="column">
                   <wp:posOffset>-114300</wp:posOffset>
@@ -13203,7 +13214,7 @@
           </mc:Choice>
           <mc:Fallback>
             <w:pict>
-              <v:shape w14:anchorId="5024F9FC" id="_x0000_s1059" type="#_x0000_t202" style="position:absolute;margin-left:-9pt;margin-top:21.5pt;width:549.75pt;height:31.5pt;z-index:-251636736;visibility:visible;mso-wrap-style:square;mso-width-percent:0;mso-height-percent:0;mso-wrap-distance-left:9pt;mso-wrap-distance-top:3.6pt;mso-wrap-distance-right:9pt;mso-wrap-distance-bottom:3.6pt;mso-position-horizontal:absolute;mso-position-horizontal-relative:text;mso-position-vertical:absolute;mso-position-vertical-relative:text;mso-width-percent:0;mso-height-percent:0;mso-width-relative:margin;mso-height-relative:margin;v-text-anchor:top" o:gfxdata="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" stroked="f">
+              <v:shape w14:anchorId="5024F9FC" id="_x0000_s1059" type="#_x0000_t202" style="position:absolute;margin-left:-9pt;margin-top:21.5pt;width:549.75pt;height:31.5pt;z-index:-251633152;visibility:visible;mso-wrap-style:square;mso-width-percent:0;mso-height-percent:0;mso-wrap-distance-left:9pt;mso-wrap-distance-top:3.6pt;mso-wrap-distance-right:9pt;mso-wrap-distance-bottom:3.6pt;mso-position-horizontal:absolute;mso-position-horizontal-relative:text;mso-position-vertical:absolute;mso-position-vertical-relative:text;mso-width-percent:0;mso-height-percent:0;mso-width-relative:margin;mso-height-relative:margin;v-text-anchor:top" o:gfxdata="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" stroked="f">
                 <v:textbox>
                   <w:txbxContent>
                     <w:p>
@@ -13594,7 +13605,7 @@
           <w:lang w:val="en-CA" w:eastAsia="en-CA"/>
         </w:rPr>
         <w:drawing>
-          <wp:anchor distT="0" distB="0" distL="114300" distR="114300" simplePos="0" relativeHeight="251682816" behindDoc="1" locked="0" layoutInCell="1" allowOverlap="1">
+          <wp:anchor distT="0" distB="0" distL="114300" distR="114300" simplePos="0" relativeHeight="251686400" behindDoc="1" locked="0" layoutInCell="1" allowOverlap="1">
             <wp:simplePos x="0" y="0"/>
             <wp:positionH relativeFrom="column">
               <wp:posOffset>3757688</wp:posOffset>
@@ -13932,23 +13943,7 @@
           <w:b/>
           <w:sz w:val="28"/>
         </w:rPr>
-        <w:t xml:space="preserve">Part </w:t>
-      </w:r>
-      <w:proofErr w:type="gramStart"/>
-      <w:r>
-        <w:rPr>
-          <w:b/>
-          <w:sz w:val="28"/>
-        </w:rPr>
-        <w:t>5</w:t>
-      </w:r>
-      <w:proofErr w:type="gramEnd"/>
-      <w:r>
-        <w:rPr>
-          <w:b/>
-          <w:sz w:val="28"/>
-        </w:rPr>
-        <w:t xml:space="preserve"> – Multiple Collisions</w:t>
+        <w:t>Part 5 – Multiple Collisions</w:t>
       </w:r>
     </w:p>
     <w:p>
@@ -14138,15 +14133,7 @@
     </w:p>
     <w:p>
       <w:r>
-        <w:t xml:space="preserve">Create </w:t>
-      </w:r>
-      <w:proofErr w:type="gramStart"/>
-      <w:r>
-        <w:t>2</w:t>
-      </w:r>
-      <w:proofErr w:type="gramEnd"/>
-      <w:r>
-        <w:t xml:space="preserve"> more </w:t>
+        <w:t xml:space="preserve">Create 2 more </w:t>
       </w:r>
       <w:proofErr w:type="spellStart"/>
       <w:r>
@@ -14371,7 +14358,7 @@
         <mc:AlternateContent>
           <mc:Choice Requires="wps">
             <w:drawing>
-              <wp:anchor distT="45720" distB="45720" distL="114300" distR="114300" simplePos="0" relativeHeight="251668992" behindDoc="1" locked="0" layoutInCell="1" allowOverlap="1">
+              <wp:anchor distT="45720" distB="45720" distL="114300" distR="114300" simplePos="0" relativeHeight="251671040" behindDoc="1" locked="0" layoutInCell="1" allowOverlap="1">
                 <wp:simplePos x="0" y="0"/>
                 <wp:positionH relativeFrom="column">
                   <wp:posOffset>862239</wp:posOffset>
@@ -14446,7 +14433,7 @@
           </mc:Choice>
           <mc:Fallback>
             <w:pict>
-              <v:shape id="_x0000_s1060" type="#_x0000_t202" style="position:absolute;margin-left:67.9pt;margin-top:17.25pt;width:185.9pt;height:36.6pt;z-index:-251647488;visibility:visible;mso-wrap-style:square;mso-width-percent:400;mso-height-percent:0;mso-wrap-distance-left:9pt;mso-wrap-distance-top:3.6pt;mso-wrap-distance-right:9pt;mso-wrap-distance-bottom:3.6pt;mso-position-horizontal:absolute;mso-position-horizontal-relative:text;mso-position-vertical:absolute;mso-position-vertical-relative:text;mso-width-percent:400;mso-height-percent:0;mso-width-relative:margin;mso-height-relative:margin;v-text-anchor:top" o:gfxdata="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">
+              <v:shape id="_x0000_s1060" type="#_x0000_t202" style="position:absolute;margin-left:67.9pt;margin-top:17.25pt;width:185.9pt;height:36.6pt;z-index:-251645440;visibility:visible;mso-wrap-style:square;mso-width-percent:400;mso-height-percent:0;mso-wrap-distance-left:9pt;mso-wrap-distance-top:3.6pt;mso-wrap-distance-right:9pt;mso-wrap-distance-bottom:3.6pt;mso-position-horizontal:absolute;mso-position-horizontal-relative:text;mso-position-vertical:absolute;mso-position-vertical-relative:text;mso-width-percent:400;mso-height-percent:0;mso-width-relative:margin;mso-height-relative:margin;v-text-anchor:top" o:gfxdata="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">
                 <v:textbox>
                   <w:txbxContent>
                     <w:p>
@@ -14513,7 +14500,7 @@
         <mc:AlternateContent>
           <mc:Choice Requires="wps">
             <w:drawing>
-              <wp:anchor distT="0" distB="0" distL="114300" distR="114300" simplePos="0" relativeHeight="251696128" behindDoc="0" locked="0" layoutInCell="1" allowOverlap="1">
+              <wp:anchor distT="0" distB="0" distL="114300" distR="114300" simplePos="0" relativeHeight="251699712" behindDoc="0" locked="0" layoutInCell="1" allowOverlap="1">
                 <wp:simplePos x="0" y="0"/>
                 <wp:positionH relativeFrom="column">
                   <wp:posOffset>796834</wp:posOffset>
@@ -14565,7 +14552,7 @@
           </mc:Choice>
           <mc:Fallback>
             <w:pict>
-              <v:shape w14:anchorId="6B9A1A9A" id="Straight Arrow Connector 210" o:spid="_x0000_s1026" type="#_x0000_t32" style="position:absolute;margin-left:62.75pt;margin-top:11.2pt;width:5.8pt;height:24.45pt;flip:x;z-index:251696128;visibility:visible;mso-wrap-style:square;mso-wrap-distance-left:9pt;mso-wrap-distance-top:0;mso-wrap-distance-right:9pt;mso-wrap-distance-bottom:0;mso-position-horizontal:absolute;mso-position-horizontal-relative:text;mso-position-vertical:absolute;mso-position-vertical-relative:text" o:gfxdata="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" strokecolor="#4579b8 [3044]">
+              <v:shape w14:anchorId="4C6AD0C3" id="Straight Arrow Connector 210" o:spid="_x0000_s1026" type="#_x0000_t32" style="position:absolute;margin-left:62.75pt;margin-top:11.2pt;width:5.8pt;height:24.45pt;flip:x;z-index:251699712;visibility:visible;mso-wrap-style:square;mso-wrap-distance-left:9pt;mso-wrap-distance-top:0;mso-wrap-distance-right:9pt;mso-wrap-distance-bottom:0;mso-position-horizontal:absolute;mso-position-horizontal-relative:text;mso-position-vertical:absolute;mso-position-vertical-relative:text" o:gfxdata="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" strokecolor="#4579b8 [3044]">
                 <v:stroke endarrow="block"/>
               </v:shape>
             </w:pict>
@@ -14629,7 +14616,7 @@
         <mc:AlternateContent>
           <mc:Choice Requires="wps">
             <w:drawing>
-              <wp:anchor distT="45720" distB="45720" distL="114300" distR="114300" simplePos="0" relativeHeight="251663872" behindDoc="1" locked="0" layoutInCell="1" allowOverlap="1">
+              <wp:anchor distT="45720" distB="45720" distL="114300" distR="114300" simplePos="0" relativeHeight="251665920" behindDoc="1" locked="0" layoutInCell="1" allowOverlap="1">
                 <wp:simplePos x="0" y="0"/>
                 <wp:positionH relativeFrom="column">
                   <wp:posOffset>2494280</wp:posOffset>
@@ -14704,7 +14691,7 @@
           </mc:Choice>
           <mc:Fallback>
             <w:pict>
-              <v:shape id="_x0000_s1061" type="#_x0000_t202" style="position:absolute;margin-left:196.4pt;margin-top:1.4pt;width:185.9pt;height:56.55pt;z-index:-251652608;visibility:visible;mso-wrap-style:square;mso-width-percent:400;mso-height-percent:0;mso-wrap-distance-left:9pt;mso-wrap-distance-top:3.6pt;mso-wrap-distance-right:9pt;mso-wrap-distance-bottom:3.6pt;mso-position-horizontal:absolute;mso-position-horizontal-relative:text;mso-position-vertical:absolute;mso-position-vertical-relative:text;mso-width-percent:400;mso-height-percent:0;mso-width-relative:margin;mso-height-relative:margin;v-text-anchor:top" o:gfxdata="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">
+              <v:shape id="_x0000_s1061" type="#_x0000_t202" style="position:absolute;margin-left:196.4pt;margin-top:1.4pt;width:185.9pt;height:56.55pt;z-index:-251650560;visibility:visible;mso-wrap-style:square;mso-width-percent:400;mso-height-percent:0;mso-wrap-distance-left:9pt;mso-wrap-distance-top:3.6pt;mso-wrap-distance-right:9pt;mso-wrap-distance-bottom:3.6pt;mso-position-horizontal:absolute;mso-position-horizontal-relative:text;mso-position-vertical:absolute;mso-position-vertical-relative:text;mso-width-percent:400;mso-height-percent:0;mso-width-relative:margin;mso-height-relative:margin;v-text-anchor:top" o:gfxdata="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">
                 <v:textbox>
                   <w:txbxContent>
                     <w:p>
@@ -14816,7 +14803,7 @@
         <mc:AlternateContent>
           <mc:Choice Requires="wps">
             <w:drawing>
-              <wp:anchor distT="0" distB="0" distL="114300" distR="114300" simplePos="0" relativeHeight="251695104" behindDoc="0" locked="0" layoutInCell="1" allowOverlap="1">
+              <wp:anchor distT="0" distB="0" distL="114300" distR="114300" simplePos="0" relativeHeight="251698688" behindDoc="0" locked="0" layoutInCell="1" allowOverlap="1">
                 <wp:simplePos x="0" y="0"/>
                 <wp:positionH relativeFrom="column">
                   <wp:posOffset>633549</wp:posOffset>
@@ -14868,7 +14855,7 @@
           </mc:Choice>
           <mc:Fallback>
             <w:pict>
-              <v:shape w14:anchorId="3EECC9C1" id="Straight Arrow Connector 208" o:spid="_x0000_s1026" type="#_x0000_t32" style="position:absolute;margin-left:49.9pt;margin-top:11pt;width:146.55pt;height:6.45pt;flip:x;z-index:251695104;visibility:visible;mso-wrap-style:square;mso-wrap-distance-left:9pt;mso-wrap-distance-top:0;mso-wrap-distance-right:9pt;mso-wrap-distance-bottom:0;mso-position-horizontal:absolute;mso-position-horizontal-relative:text;mso-position-vertical:absolute;mso-position-vertical-relative:text" o:gfxdata="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" strokecolor="#4579b8 [3044]">
+              <v:shape w14:anchorId="1CF65689" id="Straight Arrow Connector 208" o:spid="_x0000_s1026" type="#_x0000_t32" style="position:absolute;margin-left:49.9pt;margin-top:11pt;width:146.55pt;height:6.45pt;flip:x;z-index:251698688;visibility:visible;mso-wrap-style:square;mso-wrap-distance-left:9pt;mso-wrap-distance-top:0;mso-wrap-distance-right:9pt;mso-wrap-distance-bottom:0;mso-position-horizontal:absolute;mso-position-horizontal-relative:text;mso-position-vertical:absolute;mso-position-vertical-relative:text" o:gfxdata="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" strokecolor="#4579b8 [3044]">
                 <v:stroke endarrow="block"/>
               </v:shape>
             </w:pict>
@@ -14887,7 +14874,7 @@
         <mc:AlternateContent>
           <mc:Choice Requires="wps">
             <w:drawing>
-              <wp:anchor distT="0" distB="0" distL="114300" distR="114300" simplePos="0" relativeHeight="251694080" behindDoc="0" locked="0" layoutInCell="1" allowOverlap="1">
+              <wp:anchor distT="0" distB="0" distL="114300" distR="114300" simplePos="0" relativeHeight="251697664" behindDoc="0" locked="0" layoutInCell="1" allowOverlap="1">
                 <wp:simplePos x="0" y="0"/>
                 <wp:positionH relativeFrom="column">
                   <wp:posOffset>372291</wp:posOffset>
@@ -14944,7 +14931,7 @@
           </mc:Choice>
           <mc:Fallback>
             <w:pict>
-              <v:shape w14:anchorId="7020C323" id="Right Brace 207" o:spid="_x0000_s1026" type="#_x0000_t88" style="position:absolute;margin-left:29.3pt;margin-top:.7pt;width:16.7pt;height:32.1pt;z-index:251694080;visibility:visible;mso-wrap-style:square;mso-height-percent:0;mso-wrap-distance-left:9pt;mso-wrap-distance-top:0;mso-wrap-distance-right:9pt;mso-wrap-distance-bottom:0;mso-position-horizontal:absolute;mso-position-horizontal-relative:text;mso-position-vertical:absolute;mso-position-vertical-relative:text;mso-height-percent:0;mso-height-relative:margin;v-text-anchor:middle" o:gfxdata="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" adj="936" strokecolor="#4579b8 [3044]"/>
+              <v:shape w14:anchorId="5E9C17F3" id="Right Brace 207" o:spid="_x0000_s1026" type="#_x0000_t88" style="position:absolute;margin-left:29.3pt;margin-top:.7pt;width:16.7pt;height:32.1pt;z-index:251697664;visibility:visible;mso-wrap-style:square;mso-height-percent:0;mso-wrap-distance-left:9pt;mso-wrap-distance-top:0;mso-wrap-distance-right:9pt;mso-wrap-distance-bottom:0;mso-position-horizontal:absolute;mso-position-horizontal-relative:text;mso-position-vertical:absolute;mso-position-vertical-relative:text;mso-height-percent:0;mso-height-relative:margin;v-text-anchor:middle" o:gfxdata="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" adj="936" strokecolor="#4579b8 [3044]"/>
             </w:pict>
           </mc:Fallback>
         </mc:AlternateContent>
@@ -15231,7 +15218,17 @@
           <w:szCs w:val="19"/>
           <w:lang w:val="en-CA"/>
         </w:rPr>
-        <w:t>imgPacMan.Left</w:t>
+        <w:t>img</w:t>
+      </w:r>
+      <w:r>
+        <w:rPr>
+          <w:rFonts w:ascii="Consolas" w:hAnsi="Consolas" w:cs="Consolas"/>
+          <w:color w:val="000000"/>
+          <w:sz w:val="19"/>
+          <w:szCs w:val="19"/>
+          <w:lang w:val="en-CA"/>
+        </w:rPr>
+        <w:t>PacMan.Left</w:t>
       </w:r>
       <w:proofErr w:type="spellEnd"/>
       <w:r>
@@ -15253,7 +15250,7 @@
           <w:szCs w:val="19"/>
           <w:lang w:val="en-CA"/>
         </w:rPr>
-        <w:t>imgRock.Location.X</w:t>
+        <w:t>imgRock.Left</w:t>
       </w:r>
       <w:proofErr w:type="spellEnd"/>
       <w:r>
@@ -15455,16 +15452,8 @@
         <w:rPr>
           <w:b/>
         </w:rPr>
-        <w:t xml:space="preserve">Step </w:t>
-      </w:r>
-      <w:proofErr w:type="gramStart"/>
-      <w:r>
-        <w:rPr>
-          <w:b/>
-        </w:rPr>
-        <w:t>3</w:t>
-      </w:r>
-      <w:proofErr w:type="gramEnd"/>
+        <w:t>Step 3</w:t>
+      </w:r>
       <w:r>
         <w:t xml:space="preserve"> – Change each instance of </w:t>
       </w:r>
@@ -15515,7 +15504,7 @@
         <mc:AlternateContent>
           <mc:Choice Requires="wps">
             <w:drawing>
-              <wp:anchor distT="0" distB="0" distL="114300" distR="114300" simplePos="0" relativeHeight="251697152" behindDoc="0" locked="0" layoutInCell="1" allowOverlap="1">
+              <wp:anchor distT="0" distB="0" distL="114300" distR="114300" simplePos="0" relativeHeight="251700736" behindDoc="0" locked="0" layoutInCell="1" allowOverlap="1">
                 <wp:simplePos x="0" y="0"/>
                 <wp:positionH relativeFrom="column">
                   <wp:posOffset>2233749</wp:posOffset>
@@ -15572,7 +15561,7 @@
           </mc:Choice>
           <mc:Fallback>
             <w:pict>
-              <v:rect w14:anchorId="21B1D79B" id="Rectangle 211" o:spid="_x0000_s1026" style="position:absolute;margin-left:175.9pt;margin-top:11.4pt;width:23.15pt;height:10.3pt;z-index:251697152;visibility:visible;mso-wrap-style:square;mso-wrap-distance-left:9pt;mso-wrap-distance-top:0;mso-wrap-distance-right:9pt;mso-wrap-distance-bottom:0;mso-position-horizontal:absolute;mso-position-horizontal-relative:text;mso-position-vertical:absolute;mso-position-vertical-relative:text;v-text-anchor:middle" o:gfxdata="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" filled="f" strokecolor="#243f60 [1604]" strokeweight="2pt"/>
+              <v:rect w14:anchorId="66E9DB79" id="Rectangle 211" o:spid="_x0000_s1026" style="position:absolute;margin-left:175.9pt;margin-top:11.4pt;width:23.15pt;height:10.3pt;z-index:251700736;visibility:visible;mso-wrap-style:square;mso-wrap-distance-left:9pt;mso-wrap-distance-top:0;mso-wrap-distance-right:9pt;mso-wrap-distance-bottom:0;mso-position-horizontal:absolute;mso-position-horizontal-relative:text;mso-position-vertical:absolute;mso-position-vertical-relative:text;v-text-anchor:middle" o:gfxdata="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" filled="f" strokecolor="#243f60 [1604]" strokeweight="2pt"/>
             </w:pict>
           </mc:Fallback>
         </mc:AlternateContent>
@@ -15667,7 +15656,7 @@
         <mc:AlternateContent>
           <mc:Choice Requires="wps">
             <w:drawing>
-              <wp:anchor distT="0" distB="0" distL="114300" distR="114300" simplePos="0" relativeHeight="251671040" behindDoc="0" locked="0" layoutInCell="1" allowOverlap="1" wp14:anchorId="6A3AEB38" wp14:editId="715EB0E3">
+              <wp:anchor distT="0" distB="0" distL="114300" distR="114300" simplePos="0" relativeHeight="251674112" behindDoc="0" locked="0" layoutInCell="1" allowOverlap="1" wp14:anchorId="6A3AEB38" wp14:editId="715EB0E3">
                 <wp:simplePos x="0" y="0"/>
                 <wp:positionH relativeFrom="column">
                   <wp:posOffset>2031456</wp:posOffset>
@@ -15724,7 +15713,7 @@
           </mc:Choice>
           <mc:Fallback>
             <w:pict>
-              <v:rect w14:anchorId="5E0B686A" id="Rectangle 212" o:spid="_x0000_s1026" style="position:absolute;margin-left:159.95pt;margin-top:11.2pt;width:23.15pt;height:10.3pt;z-index:251671040;visibility:visible;mso-wrap-style:square;mso-wrap-distance-left:9pt;mso-wrap-distance-top:0;mso-wrap-distance-right:9pt;mso-wrap-distance-bottom:0;mso-position-horizontal:absolute;mso-position-horizontal-relative:text;mso-position-vertical:absolute;mso-position-vertical-relative:text;v-text-anchor:middle" o:gfxdata="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" filled="f" strokecolor="#243f60 [1604]" strokeweight="2pt"/>
+              <v:rect w14:anchorId="4623EA0B" id="Rectangle 212" o:spid="_x0000_s1026" style="position:absolute;margin-left:159.95pt;margin-top:11.2pt;width:23.15pt;height:10.3pt;z-index:251674112;visibility:visible;mso-wrap-style:square;mso-wrap-distance-left:9pt;mso-wrap-distance-top:0;mso-wrap-distance-right:9pt;mso-wrap-distance-bottom:0;mso-position-horizontal:absolute;mso-position-horizontal-relative:text;mso-position-vertical:absolute;mso-position-vertical-relative:text;v-text-anchor:middle" o:gfxdata="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" filled="f" strokecolor="#243f60 [1604]" strokeweight="2pt"/>
             </w:pict>
           </mc:Fallback>
         </mc:AlternateContent>
@@ -15871,7 +15860,7 @@
           <w:szCs w:val="19"/>
           <w:lang w:val="en-CA"/>
         </w:rPr>
-        <w:t>rock.Location.X</w:t>
+        <w:t>rock.Left</w:t>
       </w:r>
       <w:proofErr w:type="spellEnd"/>
       <w:r>
@@ -16070,15 +16059,7 @@
         <w:t>This needs to be done</w:t>
       </w:r>
       <w:r>
-        <w:t xml:space="preserve"> because each time our loop moves onto the next item in our </w:t>
-      </w:r>
-      <w:proofErr w:type="gramStart"/>
-      <w:r>
-        <w:t>collection,</w:t>
-      </w:r>
-      <w:proofErr w:type="gramEnd"/>
-      <w:r>
-        <w:t xml:space="preserve"> it will be stored in a </w:t>
+        <w:t xml:space="preserve"> because each time our loop moves onto the next item in our collection, it will be stored in a </w:t>
       </w:r>
       <w:r>
         <w:t>generic</w:t>
@@ -16087,7 +16068,12 @@
         <w:t xml:space="preserve"> variable named ‘rock’</w:t>
       </w:r>
       <w:r>
-        <w:t xml:space="preserve"> so that we can refer to it without using its Name property.</w:t>
+        <w:t xml:space="preserve"> so that we can refer to it without using i</w:t>
+      </w:r>
+      <w:bookmarkStart w:id="0" w:name="_GoBack"/>
+      <w:bookmarkEnd w:id="0"/>
+      <w:r>
+        <w:t>ts Name property.</w:t>
       </w:r>
     </w:p>
     <w:p>
@@ -17390,7 +17376,7 @@
 </file>
 
 <file path=customXml/itemProps1.xml><?xml version="1.0" encoding="utf-8"?>
-<ds:datastoreItem xmlns:ds="http://schemas.openxmlformats.org/officeDocument/2006/customXml" ds:itemID="{13919E5E-6C09-4BE2-9CEF-125D52989FB7}">
+<ds:datastoreItem xmlns:ds="http://schemas.openxmlformats.org/officeDocument/2006/customXml" ds:itemID="{EB9C62B2-0510-402C-AB07-6CFE5B65FEC6}">
   <ds:schemaRefs>
     <ds:schemaRef ds:uri="http://schemas.openxmlformats.org/officeDocument/2006/bibliography"/>
   </ds:schemaRefs>

</xml_diff>